<commit_message>
carga de materias, ramas y pedido de puntuacion
</commit_message>
<xml_diff>
--- a/OAS/OAS Documentacion.docx
+++ b/OAS/OAS Documentacion.docx
@@ -160,11 +160,9 @@
             <w:tcW w:w="2993" w:type="dxa"/>
           </w:tcPr>
           <w:p>
-            <w:proofErr w:type="spellStart"/>
-            <w:r>
-              <w:t>NumeroRama</w:t>
-            </w:r>
-            <w:proofErr w:type="spellEnd"/>
+            <w:r>
+              <w:t>Cuatrimestre</w:t>
+            </w:r>
           </w:p>
         </w:tc>
         <w:tc>
@@ -173,7 +171,10 @@
           </w:tcPr>
           <w:p>
             <w:r>
-              <w:t>1-6</w:t>
+              <w:t>1-</w:t>
+            </w:r>
+            <w:r>
+              <w:t>10</w:t>
             </w:r>
           </w:p>
         </w:tc>
@@ -191,9 +192,11 @@
             <w:tcW w:w="2993" w:type="dxa"/>
           </w:tcPr>
           <w:p>
-            <w:r>
-              <w:t>Cuatrimestre</w:t>
-            </w:r>
+            <w:proofErr w:type="spellStart"/>
+            <w:r>
+              <w:t>NumeroRama</w:t>
+            </w:r>
+            <w:proofErr w:type="spellEnd"/>
           </w:p>
         </w:tc>
         <w:tc>
@@ -202,7 +205,7 @@
           </w:tcPr>
           <w:p>
             <w:r>
-              <w:t>1-10</w:t>
+              <w:t>1-6</w:t>
             </w:r>
           </w:p>
         </w:tc>
@@ -531,10 +534,7 @@
           </w:tcPr>
           <w:p>
             <w:r>
-              <w:t>Materia</w:t>
-            </w:r>
-            <w:r>
-              <w:t xml:space="preserve"> Nombre</w:t>
+              <w:t>Materia Nombre</w:t>
             </w:r>
           </w:p>
         </w:tc>
@@ -584,6 +584,28 @@
           </w:tcPr>
           <w:p>
             <w:r>
+              <w:t>Materia Cuatrimestre</w:t>
+            </w:r>
+          </w:p>
+        </w:tc>
+        <w:tc>
+          <w:tcPr>
+            <w:tcW w:w="6176" w:type="dxa"/>
+          </w:tcPr>
+          <w:p>
+            <w:r>
+              <w:t>Cuatrimestre al que pertenece la materia. La carrera está organizada en 5 años, de 2 cuatrimestres cada uno, lo que da un total de 10 cuatrimestres.</w:t>
+            </w:r>
+          </w:p>
+        </w:tc>
+      </w:tr>
+      <w:tr>
+        <w:tc>
+          <w:tcPr>
+            <w:tcW w:w="2802" w:type="dxa"/>
+          </w:tcPr>
+          <w:p>
+            <w:r>
               <w:t xml:space="preserve">Materia </w:t>
             </w:r>
             <w:proofErr w:type="spellStart"/>
@@ -599,10 +621,7 @@
           </w:tcPr>
           <w:p>
             <w:r>
-              <w:t>Número de la rama a la cual pertenece la materia</w:t>
-            </w:r>
-            <w:r>
-              <w:t>.</w:t>
+              <w:t>Número de la rama a la cual pertenece la materia.</w:t>
             </w:r>
           </w:p>
         </w:tc>
@@ -614,8 +633,13 @@
           </w:tcPr>
           <w:p>
             <w:r>
-              <w:t>Materia Cuatrimestre</w:t>
-            </w:r>
+              <w:t xml:space="preserve">Materia </w:t>
+            </w:r>
+            <w:proofErr w:type="spellStart"/>
+            <w:r>
+              <w:t>Ponderacion</w:t>
+            </w:r>
+            <w:proofErr w:type="spellEnd"/>
           </w:p>
         </w:tc>
         <w:tc>
@@ -624,7 +648,7 @@
           </w:tcPr>
           <w:p>
             <w:r>
-              <w:t>Cuatrimestre al que pertenece la materia. La carrera está organizada en 5 años, de 2 cuatrimestres cada uno, lo que da un total de 10 cuatrimestres.</w:t>
+              <w:t>Grado de importancia que posee la materia para con la rama a la cual pertenece. Puede ser: 1 (Baja), 2 (Media), 3 (Alta).</w:t>
             </w:r>
           </w:p>
         </w:tc>
@@ -640,7 +664,7 @@
             </w:r>
             <w:proofErr w:type="spellStart"/>
             <w:r>
-              <w:t>Ponderacion</w:t>
+              <w:t>Puntuacion</w:t>
             </w:r>
             <w:proofErr w:type="spellEnd"/>
           </w:p>
@@ -651,7 +675,7 @@
           </w:tcPr>
           <w:p>
             <w:r>
-              <w:t>Grado de importancia que posee la materia para con la rama a la cual pertenece. Puede ser: 1 (Baja), 2 (Media), 3 (Alta).</w:t>
+              <w:t>Calificación del usuario respecto a la materia.</w:t>
             </w:r>
           </w:p>
         </w:tc>
@@ -663,13 +687,8 @@
           </w:tcPr>
           <w:p>
             <w:r>
-              <w:t xml:space="preserve">Materia </w:t>
-            </w:r>
-            <w:proofErr w:type="spellStart"/>
-            <w:r>
-              <w:t>Puntuacion</w:t>
-            </w:r>
-            <w:proofErr w:type="spellEnd"/>
+              <w:t>Rama</w:t>
+            </w:r>
           </w:p>
         </w:tc>
         <w:tc>
@@ -678,32 +697,7 @@
           </w:tcPr>
           <w:p>
             <w:r>
-              <w:t>Calificación del usuario respecto a la materia.</w:t>
-            </w:r>
-          </w:p>
-        </w:tc>
-      </w:tr>
-      <w:tr>
-        <w:tc>
-          <w:tcPr>
-            <w:tcW w:w="2802" w:type="dxa"/>
-          </w:tcPr>
-          <w:p>
-            <w:r>
-              <w:t>Rama</w:t>
-            </w:r>
-          </w:p>
-        </w:tc>
-        <w:tc>
-          <w:tcPr>
-            <w:tcW w:w="6176" w:type="dxa"/>
-          </w:tcPr>
-          <w:p>
-            <w:r>
-              <w:t>Orientación específica.</w:t>
-            </w:r>
-            <w:r>
-              <w:t xml:space="preserve"> Una rama se define por número que la identifica, nombre, descripción y puntaje máximo que podrá recibir. Los votos del usuario de las materias pertenecientes a la rama serán acumulados en </w:t>
+              <w:t xml:space="preserve">Orientación específica. Una rama se define por número que la identifica, nombre, descripción y puntaje máximo que podrá recibir. Los votos del usuario de las materias pertenecientes a la rama serán acumulados en </w:t>
             </w:r>
             <w:proofErr w:type="spellStart"/>
             <w:r>
@@ -887,13 +881,7 @@
               <w:rPr>
                 <w:b/>
               </w:rPr>
-              <w:t>IdRegla =</w:t>
-            </w:r>
-            <w:r>
-              <w:rPr>
-                <w:b/>
-              </w:rPr>
-              <w:t xml:space="preserve"> 1</w:t>
+              <w:t>IdRegla = 1</w:t>
             </w:r>
           </w:p>
         </w:tc>
@@ -983,13 +971,7 @@
               <w:rPr>
                 <w:b/>
               </w:rPr>
-              <w:t>IdRegla =</w:t>
-            </w:r>
-            <w:r>
-              <w:rPr>
-                <w:b/>
-              </w:rPr>
-              <w:t xml:space="preserve"> 2</w:t>
+              <w:t>IdRegla = 2</w:t>
             </w:r>
           </w:p>
         </w:tc>
@@ -1079,13 +1061,7 @@
               <w:rPr>
                 <w:b/>
               </w:rPr>
-              <w:t>IdRegla =</w:t>
-            </w:r>
-            <w:r>
-              <w:rPr>
-                <w:b/>
-              </w:rPr>
-              <w:t xml:space="preserve"> 3</w:t>
+              <w:t>IdRegla = 3</w:t>
             </w:r>
           </w:p>
         </w:tc>
@@ -1175,13 +1151,7 @@
               <w:rPr>
                 <w:b/>
               </w:rPr>
-              <w:t>IdRegla =</w:t>
-            </w:r>
-            <w:r>
-              <w:rPr>
-                <w:b/>
-              </w:rPr>
-              <w:t xml:space="preserve"> 4</w:t>
+              <w:t>IdRegla = 4</w:t>
             </w:r>
           </w:p>
         </w:tc>
@@ -1271,13 +1241,7 @@
               <w:rPr>
                 <w:b/>
               </w:rPr>
-              <w:t>IdRegla =</w:t>
-            </w:r>
-            <w:r>
-              <w:rPr>
-                <w:b/>
-              </w:rPr>
-              <w:t xml:space="preserve"> 5</w:t>
+              <w:t>IdRegla = 5</w:t>
             </w:r>
           </w:p>
         </w:tc>
@@ -1367,13 +1331,7 @@
               <w:rPr>
                 <w:b/>
               </w:rPr>
-              <w:t>IdRegla =</w:t>
-            </w:r>
-            <w:r>
-              <w:rPr>
-                <w:b/>
-              </w:rPr>
-              <w:t xml:space="preserve"> 6</w:t>
+              <w:t>IdRegla = 6</w:t>
             </w:r>
           </w:p>
         </w:tc>
@@ -1553,13 +1511,7 @@
               <w:rPr>
                 <w:b/>
               </w:rPr>
-              <w:t xml:space="preserve">IdRegla = </w:t>
-            </w:r>
-            <w:r>
-              <w:rPr>
-                <w:b/>
-              </w:rPr>
-              <w:t>8</w:t>
+              <w:t>IdRegla = 8</w:t>
             </w:r>
           </w:p>
         </w:tc>
@@ -1649,13 +1601,7 @@
               <w:rPr>
                 <w:b/>
               </w:rPr>
-              <w:t xml:space="preserve">IdRegla = </w:t>
-            </w:r>
-            <w:r>
-              <w:rPr>
-                <w:b/>
-              </w:rPr>
-              <w:t>9</w:t>
+              <w:t>IdRegla = 9</w:t>
             </w:r>
           </w:p>
         </w:tc>
@@ -1746,13 +1692,7 @@
                 <w:b/>
               </w:rPr>
               <w:lastRenderedPageBreak/>
-              <w:t xml:space="preserve">IdRegla = </w:t>
-            </w:r>
-            <w:r>
-              <w:rPr>
-                <w:b/>
-              </w:rPr>
-              <w:t>10</w:t>
+              <w:t>IdRegla = 10</w:t>
             </w:r>
           </w:p>
         </w:tc>
@@ -1842,13 +1782,7 @@
               <w:rPr>
                 <w:b/>
               </w:rPr>
-              <w:t xml:space="preserve">IdRegla = </w:t>
-            </w:r>
-            <w:r>
-              <w:rPr>
-                <w:b/>
-              </w:rPr>
-              <w:t>11</w:t>
+              <w:t>IdRegla = 11</w:t>
             </w:r>
           </w:p>
         </w:tc>
@@ -1938,13 +1872,7 @@
               <w:rPr>
                 <w:b/>
               </w:rPr>
-              <w:t xml:space="preserve">IdRegla = </w:t>
-            </w:r>
-            <w:r>
-              <w:rPr>
-                <w:b/>
-              </w:rPr>
-              <w:t>12</w:t>
+              <w:t>IdRegla = 12</w:t>
             </w:r>
           </w:p>
         </w:tc>
@@ -2034,13 +1962,7 @@
               <w:rPr>
                 <w:b/>
               </w:rPr>
-              <w:t xml:space="preserve">IdRegla = </w:t>
-            </w:r>
-            <w:r>
-              <w:rPr>
-                <w:b/>
-              </w:rPr>
-              <w:t>13</w:t>
+              <w:t>IdRegla = 13</w:t>
             </w:r>
           </w:p>
         </w:tc>
@@ -2130,13 +2052,7 @@
               <w:rPr>
                 <w:b/>
               </w:rPr>
-              <w:t xml:space="preserve">IdRegla = </w:t>
-            </w:r>
-            <w:r>
-              <w:rPr>
-                <w:b/>
-              </w:rPr>
-              <w:t>14</w:t>
+              <w:t>IdRegla = 14</w:t>
             </w:r>
           </w:p>
         </w:tc>
@@ -2226,13 +2142,7 @@
               <w:rPr>
                 <w:b/>
               </w:rPr>
-              <w:t xml:space="preserve">IdRegla = </w:t>
-            </w:r>
-            <w:r>
-              <w:rPr>
-                <w:b/>
-              </w:rPr>
-              <w:t>15</w:t>
+              <w:t>IdRegla = 15</w:t>
             </w:r>
           </w:p>
         </w:tc>
@@ -2322,13 +2232,7 @@
               <w:rPr>
                 <w:b/>
               </w:rPr>
-              <w:t xml:space="preserve">IdRegla = </w:t>
-            </w:r>
-            <w:r>
-              <w:rPr>
-                <w:b/>
-              </w:rPr>
-              <w:t>16</w:t>
+              <w:t>IdRegla = 16</w:t>
             </w:r>
           </w:p>
         </w:tc>
@@ -2418,13 +2322,7 @@
               <w:rPr>
                 <w:b/>
               </w:rPr>
-              <w:t xml:space="preserve">IdRegla = </w:t>
-            </w:r>
-            <w:r>
-              <w:rPr>
-                <w:b/>
-              </w:rPr>
-              <w:t>17</w:t>
+              <w:t>IdRegla = 17</w:t>
             </w:r>
           </w:p>
         </w:tc>
@@ -2514,13 +2412,7 @@
               <w:rPr>
                 <w:b/>
               </w:rPr>
-              <w:t xml:space="preserve">IdRegla = </w:t>
-            </w:r>
-            <w:r>
-              <w:rPr>
-                <w:b/>
-              </w:rPr>
-              <w:t>18</w:t>
+              <w:t>IdRegla = 18</w:t>
             </w:r>
           </w:p>
         </w:tc>
@@ -2610,13 +2502,7 @@
               <w:rPr>
                 <w:b/>
               </w:rPr>
-              <w:t xml:space="preserve">IdRegla = </w:t>
-            </w:r>
-            <w:r>
-              <w:rPr>
-                <w:b/>
-              </w:rPr>
-              <w:t>19</w:t>
+              <w:t>IdRegla = 19</w:t>
             </w:r>
           </w:p>
         </w:tc>
@@ -2707,13 +2593,7 @@
                 <w:b/>
               </w:rPr>
               <w:lastRenderedPageBreak/>
-              <w:t xml:space="preserve">IdRegla = </w:t>
-            </w:r>
-            <w:r>
-              <w:rPr>
-                <w:b/>
-              </w:rPr>
-              <w:t>20</w:t>
+              <w:t>IdRegla = 20</w:t>
             </w:r>
           </w:p>
         </w:tc>
@@ -2803,13 +2683,7 @@
               <w:rPr>
                 <w:b/>
               </w:rPr>
-              <w:t xml:space="preserve">IdRegla = </w:t>
-            </w:r>
-            <w:r>
-              <w:rPr>
-                <w:b/>
-              </w:rPr>
-              <w:t>21</w:t>
+              <w:t>IdRegla = 21</w:t>
             </w:r>
           </w:p>
         </w:tc>
@@ -2899,13 +2773,7 @@
               <w:rPr>
                 <w:b/>
               </w:rPr>
-              <w:t xml:space="preserve">IdRegla = </w:t>
-            </w:r>
-            <w:r>
-              <w:rPr>
-                <w:b/>
-              </w:rPr>
-              <w:t>22</w:t>
+              <w:t>IdRegla = 22</w:t>
             </w:r>
           </w:p>
         </w:tc>
@@ -2995,13 +2863,7 @@
               <w:rPr>
                 <w:b/>
               </w:rPr>
-              <w:t xml:space="preserve">IdRegla = </w:t>
-            </w:r>
-            <w:r>
-              <w:rPr>
-                <w:b/>
-              </w:rPr>
-              <w:t>23</w:t>
+              <w:t>IdRegla = 23</w:t>
             </w:r>
           </w:p>
         </w:tc>
@@ -3091,13 +2953,7 @@
               <w:rPr>
                 <w:b/>
               </w:rPr>
-              <w:t xml:space="preserve">IdRegla = </w:t>
-            </w:r>
-            <w:r>
-              <w:rPr>
-                <w:b/>
-              </w:rPr>
-              <w:t>24</w:t>
+              <w:t>IdRegla = 24</w:t>
             </w:r>
           </w:p>
         </w:tc>
@@ -3187,13 +3043,7 @@
               <w:rPr>
                 <w:b/>
               </w:rPr>
-              <w:t xml:space="preserve">IdRegla = </w:t>
-            </w:r>
-            <w:r>
-              <w:rPr>
-                <w:b/>
-              </w:rPr>
-              <w:t>25</w:t>
+              <w:t>IdRegla = 25</w:t>
             </w:r>
           </w:p>
         </w:tc>
@@ -3283,13 +3133,7 @@
               <w:rPr>
                 <w:b/>
               </w:rPr>
-              <w:t xml:space="preserve">IdRegla = </w:t>
-            </w:r>
-            <w:r>
-              <w:rPr>
-                <w:b/>
-              </w:rPr>
-              <w:t>26</w:t>
+              <w:t>IdRegla = 26</w:t>
             </w:r>
           </w:p>
         </w:tc>
@@ -3379,13 +3223,7 @@
               <w:rPr>
                 <w:b/>
               </w:rPr>
-              <w:t>IdRegla = 2</w:t>
-            </w:r>
-            <w:r>
-              <w:rPr>
-                <w:b/>
-              </w:rPr>
-              <w:t>7</w:t>
+              <w:t>IdRegla = 27</w:t>
             </w:r>
           </w:p>
         </w:tc>
@@ -3475,13 +3313,7 @@
               <w:rPr>
                 <w:b/>
               </w:rPr>
-              <w:t>IdRegla = 2</w:t>
-            </w:r>
-            <w:r>
-              <w:rPr>
-                <w:b/>
-              </w:rPr>
-              <w:t>8</w:t>
+              <w:t>IdRegla = 28</w:t>
             </w:r>
           </w:p>
         </w:tc>
@@ -3571,13 +3403,7 @@
               <w:rPr>
                 <w:b/>
               </w:rPr>
-              <w:t>IdRegla = 2</w:t>
-            </w:r>
-            <w:r>
-              <w:rPr>
-                <w:b/>
-              </w:rPr>
-              <w:t>9</w:t>
+              <w:t>IdRegla = 29</w:t>
             </w:r>
           </w:p>
         </w:tc>
@@ -3668,13 +3494,7 @@
                 <w:b/>
               </w:rPr>
               <w:lastRenderedPageBreak/>
-              <w:t xml:space="preserve">IdRegla = </w:t>
-            </w:r>
-            <w:r>
-              <w:rPr>
-                <w:b/>
-              </w:rPr>
-              <w:t>30</w:t>
+              <w:t>IdRegla = 30</w:t>
             </w:r>
           </w:p>
         </w:tc>
@@ -3764,13 +3584,7 @@
               <w:rPr>
                 <w:b/>
               </w:rPr>
-              <w:t xml:space="preserve">IdRegla = </w:t>
-            </w:r>
-            <w:r>
-              <w:rPr>
-                <w:b/>
-              </w:rPr>
-              <w:t>31</w:t>
+              <w:t>IdRegla = 31</w:t>
             </w:r>
           </w:p>
         </w:tc>
@@ -3860,13 +3674,7 @@
               <w:rPr>
                 <w:b/>
               </w:rPr>
-              <w:t xml:space="preserve">IdRegla = </w:t>
-            </w:r>
-            <w:r>
-              <w:rPr>
-                <w:b/>
-              </w:rPr>
-              <w:t>32</w:t>
+              <w:t>IdRegla = 32</w:t>
             </w:r>
           </w:p>
         </w:tc>
@@ -3956,13 +3764,7 @@
               <w:rPr>
                 <w:b/>
               </w:rPr>
-              <w:t xml:space="preserve">IdRegla = </w:t>
-            </w:r>
-            <w:r>
-              <w:rPr>
-                <w:b/>
-              </w:rPr>
-              <w:t>33</w:t>
+              <w:t>IdRegla = 33</w:t>
             </w:r>
           </w:p>
         </w:tc>
@@ -4052,13 +3854,7 @@
               <w:rPr>
                 <w:b/>
               </w:rPr>
-              <w:t xml:space="preserve">IdRegla = </w:t>
-            </w:r>
-            <w:r>
-              <w:rPr>
-                <w:b/>
-              </w:rPr>
-              <w:t>34</w:t>
+              <w:t>IdRegla = 34</w:t>
             </w:r>
           </w:p>
         </w:tc>
@@ -4148,13 +3944,7 @@
               <w:rPr>
                 <w:b/>
               </w:rPr>
-              <w:t xml:space="preserve">IdRegla = </w:t>
-            </w:r>
-            <w:r>
-              <w:rPr>
-                <w:b/>
-              </w:rPr>
-              <w:t>35</w:t>
+              <w:t>IdRegla = 35</w:t>
             </w:r>
           </w:p>
         </w:tc>
@@ -4244,13 +4034,7 @@
               <w:rPr>
                 <w:b/>
               </w:rPr>
-              <w:t xml:space="preserve">IdRegla = </w:t>
-            </w:r>
-            <w:r>
-              <w:rPr>
-                <w:b/>
-              </w:rPr>
-              <w:t>36</w:t>
+              <w:t>IdRegla = 36</w:t>
             </w:r>
           </w:p>
         </w:tc>
@@ -4340,13 +4124,7 @@
               <w:rPr>
                 <w:b/>
               </w:rPr>
-              <w:t xml:space="preserve">IdRegla = </w:t>
-            </w:r>
-            <w:r>
-              <w:rPr>
-                <w:b/>
-              </w:rPr>
-              <w:t>37</w:t>
+              <w:t>IdRegla = 37</w:t>
             </w:r>
           </w:p>
         </w:tc>
@@ -4436,13 +4214,7 @@
               <w:rPr>
                 <w:b/>
               </w:rPr>
-              <w:t xml:space="preserve">IdRegla = </w:t>
-            </w:r>
-            <w:r>
-              <w:rPr>
-                <w:b/>
-              </w:rPr>
-              <w:t>38</w:t>
+              <w:t>IdRegla = 38</w:t>
             </w:r>
           </w:p>
         </w:tc>
@@ -4532,13 +4304,7 @@
               <w:rPr>
                 <w:b/>
               </w:rPr>
-              <w:t xml:space="preserve">IdRegla = </w:t>
-            </w:r>
-            <w:r>
-              <w:rPr>
-                <w:b/>
-              </w:rPr>
-              <w:t>39</w:t>
+              <w:t>IdRegla = 39</w:t>
             </w:r>
           </w:p>
         </w:tc>
@@ -4629,13 +4395,7 @@
                 <w:b/>
               </w:rPr>
               <w:lastRenderedPageBreak/>
-              <w:t xml:space="preserve">IdRegla = </w:t>
-            </w:r>
-            <w:r>
-              <w:rPr>
-                <w:b/>
-              </w:rPr>
-              <w:t>40</w:t>
+              <w:t>IdRegla = 40</w:t>
             </w:r>
           </w:p>
         </w:tc>
@@ -4725,13 +4485,7 @@
               <w:rPr>
                 <w:b/>
               </w:rPr>
-              <w:t xml:space="preserve">IdRegla = </w:t>
-            </w:r>
-            <w:r>
-              <w:rPr>
-                <w:b/>
-              </w:rPr>
-              <w:t>41</w:t>
+              <w:t>IdRegla = 41</w:t>
             </w:r>
           </w:p>
         </w:tc>
@@ -4821,13 +4575,7 @@
               <w:rPr>
                 <w:b/>
               </w:rPr>
-              <w:t xml:space="preserve">IdRegla = </w:t>
-            </w:r>
-            <w:r>
-              <w:rPr>
-                <w:b/>
-              </w:rPr>
-              <w:t>42</w:t>
+              <w:t>IdRegla = 42</w:t>
             </w:r>
           </w:p>
         </w:tc>
@@ -4917,13 +4665,7 @@
               <w:rPr>
                 <w:b/>
               </w:rPr>
-              <w:t xml:space="preserve">IdRegla = </w:t>
-            </w:r>
-            <w:r>
-              <w:rPr>
-                <w:b/>
-              </w:rPr>
-              <w:t>43</w:t>
+              <w:t>IdRegla = 43</w:t>
             </w:r>
           </w:p>
         </w:tc>
@@ -5013,13 +4755,7 @@
               <w:rPr>
                 <w:b/>
               </w:rPr>
-              <w:t xml:space="preserve">IdRegla = </w:t>
-            </w:r>
-            <w:r>
-              <w:rPr>
-                <w:b/>
-              </w:rPr>
-              <w:t>44</w:t>
+              <w:t>IdRegla = 44</w:t>
             </w:r>
           </w:p>
         </w:tc>
@@ -5109,13 +4845,7 @@
               <w:rPr>
                 <w:b/>
               </w:rPr>
-              <w:t xml:space="preserve">IdRegla = </w:t>
-            </w:r>
-            <w:r>
-              <w:rPr>
-                <w:b/>
-              </w:rPr>
-              <w:t>45</w:t>
+              <w:t>IdRegla = 45</w:t>
             </w:r>
           </w:p>
         </w:tc>
@@ -5205,13 +4935,7 @@
               <w:rPr>
                 <w:b/>
               </w:rPr>
-              <w:t xml:space="preserve">IdRegla = </w:t>
-            </w:r>
-            <w:r>
-              <w:rPr>
-                <w:b/>
-              </w:rPr>
-              <w:t>46</w:t>
+              <w:t>IdRegla = 46</w:t>
             </w:r>
           </w:p>
         </w:tc>
@@ -5301,13 +5025,7 @@
               <w:rPr>
                 <w:b/>
               </w:rPr>
-              <w:t xml:space="preserve">IdRegla = </w:t>
-            </w:r>
-            <w:r>
-              <w:rPr>
-                <w:b/>
-              </w:rPr>
-              <w:t>47</w:t>
+              <w:t>IdRegla = 47</w:t>
             </w:r>
           </w:p>
         </w:tc>
@@ -5397,13 +5115,7 @@
               <w:rPr>
                 <w:b/>
               </w:rPr>
-              <w:t xml:space="preserve">IdRegla = </w:t>
-            </w:r>
-            <w:r>
-              <w:rPr>
-                <w:b/>
-              </w:rPr>
-              <w:t>48</w:t>
+              <w:t>IdRegla = 48</w:t>
             </w:r>
           </w:p>
         </w:tc>
@@ -5493,13 +5205,7 @@
               <w:rPr>
                 <w:b/>
               </w:rPr>
-              <w:t xml:space="preserve">IdRegla = </w:t>
-            </w:r>
-            <w:r>
-              <w:rPr>
-                <w:b/>
-              </w:rPr>
-              <w:t>49</w:t>
+              <w:t>IdRegla = 49</w:t>
             </w:r>
           </w:p>
         </w:tc>
@@ -5590,13 +5296,7 @@
                 <w:b/>
               </w:rPr>
               <w:lastRenderedPageBreak/>
-              <w:t xml:space="preserve">IdRegla = </w:t>
-            </w:r>
-            <w:r>
-              <w:rPr>
-                <w:b/>
-              </w:rPr>
-              <w:t>50</w:t>
+              <w:t>IdRegla = 50</w:t>
             </w:r>
           </w:p>
         </w:tc>
@@ -5686,13 +5386,7 @@
               <w:rPr>
                 <w:b/>
               </w:rPr>
-              <w:t>IdRegla = 5</w:t>
-            </w:r>
-            <w:r>
-              <w:rPr>
-                <w:b/>
-              </w:rPr>
-              <w:t>1</w:t>
+              <w:t>IdRegla = 51</w:t>
             </w:r>
           </w:p>
         </w:tc>
@@ -5782,13 +5476,7 @@
               <w:rPr>
                 <w:b/>
               </w:rPr>
-              <w:t>IdRegla = 5</w:t>
-            </w:r>
-            <w:r>
-              <w:rPr>
-                <w:b/>
-              </w:rPr>
-              <w:t>2</w:t>
+              <w:t>IdRegla = 52</w:t>
             </w:r>
           </w:p>
         </w:tc>
@@ -5878,13 +5566,7 @@
               <w:rPr>
                 <w:b/>
               </w:rPr>
-              <w:t>IdRegla = 5</w:t>
-            </w:r>
-            <w:r>
-              <w:rPr>
-                <w:b/>
-              </w:rPr>
-              <w:t>3</w:t>
+              <w:t>IdRegla = 53</w:t>
             </w:r>
           </w:p>
         </w:tc>
@@ -5974,13 +5656,7 @@
               <w:rPr>
                 <w:b/>
               </w:rPr>
-              <w:t>IdRegla = 5</w:t>
-            </w:r>
-            <w:r>
-              <w:rPr>
-                <w:b/>
-              </w:rPr>
-              <w:t>4</w:t>
+              <w:t>IdRegla = 54</w:t>
             </w:r>
           </w:p>
         </w:tc>
@@ -6070,13 +5746,7 @@
               <w:rPr>
                 <w:b/>
               </w:rPr>
-              <w:t>IdRegla = 5</w:t>
-            </w:r>
-            <w:r>
-              <w:rPr>
-                <w:b/>
-              </w:rPr>
-              <w:t>5</w:t>
+              <w:t>IdRegla = 55</w:t>
             </w:r>
           </w:p>
         </w:tc>
@@ -6166,13 +5836,7 @@
               <w:rPr>
                 <w:b/>
               </w:rPr>
-              <w:t>IdRegla = 5</w:t>
-            </w:r>
-            <w:r>
-              <w:rPr>
-                <w:b/>
-              </w:rPr>
-              <w:t>6</w:t>
+              <w:t>IdRegla = 56</w:t>
             </w:r>
           </w:p>
         </w:tc>
@@ -6262,13 +5926,7 @@
               <w:rPr>
                 <w:b/>
               </w:rPr>
-              <w:t>IdRegla = 5</w:t>
-            </w:r>
-            <w:r>
-              <w:rPr>
-                <w:b/>
-              </w:rPr>
-              <w:t>7</w:t>
+              <w:t>IdRegla = 57</w:t>
             </w:r>
           </w:p>
         </w:tc>
@@ -6358,13 +6016,7 @@
               <w:rPr>
                 <w:b/>
               </w:rPr>
-              <w:t>IdRegla = 5</w:t>
-            </w:r>
-            <w:r>
-              <w:rPr>
-                <w:b/>
-              </w:rPr>
-              <w:t>8</w:t>
+              <w:t>IdRegla = 58</w:t>
             </w:r>
           </w:p>
         </w:tc>
@@ -6454,13 +6106,7 @@
               <w:rPr>
                 <w:b/>
               </w:rPr>
-              <w:t>IdRegla = 5</w:t>
-            </w:r>
-            <w:r>
-              <w:rPr>
-                <w:b/>
-              </w:rPr>
-              <w:t>9</w:t>
+              <w:t>IdRegla = 59</w:t>
             </w:r>
           </w:p>
         </w:tc>
@@ -6551,13 +6197,7 @@
                 <w:b/>
               </w:rPr>
               <w:lastRenderedPageBreak/>
-              <w:t xml:space="preserve">IdRegla = </w:t>
-            </w:r>
-            <w:r>
-              <w:rPr>
-                <w:b/>
-              </w:rPr>
-              <w:t>60</w:t>
+              <w:t>IdRegla = 60</w:t>
             </w:r>
           </w:p>
         </w:tc>
@@ -7105,7 +6745,7 @@
   <a:extraClrSchemeLst/>
   <a:extLst>
     <a:ext uri="{05A4C25C-085E-4340-85A3-A5531E510DB2}">
-      <thm15:themeFamily xmlns:thm15="http://schemas.microsoft.com/office/thememl/2012/main" xmlns="" name="Office Theme" id="{62F939B6-93AF-4DB8-9C6B-D6C7DFDC589F}" vid="{4A3C46E8-61CC-4603-A589-7422A47A8E4A}"/>
+      <thm15:themeFamily xmlns="" xmlns:thm15="http://schemas.microsoft.com/office/thememl/2012/main" name="Office Theme" id="{62F939B6-93AF-4DB8-9C6B-D6C7DFDC589F}" vid="{4A3C46E8-61CC-4603-A589-7422A47A8E4A}"/>
     </a:ext>
   </a:extLst>
 </a:theme>

</xml_diff>

<commit_message>
reglas en documentacion y carga de los diez cuatrimestres
</commit_message>
<xml_diff>
--- a/OAS/OAS Documentacion.docx
+++ b/OAS/OAS Documentacion.docx
@@ -183,20 +183,22 @@
         <w:tc>
           <w:tcPr>
             <w:tcW w:w="2992" w:type="dxa"/>
-            <w:vMerge/>
-          </w:tcPr>
-          <w:p/>
+            <w:vMerge w:val="restart"/>
+          </w:tcPr>
+          <w:p>
+            <w:r>
+              <w:t>Rama</w:t>
+            </w:r>
+          </w:p>
         </w:tc>
         <w:tc>
           <w:tcPr>
             <w:tcW w:w="2993" w:type="dxa"/>
           </w:tcPr>
           <w:p>
-            <w:proofErr w:type="spellStart"/>
-            <w:r>
-              <w:t>NumeroRama</w:t>
-            </w:r>
-            <w:proofErr w:type="spellEnd"/>
+            <w:r>
+              <w:t>Numero</w:t>
+            </w:r>
           </w:p>
         </w:tc>
         <w:tc>
@@ -223,11 +225,9 @@
             <w:tcW w:w="2993" w:type="dxa"/>
           </w:tcPr>
           <w:p>
-            <w:proofErr w:type="spellStart"/>
-            <w:r>
-              <w:t>Ponderacion</w:t>
-            </w:r>
-            <w:proofErr w:type="spellEnd"/>
+            <w:r>
+              <w:t>Nombre</w:t>
+            </w:r>
           </w:p>
         </w:tc>
         <w:tc>
@@ -236,7 +236,7 @@
           </w:tcPr>
           <w:p>
             <w:r>
-              <w:t>1-3</w:t>
+              <w:t>Varios</w:t>
             </w:r>
           </w:p>
         </w:tc>
@@ -256,162 +256,7 @@
           <w:p>
             <w:proofErr w:type="spellStart"/>
             <w:r>
-              <w:t>Puntuacion</w:t>
-            </w:r>
-            <w:proofErr w:type="spellEnd"/>
-          </w:p>
-        </w:tc>
-        <w:tc>
-          <w:tcPr>
-            <w:tcW w:w="2993" w:type="dxa"/>
-          </w:tcPr>
-          <w:p>
-            <w:r>
-              <w:t>1-5</w:t>
-            </w:r>
-          </w:p>
-        </w:tc>
-      </w:tr>
-      <w:tr>
-        <w:tc>
-          <w:tcPr>
-            <w:tcW w:w="2992" w:type="dxa"/>
-            <w:vMerge w:val="restart"/>
-          </w:tcPr>
-          <w:p>
-            <w:r>
-              <w:t>Rama</w:t>
-            </w:r>
-          </w:p>
-        </w:tc>
-        <w:tc>
-          <w:tcPr>
-            <w:tcW w:w="2993" w:type="dxa"/>
-          </w:tcPr>
-          <w:p>
-            <w:r>
-              <w:t>Numero</w:t>
-            </w:r>
-          </w:p>
-        </w:tc>
-        <w:tc>
-          <w:tcPr>
-            <w:tcW w:w="2993" w:type="dxa"/>
-          </w:tcPr>
-          <w:p>
-            <w:r>
-              <w:t>1-6</w:t>
-            </w:r>
-          </w:p>
-        </w:tc>
-      </w:tr>
-      <w:tr>
-        <w:tc>
-          <w:tcPr>
-            <w:tcW w:w="2992" w:type="dxa"/>
-            <w:vMerge/>
-          </w:tcPr>
-          <w:p/>
-        </w:tc>
-        <w:tc>
-          <w:tcPr>
-            <w:tcW w:w="2993" w:type="dxa"/>
-          </w:tcPr>
-          <w:p>
-            <w:r>
-              <w:t>Nombre</w:t>
-            </w:r>
-          </w:p>
-        </w:tc>
-        <w:tc>
-          <w:tcPr>
-            <w:tcW w:w="2993" w:type="dxa"/>
-          </w:tcPr>
-          <w:p>
-            <w:r>
-              <w:t>Varios</w:t>
-            </w:r>
-          </w:p>
-        </w:tc>
-      </w:tr>
-      <w:tr>
-        <w:tc>
-          <w:tcPr>
-            <w:tcW w:w="2992" w:type="dxa"/>
-            <w:vMerge/>
-          </w:tcPr>
-          <w:p/>
-        </w:tc>
-        <w:tc>
-          <w:tcPr>
-            <w:tcW w:w="2993" w:type="dxa"/>
-          </w:tcPr>
-          <w:p>
-            <w:proofErr w:type="spellStart"/>
-            <w:r>
               <w:t>Descripcion</w:t>
-            </w:r>
-            <w:proofErr w:type="spellEnd"/>
-          </w:p>
-        </w:tc>
-        <w:tc>
-          <w:tcPr>
-            <w:tcW w:w="2993" w:type="dxa"/>
-          </w:tcPr>
-          <w:p>
-            <w:r>
-              <w:t>Varios</w:t>
-            </w:r>
-          </w:p>
-        </w:tc>
-      </w:tr>
-      <w:tr>
-        <w:tc>
-          <w:tcPr>
-            <w:tcW w:w="2992" w:type="dxa"/>
-            <w:vMerge/>
-          </w:tcPr>
-          <w:p/>
-        </w:tc>
-        <w:tc>
-          <w:tcPr>
-            <w:tcW w:w="2993" w:type="dxa"/>
-          </w:tcPr>
-          <w:p>
-            <w:proofErr w:type="spellStart"/>
-            <w:r>
-              <w:t>PuntajeVotado</w:t>
-            </w:r>
-            <w:proofErr w:type="spellEnd"/>
-          </w:p>
-        </w:tc>
-        <w:tc>
-          <w:tcPr>
-            <w:tcW w:w="2993" w:type="dxa"/>
-          </w:tcPr>
-          <w:p>
-            <w:r>
-              <w:t>Varios</w:t>
-            </w:r>
-          </w:p>
-        </w:tc>
-      </w:tr>
-      <w:tr>
-        <w:tc>
-          <w:tcPr>
-            <w:tcW w:w="2992" w:type="dxa"/>
-            <w:vMerge/>
-          </w:tcPr>
-          <w:p/>
-        </w:tc>
-        <w:tc>
-          <w:tcPr>
-            <w:tcW w:w="2993" w:type="dxa"/>
-          </w:tcPr>
-          <w:p>
-            <w:proofErr w:type="spellStart"/>
-            <w:r>
-              <w:t>PuntajeMaximo</w:t>
             </w:r>
             <w:proofErr w:type="spellEnd"/>
           </w:p>
@@ -606,13 +451,38 @@
           </w:tcPr>
           <w:p>
             <w:r>
-              <w:t xml:space="preserve">Materia </w:t>
+              <w:t>Rama</w:t>
+            </w:r>
+          </w:p>
+        </w:tc>
+        <w:tc>
+          <w:tcPr>
+            <w:tcW w:w="6176" w:type="dxa"/>
+          </w:tcPr>
+          <w:p>
+            <w:r>
+              <w:t xml:space="preserve">Orientación específica. Una rama se define por número que la identifica, nombre, descripción y puntaje máximo que podrá recibir. Los votos del usuario de las materias pertenecientes a la rama serán acumulados en </w:t>
             </w:r>
             <w:proofErr w:type="spellStart"/>
             <w:r>
-              <w:t>NumeroRama</w:t>
+              <w:t>PuntajeVotado</w:t>
             </w:r>
             <w:proofErr w:type="spellEnd"/>
+            <w:r>
+              <w:t>.</w:t>
+            </w:r>
+          </w:p>
+        </w:tc>
+      </w:tr>
+      <w:tr>
+        <w:tc>
+          <w:tcPr>
+            <w:tcW w:w="2802" w:type="dxa"/>
+          </w:tcPr>
+          <w:p>
+            <w:r>
+              <w:t>Rama Numero</w:t>
+            </w:r>
           </w:p>
         </w:tc>
         <w:tc>
@@ -621,7 +491,7 @@
           </w:tcPr>
           <w:p>
             <w:r>
-              <w:t>Número de la rama a la cual pertenece la materia.</w:t>
+              <w:t>Número que identifica a la rama.</w:t>
             </w:r>
           </w:p>
         </w:tc>
@@ -633,11 +503,33 @@
           </w:tcPr>
           <w:p>
             <w:r>
-              <w:t xml:space="preserve">Materia </w:t>
+              <w:t>Rama Nombre</w:t>
+            </w:r>
+          </w:p>
+        </w:tc>
+        <w:tc>
+          <w:tcPr>
+            <w:tcW w:w="6176" w:type="dxa"/>
+          </w:tcPr>
+          <w:p>
+            <w:r>
+              <w:t>Nombre de la rama.</w:t>
+            </w:r>
+          </w:p>
+        </w:tc>
+      </w:tr>
+      <w:tr>
+        <w:tc>
+          <w:tcPr>
+            <w:tcW w:w="2802" w:type="dxa"/>
+          </w:tcPr>
+          <w:p>
+            <w:r>
+              <w:t xml:space="preserve">Rama </w:t>
             </w:r>
             <w:proofErr w:type="spellStart"/>
             <w:r>
-              <w:t>Ponderacion</w:t>
+              <w:t>Descripcion</w:t>
             </w:r>
             <w:proofErr w:type="spellEnd"/>
           </w:p>
@@ -648,196 +540,12 @@
           </w:tcPr>
           <w:p>
             <w:r>
-              <w:t>Grado de importancia que posee la materia para con la rama a la cual pertenece. Puede ser: 1 (Baja), 2 (Media), 3 (Alta).</w:t>
-            </w:r>
-          </w:p>
-        </w:tc>
-      </w:tr>
-      <w:tr>
-        <w:tc>
-          <w:tcPr>
-            <w:tcW w:w="2802" w:type="dxa"/>
-          </w:tcPr>
-          <w:p>
-            <w:r>
-              <w:t xml:space="preserve">Materia </w:t>
-            </w:r>
-            <w:proofErr w:type="spellStart"/>
-            <w:r>
-              <w:t>Puntuacion</w:t>
-            </w:r>
-            <w:proofErr w:type="spellEnd"/>
-          </w:p>
-        </w:tc>
-        <w:tc>
-          <w:tcPr>
-            <w:tcW w:w="6176" w:type="dxa"/>
-          </w:tcPr>
-          <w:p>
-            <w:r>
-              <w:t>Calificación del usuario respecto a la materia.</w:t>
-            </w:r>
-          </w:p>
-        </w:tc>
-      </w:tr>
-      <w:tr>
-        <w:tc>
-          <w:tcPr>
-            <w:tcW w:w="2802" w:type="dxa"/>
-          </w:tcPr>
-          <w:p>
-            <w:r>
-              <w:t>Rama</w:t>
-            </w:r>
-          </w:p>
-        </w:tc>
-        <w:tc>
-          <w:tcPr>
-            <w:tcW w:w="6176" w:type="dxa"/>
-          </w:tcPr>
-          <w:p>
-            <w:r>
-              <w:t xml:space="preserve">Orientación específica. Una rama se define por número que la identifica, nombre, descripción y puntaje máximo que podrá recibir. Los votos del usuario de las materias pertenecientes a la rama serán acumulados en </w:t>
-            </w:r>
-            <w:proofErr w:type="spellStart"/>
-            <w:r>
-              <w:t>PuntajeVotado</w:t>
-            </w:r>
-            <w:proofErr w:type="spellEnd"/>
-            <w:r>
-              <w:t>.</w:t>
-            </w:r>
-          </w:p>
-        </w:tc>
-      </w:tr>
-      <w:tr>
-        <w:tc>
-          <w:tcPr>
-            <w:tcW w:w="2802" w:type="dxa"/>
-          </w:tcPr>
-          <w:p>
-            <w:r>
-              <w:t>Rama Numero</w:t>
-            </w:r>
-          </w:p>
-        </w:tc>
-        <w:tc>
-          <w:tcPr>
-            <w:tcW w:w="6176" w:type="dxa"/>
-          </w:tcPr>
-          <w:p>
-            <w:r>
-              <w:t>Número que identifica a la rama.</w:t>
-            </w:r>
-          </w:p>
-        </w:tc>
-      </w:tr>
-      <w:tr>
-        <w:tc>
-          <w:tcPr>
-            <w:tcW w:w="2802" w:type="dxa"/>
-          </w:tcPr>
-          <w:p>
-            <w:r>
-              <w:t>Rama Nombre</w:t>
-            </w:r>
-          </w:p>
-        </w:tc>
-        <w:tc>
-          <w:tcPr>
-            <w:tcW w:w="6176" w:type="dxa"/>
-          </w:tcPr>
-          <w:p>
-            <w:r>
-              <w:t>Nombre de la rama.</w:t>
-            </w:r>
-          </w:p>
-        </w:tc>
-      </w:tr>
-      <w:tr>
-        <w:tc>
-          <w:tcPr>
-            <w:tcW w:w="2802" w:type="dxa"/>
-          </w:tcPr>
-          <w:p>
-            <w:r>
-              <w:t xml:space="preserve">Rama </w:t>
-            </w:r>
-            <w:proofErr w:type="spellStart"/>
-            <w:r>
-              <w:t>Descripcion</w:t>
-            </w:r>
-            <w:proofErr w:type="spellEnd"/>
-          </w:p>
-        </w:tc>
-        <w:tc>
-          <w:tcPr>
-            <w:tcW w:w="6176" w:type="dxa"/>
-          </w:tcPr>
-          <w:p>
-            <w:r>
               <w:t>Especificación de contenidos de la rama.</w:t>
             </w:r>
           </w:p>
         </w:tc>
       </w:tr>
-      <w:tr>
-        <w:tc>
-          <w:tcPr>
-            <w:tcW w:w="2802" w:type="dxa"/>
-          </w:tcPr>
-          <w:p>
-            <w:r>
-              <w:t xml:space="preserve">Rama </w:t>
-            </w:r>
-            <w:proofErr w:type="spellStart"/>
-            <w:r>
-              <w:t>PuntajeVotado</w:t>
-            </w:r>
-            <w:proofErr w:type="spellEnd"/>
-          </w:p>
-        </w:tc>
-        <w:tc>
-          <w:tcPr>
-            <w:tcW w:w="6176" w:type="dxa"/>
-          </w:tcPr>
-          <w:p>
-            <w:r>
-              <w:t>Sumatoria de la multiplicación entre la ponderación y la puntuación del usuario de cada materia perteneciente a la rama.</w:t>
-            </w:r>
-          </w:p>
-        </w:tc>
-      </w:tr>
-      <w:tr>
-        <w:tc>
-          <w:tcPr>
-            <w:tcW w:w="2802" w:type="dxa"/>
-          </w:tcPr>
-          <w:p>
-            <w:r>
-              <w:t xml:space="preserve">Rama </w:t>
-            </w:r>
-            <w:proofErr w:type="spellStart"/>
-            <w:r>
-              <w:t>PuntajeMaximo</w:t>
-            </w:r>
-            <w:proofErr w:type="spellEnd"/>
-          </w:p>
-        </w:tc>
-        <w:tc>
-          <w:tcPr>
-            <w:tcW w:w="6176" w:type="dxa"/>
-          </w:tcPr>
-          <w:p>
-            <w:r>
-              <w:t>Puntaje máximo que puede obtener la sumatoria de puntajes votados de cada materia perteneciente a la rama.</w:t>
-            </w:r>
-          </w:p>
-        </w:tc>
-      </w:tr>
     </w:tbl>
-    <w:p/>
-    <w:p/>
     <w:p/>
     <w:p>
       <w:pPr>
@@ -889,7 +597,11 @@
           <w:tcPr>
             <w:tcW w:w="6460" w:type="dxa"/>
           </w:tcPr>
-          <w:p/>
+          <w:p>
+            <w:r>
+              <w:t>Orientación por desarrollo 1</w:t>
+            </w:r>
+          </w:p>
         </w:tc>
       </w:tr>
       <w:tr>
@@ -915,7 +627,17 @@
           <w:tcPr>
             <w:tcW w:w="6460" w:type="dxa"/>
           </w:tcPr>
-          <w:p/>
+          <w:p>
+            <w:r>
+              <w:t xml:space="preserve">El alumno será orientado a la rama de desarrollo si votó entre sus materias preferidas “Programación de computadoras”, </w:t>
+            </w:r>
+            <w:r>
+              <w:t xml:space="preserve">“Algoritmos y estructuras de datos”, </w:t>
+            </w:r>
+            <w:r>
+              <w:t>“Orientación a objetos 1” y “Orientación a objetos 2”.</w:t>
+            </w:r>
+          </w:p>
         </w:tc>
       </w:tr>
       <w:tr>
@@ -941,7 +663,72 @@
           <w:tcPr>
             <w:tcW w:w="6460" w:type="dxa"/>
           </w:tcPr>
-          <w:p/>
+          <w:p>
+            <w:r>
+              <w:t>Si</w:t>
+            </w:r>
+          </w:p>
+          <w:p>
+            <w:r>
+              <w:t>Existe(Materia&lt;-Nombre = “</w:t>
+            </w:r>
+            <w:proofErr w:type="spellStart"/>
+            <w:r>
+              <w:t>Programacion</w:t>
+            </w:r>
+            <w:proofErr w:type="spellEnd"/>
+            <w:r>
+              <w:t xml:space="preserve"> de computadoras”)</w:t>
+            </w:r>
+          </w:p>
+          <w:p>
+            <w:r>
+              <w:t>Y Existe(Materia&lt;-Nombre = “Algoritmos y estructuras de datos”)</w:t>
+            </w:r>
+          </w:p>
+          <w:p>
+            <w:r>
+              <w:t>Y Existe(Materia&lt;-Nombre = “</w:t>
+            </w:r>
+            <w:proofErr w:type="spellStart"/>
+            <w:r>
+              <w:t>Orientacion</w:t>
+            </w:r>
+            <w:proofErr w:type="spellEnd"/>
+            <w:r>
+              <w:t xml:space="preserve"> a objetos 1”)</w:t>
+            </w:r>
+          </w:p>
+          <w:p>
+            <w:r>
+              <w:t>Y Existe(Materia&lt;-Nombre = “</w:t>
+            </w:r>
+            <w:proofErr w:type="spellStart"/>
+            <w:r>
+              <w:t>Orientacion</w:t>
+            </w:r>
+            <w:proofErr w:type="spellEnd"/>
+            <w:r>
+              <w:t xml:space="preserve"> a objetos 2”)</w:t>
+            </w:r>
+          </w:p>
+          <w:p>
+            <w:r>
+              <w:t xml:space="preserve">Entonces </w:t>
+            </w:r>
+          </w:p>
+          <w:p>
+            <w:r>
+              <w:lastRenderedPageBreak/>
+              <w:t>(</w:t>
+            </w:r>
+            <w:r>
+              <w:t>Rama&lt;-Nombre = “Desarrollo”</w:t>
+            </w:r>
+            <w:r>
+              <w:t>)</w:t>
+            </w:r>
+          </w:p>
         </w:tc>
       </w:tr>
     </w:tbl>
@@ -979,7 +766,16 @@
           <w:tcPr>
             <w:tcW w:w="6460" w:type="dxa"/>
           </w:tcPr>
-          <w:p/>
+          <w:p>
+            <w:proofErr w:type="spellStart"/>
+            <w:r>
+              <w:t>Orientacion</w:t>
+            </w:r>
+            <w:proofErr w:type="spellEnd"/>
+            <w:r>
+              <w:t xml:space="preserve"> por desarrollo 2</w:t>
+            </w:r>
+          </w:p>
         </w:tc>
       </w:tr>
       <w:tr>
@@ -1005,7 +801,11 @@
           <w:tcPr>
             <w:tcW w:w="6460" w:type="dxa"/>
           </w:tcPr>
-          <w:p/>
+          <w:p>
+            <w:r>
+              <w:t>El alumno será orientado a la rama de desarrollo si votó entre sus materias preferidas “Programación de computadoras”, “Algoritmos y estructuras de datos”, “Seminario de lenguajes” y “Orientación a objetos 2”.</w:t>
+            </w:r>
+          </w:p>
         </w:tc>
       </w:tr>
       <w:tr>
@@ -1031,7 +831,63 @@
           <w:tcPr>
             <w:tcW w:w="6460" w:type="dxa"/>
           </w:tcPr>
-          <w:p/>
+          <w:p>
+            <w:r>
+              <w:t>Si</w:t>
+            </w:r>
+          </w:p>
+          <w:p>
+            <w:r>
+              <w:t>Existe(Materia&lt;-Nombre = “</w:t>
+            </w:r>
+            <w:proofErr w:type="spellStart"/>
+            <w:r>
+              <w:t>Programacion</w:t>
+            </w:r>
+            <w:proofErr w:type="spellEnd"/>
+            <w:r>
+              <w:t xml:space="preserve"> de computadoras”)</w:t>
+            </w:r>
+          </w:p>
+          <w:p>
+            <w:r>
+              <w:t>Y Existe(Materia&lt;-Nombre = “Algoritmos y estructuras de datos”)</w:t>
+            </w:r>
+          </w:p>
+          <w:p>
+            <w:r>
+              <w:t>Y Existe(Materia&lt;-Nombre = “</w:t>
+            </w:r>
+            <w:r>
+              <w:t>Seminario de lenguajes</w:t>
+            </w:r>
+            <w:r>
+              <w:t>”)</w:t>
+            </w:r>
+          </w:p>
+          <w:p>
+            <w:r>
+              <w:t>Y Existe(Materia&lt;-Nombre = “</w:t>
+            </w:r>
+            <w:proofErr w:type="spellStart"/>
+            <w:r>
+              <w:t>Orientacion</w:t>
+            </w:r>
+            <w:proofErr w:type="spellEnd"/>
+            <w:r>
+              <w:t xml:space="preserve"> a objetos 2”)</w:t>
+            </w:r>
+          </w:p>
+          <w:p>
+            <w:r>
+              <w:t xml:space="preserve">Entonces </w:t>
+            </w:r>
+          </w:p>
+          <w:p>
+            <w:r>
+              <w:t>(Rama&lt;-Nombre = “Desarrollo”)</w:t>
+            </w:r>
+          </w:p>
         </w:tc>
       </w:tr>
     </w:tbl>
@@ -1069,7 +925,19 @@
           <w:tcPr>
             <w:tcW w:w="6460" w:type="dxa"/>
           </w:tcPr>
-          <w:p/>
+          <w:p>
+            <w:proofErr w:type="spellStart"/>
+            <w:r>
+              <w:t>Orientacion</w:t>
+            </w:r>
+            <w:proofErr w:type="spellEnd"/>
+            <w:r>
+              <w:t xml:space="preserve"> por desarrollo </w:t>
+            </w:r>
+            <w:r>
+              <w:t>3</w:t>
+            </w:r>
+          </w:p>
         </w:tc>
       </w:tr>
       <w:tr>
@@ -1095,7 +963,22 @@
           <w:tcPr>
             <w:tcW w:w="6460" w:type="dxa"/>
           </w:tcPr>
-          <w:p/>
+          <w:p>
+            <w:r>
+              <w:t>El alumno será orientado a la rama de desarrollo si votó entre sus materias preferidas “</w:t>
+            </w:r>
+            <w:proofErr w:type="spellStart"/>
+            <w:r>
+              <w:t>Expresion</w:t>
+            </w:r>
+            <w:proofErr w:type="spellEnd"/>
+            <w:r>
+              <w:t xml:space="preserve"> de problemas y algoritmos</w:t>
+            </w:r>
+            <w:r>
+              <w:t>”, “Algoritmos y estructuras de datos”, “Orientación a objetos 1” y “Orientación a objetos 2”.</w:t>
+            </w:r>
+          </w:p>
         </w:tc>
       </w:tr>
       <w:tr>
@@ -1121,7 +1004,68 @@
           <w:tcPr>
             <w:tcW w:w="6460" w:type="dxa"/>
           </w:tcPr>
-          <w:p/>
+          <w:p>
+            <w:r>
+              <w:t>Si</w:t>
+            </w:r>
+          </w:p>
+          <w:p>
+            <w:r>
+              <w:t>Existe(Materia&lt;-Nombre = “</w:t>
+            </w:r>
+            <w:proofErr w:type="spellStart"/>
+            <w:r>
+              <w:t>Expresion</w:t>
+            </w:r>
+            <w:proofErr w:type="spellEnd"/>
+            <w:r>
+              <w:t xml:space="preserve"> de problemas y algoritmos</w:t>
+            </w:r>
+            <w:r>
+              <w:t>”)</w:t>
+            </w:r>
+          </w:p>
+          <w:p>
+            <w:r>
+              <w:t>Y Existe(Materia&lt;-Nombre = “Algoritmos y estructuras de datos”)</w:t>
+            </w:r>
+          </w:p>
+          <w:p>
+            <w:r>
+              <w:t>Y Existe(Materia&lt;-Nombre = “</w:t>
+            </w:r>
+            <w:proofErr w:type="spellStart"/>
+            <w:r>
+              <w:t>Orientacion</w:t>
+            </w:r>
+            <w:proofErr w:type="spellEnd"/>
+            <w:r>
+              <w:t xml:space="preserve"> a objetos 1”)</w:t>
+            </w:r>
+          </w:p>
+          <w:p>
+            <w:r>
+              <w:t>Y Existe(Materia&lt;-Nombre = “</w:t>
+            </w:r>
+            <w:proofErr w:type="spellStart"/>
+            <w:r>
+              <w:t>Orientacion</w:t>
+            </w:r>
+            <w:proofErr w:type="spellEnd"/>
+            <w:r>
+              <w:t xml:space="preserve"> a objetos 2”)</w:t>
+            </w:r>
+          </w:p>
+          <w:p>
+            <w:r>
+              <w:t xml:space="preserve">Entonces </w:t>
+            </w:r>
+          </w:p>
+          <w:p>
+            <w:r>
+              <w:t>(Rama&lt;-Nombre = “Desarrollo”)</w:t>
+            </w:r>
+          </w:p>
         </w:tc>
       </w:tr>
     </w:tbl>
@@ -1159,7 +1103,19 @@
           <w:tcPr>
             <w:tcW w:w="6460" w:type="dxa"/>
           </w:tcPr>
-          <w:p/>
+          <w:p>
+            <w:proofErr w:type="spellStart"/>
+            <w:r>
+              <w:t>Orientacion</w:t>
+            </w:r>
+            <w:proofErr w:type="spellEnd"/>
+            <w:r>
+              <w:t xml:space="preserve"> por desarrollo </w:t>
+            </w:r>
+            <w:r>
+              <w:t>4</w:t>
+            </w:r>
+          </w:p>
         </w:tc>
       </w:tr>
       <w:tr>
@@ -1185,7 +1141,19 @@
           <w:tcPr>
             <w:tcW w:w="6460" w:type="dxa"/>
           </w:tcPr>
-          <w:p/>
+          <w:p>
+            <w:r>
+              <w:t xml:space="preserve">El alumno será orientado a la rama de desarrollo si votó entre sus materias preferidas “Programación de computadoras”, “Algoritmos y estructuras de datos”, “Orientación a objetos 1” y “Conceptos y paradigmas de lenguajes de </w:t>
+            </w:r>
+            <w:proofErr w:type="spellStart"/>
+            <w:r>
+              <w:t>programacion</w:t>
+            </w:r>
+            <w:proofErr w:type="spellEnd"/>
+            <w:r>
+              <w:t>”.</w:t>
+            </w:r>
+          </w:p>
         </w:tc>
       </w:tr>
       <w:tr>
@@ -1211,7 +1179,68 @@
           <w:tcPr>
             <w:tcW w:w="6460" w:type="dxa"/>
           </w:tcPr>
-          <w:p/>
+          <w:p>
+            <w:r>
+              <w:t>Si</w:t>
+            </w:r>
+          </w:p>
+          <w:p>
+            <w:r>
+              <w:t>Existe(Materia&lt;-Nombre = “</w:t>
+            </w:r>
+            <w:proofErr w:type="spellStart"/>
+            <w:r>
+              <w:t>Programacion</w:t>
+            </w:r>
+            <w:proofErr w:type="spellEnd"/>
+            <w:r>
+              <w:t xml:space="preserve"> de computadoras”)</w:t>
+            </w:r>
+          </w:p>
+          <w:p>
+            <w:r>
+              <w:t>Y Existe(Materia&lt;-Nombre = “Algoritmos y estructuras de datos”)</w:t>
+            </w:r>
+          </w:p>
+          <w:p>
+            <w:r>
+              <w:t>Y Existe(Materia&lt;-Nombre = “</w:t>
+            </w:r>
+            <w:proofErr w:type="spellStart"/>
+            <w:r>
+              <w:t>Orientacion</w:t>
+            </w:r>
+            <w:proofErr w:type="spellEnd"/>
+            <w:r>
+              <w:t xml:space="preserve"> a objetos 1”)</w:t>
+            </w:r>
+          </w:p>
+          <w:p>
+            <w:r>
+              <w:t>Y Existe(Materia&lt;-Nombre = “</w:t>
+            </w:r>
+            <w:r>
+              <w:t xml:space="preserve">Conceptos y paradigmas de lenguajes de </w:t>
+            </w:r>
+            <w:proofErr w:type="spellStart"/>
+            <w:r>
+              <w:t>programacion</w:t>
+            </w:r>
+            <w:proofErr w:type="spellEnd"/>
+            <w:r>
+              <w:t>”)</w:t>
+            </w:r>
+          </w:p>
+          <w:p>
+            <w:r>
+              <w:t xml:space="preserve">Entonces </w:t>
+            </w:r>
+          </w:p>
+          <w:p>
+            <w:r>
+              <w:t>(Rama&lt;-Nombre = “Desarrollo”)</w:t>
+            </w:r>
+          </w:p>
         </w:tc>
       </w:tr>
     </w:tbl>
@@ -1249,7 +1278,19 @@
           <w:tcPr>
             <w:tcW w:w="6460" w:type="dxa"/>
           </w:tcPr>
-          <w:p/>
+          <w:p>
+            <w:proofErr w:type="spellStart"/>
+            <w:r>
+              <w:t>Orientacion</w:t>
+            </w:r>
+            <w:proofErr w:type="spellEnd"/>
+            <w:r>
+              <w:t xml:space="preserve"> por desarrollo </w:t>
+            </w:r>
+            <w:r>
+              <w:t>5</w:t>
+            </w:r>
+          </w:p>
         </w:tc>
       </w:tr>
       <w:tr>
@@ -1275,24 +1316,44 @@
           <w:tcPr>
             <w:tcW w:w="6460" w:type="dxa"/>
           </w:tcPr>
-          <w:p/>
-        </w:tc>
-      </w:tr>
-      <w:tr>
-        <w:tc>
-          <w:tcPr>
-            <w:tcW w:w="2518" w:type="dxa"/>
-          </w:tcPr>
-          <w:p>
-            <w:pPr>
-              <w:rPr>
-                <w:b/>
-              </w:rPr>
-            </w:pPr>
-            <w:r>
-              <w:rPr>
-                <w:b/>
-              </w:rPr>
+          <w:p>
+            <w:r>
+              <w:t xml:space="preserve">El alumno será orientado a la rama de desarrollo si votó entre sus materias preferidas “Programación de computadoras”, “Algoritmos y </w:t>
+            </w:r>
+            <w:r>
+              <w:lastRenderedPageBreak/>
+              <w:t>estructuras de datos”, “Orientación a objetos 1” y “</w:t>
+            </w:r>
+            <w:proofErr w:type="spellStart"/>
+            <w:r>
+              <w:t>Programacion</w:t>
+            </w:r>
+            <w:proofErr w:type="spellEnd"/>
+            <w:r>
+              <w:t xml:space="preserve"> concurrente</w:t>
+            </w:r>
+            <w:r>
+              <w:t>”.</w:t>
+            </w:r>
+          </w:p>
+        </w:tc>
+      </w:tr>
+      <w:tr>
+        <w:tc>
+          <w:tcPr>
+            <w:tcW w:w="2518" w:type="dxa"/>
+          </w:tcPr>
+          <w:p>
+            <w:pPr>
+              <w:rPr>
+                <w:b/>
+              </w:rPr>
+            </w:pPr>
+            <w:r>
+              <w:rPr>
+                <w:b/>
+              </w:rPr>
+              <w:lastRenderedPageBreak/>
               <w:t>Regla</w:t>
             </w:r>
           </w:p>
@@ -1301,7 +1362,68 @@
           <w:tcPr>
             <w:tcW w:w="6460" w:type="dxa"/>
           </w:tcPr>
-          <w:p/>
+          <w:p>
+            <w:r>
+              <w:t>Si</w:t>
+            </w:r>
+          </w:p>
+          <w:p>
+            <w:r>
+              <w:t>Existe(Materia&lt;-Nombre = “</w:t>
+            </w:r>
+            <w:proofErr w:type="spellStart"/>
+            <w:r>
+              <w:t>Programacion</w:t>
+            </w:r>
+            <w:proofErr w:type="spellEnd"/>
+            <w:r>
+              <w:t xml:space="preserve"> de computadoras”)</w:t>
+            </w:r>
+          </w:p>
+          <w:p>
+            <w:r>
+              <w:t>Y Existe(Materia&lt;-Nombre = “Algoritmos y estructuras de datos”)</w:t>
+            </w:r>
+          </w:p>
+          <w:p>
+            <w:r>
+              <w:t>Y Existe(Materia&lt;-Nombre = “</w:t>
+            </w:r>
+            <w:proofErr w:type="spellStart"/>
+            <w:r>
+              <w:t>Orientacion</w:t>
+            </w:r>
+            <w:proofErr w:type="spellEnd"/>
+            <w:r>
+              <w:t xml:space="preserve"> a objetos 1”)</w:t>
+            </w:r>
+          </w:p>
+          <w:p>
+            <w:r>
+              <w:t>Y Existe(Materia&lt;-Nombre = “</w:t>
+            </w:r>
+            <w:proofErr w:type="spellStart"/>
+            <w:r>
+              <w:t>Programacion</w:t>
+            </w:r>
+            <w:proofErr w:type="spellEnd"/>
+            <w:r>
+              <w:t xml:space="preserve"> concurrente</w:t>
+            </w:r>
+            <w:r>
+              <w:t>”)</w:t>
+            </w:r>
+          </w:p>
+          <w:p>
+            <w:r>
+              <w:t xml:space="preserve">Entonces </w:t>
+            </w:r>
+          </w:p>
+          <w:p>
+            <w:r>
+              <w:t>(Rama&lt;-Nombre = “Desarrollo”)</w:t>
+            </w:r>
+          </w:p>
         </w:tc>
       </w:tr>
     </w:tbl>
@@ -1339,7 +1461,14 @@
           <w:tcPr>
             <w:tcW w:w="6460" w:type="dxa"/>
           </w:tcPr>
-          <w:p/>
+          <w:p>
+            <w:r>
+              <w:t xml:space="preserve">Orientación por desarrollo </w:t>
+            </w:r>
+            <w:r>
+              <w:t>6</w:t>
+            </w:r>
+          </w:p>
         </w:tc>
       </w:tr>
       <w:tr>
@@ -1365,7 +1494,11 @@
           <w:tcPr>
             <w:tcW w:w="6460" w:type="dxa"/>
           </w:tcPr>
-          <w:p/>
+          <w:p>
+            <w:r>
+              <w:t>El alumno será orientado a la rama de desarrollo si votó entre sus materias preferidas “Programación de computadoras”, “Arquitectura de computadoras”, “Algoritmos y estructuras de datos”, “Orientación a objetos 2” y “Desarrollo de Software en Sistemas Distribuidos”.</w:t>
+            </w:r>
+          </w:p>
         </w:tc>
       </w:tr>
       <w:tr>
@@ -1391,7 +1524,74 @@
           <w:tcPr>
             <w:tcW w:w="6460" w:type="dxa"/>
           </w:tcPr>
-          <w:p/>
+          <w:p>
+            <w:r>
+              <w:t>Si</w:t>
+            </w:r>
+          </w:p>
+          <w:p>
+            <w:r>
+              <w:t>Existe(Materia&lt;-Nombre = “</w:t>
+            </w:r>
+            <w:proofErr w:type="spellStart"/>
+            <w:r>
+              <w:t>Programacion</w:t>
+            </w:r>
+            <w:proofErr w:type="spellEnd"/>
+            <w:r>
+              <w:t xml:space="preserve"> de computadoras”)</w:t>
+            </w:r>
+          </w:p>
+          <w:p>
+            <w:r>
+              <w:t>Y Existe(Materia&lt;-Nombre = “</w:t>
+            </w:r>
+            <w:r>
+              <w:t>Arquitectura de computadoras</w:t>
+            </w:r>
+            <w:r>
+              <w:t>”)</w:t>
+            </w:r>
+          </w:p>
+          <w:p>
+            <w:r>
+              <w:t>Y Existe(Materia&lt;-Nombre = “Algoritmos y estructuras de datos”)</w:t>
+            </w:r>
+          </w:p>
+          <w:p>
+            <w:r>
+              <w:t>Y Existe(Materia&lt;-Nombre = “</w:t>
+            </w:r>
+            <w:proofErr w:type="spellStart"/>
+            <w:r>
+              <w:t>Orientacion</w:t>
+            </w:r>
+            <w:proofErr w:type="spellEnd"/>
+            <w:r>
+              <w:t xml:space="preserve"> a objetos 2”)</w:t>
+            </w:r>
+          </w:p>
+          <w:p>
+            <w:r>
+              <w:t>Y Existe(Materia&lt;-Nombre = “</w:t>
+            </w:r>
+            <w:r>
+              <w:t>Desarrollo de Software en Sistemas Distribuidos</w:t>
+            </w:r>
+            <w:r>
+              <w:t>”)</w:t>
+            </w:r>
+          </w:p>
+          <w:p>
+            <w:r>
+              <w:t xml:space="preserve">Entonces </w:t>
+            </w:r>
+          </w:p>
+          <w:p>
+            <w:r>
+              <w:t>(Rama&lt;-Nombre = “Desarrollo”)</w:t>
+            </w:r>
+          </w:p>
         </w:tc>
       </w:tr>
     </w:tbl>
@@ -1429,7 +1629,14 @@
           <w:tcPr>
             <w:tcW w:w="6460" w:type="dxa"/>
           </w:tcPr>
-          <w:p/>
+          <w:p>
+            <w:r>
+              <w:t xml:space="preserve">Orientación por desarrollo </w:t>
+            </w:r>
+            <w:r>
+              <w:t>7</w:t>
+            </w:r>
+          </w:p>
         </w:tc>
       </w:tr>
       <w:tr>
@@ -1455,7 +1662,22 @@
           <w:tcPr>
             <w:tcW w:w="6460" w:type="dxa"/>
           </w:tcPr>
-          <w:p/>
+          <w:p>
+            <w:r>
+              <w:t>El alumno será orientado a la rama de desarrollo si votó entre sus materias preferidas “</w:t>
+            </w:r>
+            <w:proofErr w:type="spellStart"/>
+            <w:r>
+              <w:t>Expresion</w:t>
+            </w:r>
+            <w:proofErr w:type="spellEnd"/>
+            <w:r>
+              <w:t xml:space="preserve"> de problemas y algoritmos</w:t>
+            </w:r>
+            <w:r>
+              <w:t>”, “Arquitectura de computadoras”, “Algoritmos y estructuras de datos”, “Orientación a objetos 2” y “Desarrollo de Software en Sistemas Distribuidos”.</w:t>
+            </w:r>
+          </w:p>
         </w:tc>
       </w:tr>
       <w:tr>
@@ -1481,7 +1703,77 @@
           <w:tcPr>
             <w:tcW w:w="6460" w:type="dxa"/>
           </w:tcPr>
-          <w:p/>
+          <w:p>
+            <w:r>
+              <w:t>Si</w:t>
+            </w:r>
+          </w:p>
+          <w:p>
+            <w:r>
+              <w:t>Existe(Materia&lt;-Nombre = “</w:t>
+            </w:r>
+            <w:proofErr w:type="spellStart"/>
+            <w:r>
+              <w:t>Expresion</w:t>
+            </w:r>
+            <w:proofErr w:type="spellEnd"/>
+            <w:r>
+              <w:t xml:space="preserve"> de problemas y algoritmos</w:t>
+            </w:r>
+            <w:r>
+              <w:t>”)</w:t>
+            </w:r>
+          </w:p>
+          <w:p>
+            <w:r>
+              <w:t>Y Existe(Materia&lt;-Nombre = “</w:t>
+            </w:r>
+            <w:r>
+              <w:t>Arquitectura de computadoras</w:t>
+            </w:r>
+            <w:r>
+              <w:t>”)</w:t>
+            </w:r>
+          </w:p>
+          <w:p>
+            <w:r>
+              <w:t>Y Existe(Materia&lt;-Nombre = “Algoritmos y estructuras de datos”)</w:t>
+            </w:r>
+          </w:p>
+          <w:p>
+            <w:r>
+              <w:t>Y Existe(Materia&lt;-Nombre = “</w:t>
+            </w:r>
+            <w:proofErr w:type="spellStart"/>
+            <w:r>
+              <w:t>Orientacion</w:t>
+            </w:r>
+            <w:proofErr w:type="spellEnd"/>
+            <w:r>
+              <w:t xml:space="preserve"> a objetos 2”)</w:t>
+            </w:r>
+          </w:p>
+          <w:p>
+            <w:r>
+              <w:t>Y Existe(Materia&lt;-Nombre = “</w:t>
+            </w:r>
+            <w:r>
+              <w:t>Desarrollo de Software en Sistemas Distribuidos</w:t>
+            </w:r>
+            <w:r>
+              <w:t>”)</w:t>
+            </w:r>
+          </w:p>
+          <w:p>
+            <w:r>
+              <w:t xml:space="preserve">Entonces </w:t>
+            </w:r>
+          </w:p>
+          <w:p>
+            <w:r>
+              <w:t>(Rama&lt;-Nombre = “Desarrollo”)</w:t>
+            </w:r>
+          </w:p>
         </w:tc>
       </w:tr>
     </w:tbl>
@@ -1519,7 +1811,14 @@
           <w:tcPr>
             <w:tcW w:w="6460" w:type="dxa"/>
           </w:tcPr>
-          <w:p/>
+          <w:p>
+            <w:r>
+              <w:t xml:space="preserve">Orientación por desarrollo </w:t>
+            </w:r>
+            <w:r>
+              <w:t>8</w:t>
+            </w:r>
+          </w:p>
         </w:tc>
       </w:tr>
       <w:tr>
@@ -1545,24 +1844,50 @@
           <w:tcPr>
             <w:tcW w:w="6460" w:type="dxa"/>
           </w:tcPr>
-          <w:p/>
-        </w:tc>
-      </w:tr>
-      <w:tr>
-        <w:tc>
-          <w:tcPr>
-            <w:tcW w:w="2518" w:type="dxa"/>
-          </w:tcPr>
-          <w:p>
-            <w:pPr>
-              <w:rPr>
-                <w:b/>
-              </w:rPr>
-            </w:pPr>
-            <w:r>
-              <w:rPr>
-                <w:b/>
-              </w:rPr>
+          <w:p>
+            <w:r>
+              <w:t>El alumno será orientado a la rama de desarrollo si votó entre sus materias preferidas “</w:t>
+            </w:r>
+            <w:proofErr w:type="spellStart"/>
+            <w:r>
+              <w:t>Expresion</w:t>
+            </w:r>
+            <w:proofErr w:type="spellEnd"/>
+            <w:r>
+              <w:t xml:space="preserve"> de problemas y algoritmos</w:t>
+            </w:r>
+            <w:r>
+              <w:t>”, “Algoritmos y estructuras de datos”, “</w:t>
+            </w:r>
+            <w:r>
+              <w:t>Seminario de lenguajes</w:t>
+            </w:r>
+            <w:r>
+              <w:t xml:space="preserve">” y </w:t>
+            </w:r>
+            <w:r>
+              <w:lastRenderedPageBreak/>
+              <w:t>“Orientación a objetos 2”.</w:t>
+            </w:r>
+          </w:p>
+        </w:tc>
+      </w:tr>
+      <w:tr>
+        <w:tc>
+          <w:tcPr>
+            <w:tcW w:w="2518" w:type="dxa"/>
+          </w:tcPr>
+          <w:p>
+            <w:pPr>
+              <w:rPr>
+                <w:b/>
+              </w:rPr>
+            </w:pPr>
+            <w:r>
+              <w:rPr>
+                <w:b/>
+              </w:rPr>
+              <w:lastRenderedPageBreak/>
               <w:t>Regla</w:t>
             </w:r>
           </w:p>
@@ -1571,7 +1896,63 @@
           <w:tcPr>
             <w:tcW w:w="6460" w:type="dxa"/>
           </w:tcPr>
-          <w:p/>
+          <w:p>
+            <w:r>
+              <w:t>Si</w:t>
+            </w:r>
+          </w:p>
+          <w:p>
+            <w:r>
+              <w:t>Existe(Materia&lt;-Nombre = “</w:t>
+            </w:r>
+            <w:proofErr w:type="spellStart"/>
+            <w:r>
+              <w:t>Expresion</w:t>
+            </w:r>
+            <w:proofErr w:type="spellEnd"/>
+            <w:r>
+              <w:t xml:space="preserve"> de problemas y algoritmos”)</w:t>
+            </w:r>
+          </w:p>
+          <w:p>
+            <w:r>
+              <w:t>Y Existe(Materia&lt;-Nombre = “Algoritmos y estructuras de datos”)</w:t>
+            </w:r>
+          </w:p>
+          <w:p>
+            <w:r>
+              <w:t>Y Existe(Materia&lt;-Nombre = “</w:t>
+            </w:r>
+            <w:r>
+              <w:t>Seminario de lenguajes</w:t>
+            </w:r>
+            <w:r>
+              <w:t>”)</w:t>
+            </w:r>
+          </w:p>
+          <w:p>
+            <w:r>
+              <w:t>Y Existe(Materia&lt;-Nombre = “</w:t>
+            </w:r>
+            <w:proofErr w:type="spellStart"/>
+            <w:r>
+              <w:t>Orientacion</w:t>
+            </w:r>
+            <w:proofErr w:type="spellEnd"/>
+            <w:r>
+              <w:t xml:space="preserve"> a objetos 2”)</w:t>
+            </w:r>
+          </w:p>
+          <w:p>
+            <w:r>
+              <w:t xml:space="preserve">Entonces </w:t>
+            </w:r>
+          </w:p>
+          <w:p>
+            <w:r>
+              <w:t>(Rama&lt;-Nombre = “Desarrollo”)</w:t>
+            </w:r>
+          </w:p>
         </w:tc>
       </w:tr>
     </w:tbl>
@@ -1609,7 +1990,14 @@
           <w:tcPr>
             <w:tcW w:w="6460" w:type="dxa"/>
           </w:tcPr>
-          <w:p/>
+          <w:p>
+            <w:r>
+              <w:t xml:space="preserve">Orientación por desarrollo </w:t>
+            </w:r>
+            <w:r>
+              <w:t>9</w:t>
+            </w:r>
+          </w:p>
         </w:tc>
       </w:tr>
       <w:tr>
@@ -1635,7 +2023,37 @@
           <w:tcPr>
             <w:tcW w:w="6460" w:type="dxa"/>
           </w:tcPr>
-          <w:p/>
+          <w:p>
+            <w:r>
+              <w:t>El alumno será orientado a la rama de desarrollo si votó entre sus materias preferidas “</w:t>
+            </w:r>
+            <w:proofErr w:type="spellStart"/>
+            <w:r>
+              <w:t>Expresion</w:t>
+            </w:r>
+            <w:proofErr w:type="spellEnd"/>
+            <w:r>
+              <w:t xml:space="preserve"> de problemas y algoritmos”,</w:t>
+            </w:r>
+            <w:r>
+              <w:t xml:space="preserve"> </w:t>
+            </w:r>
+            <w:r>
+              <w:t>“Seminario de lenguajes”</w:t>
+            </w:r>
+            <w:r>
+              <w:t>,</w:t>
+            </w:r>
+            <w:r>
+              <w:t xml:space="preserve"> “Orientación a objetos 2”</w:t>
+            </w:r>
+            <w:r>
+              <w:t xml:space="preserve"> y “Proyecto de Software”</w:t>
+            </w:r>
+            <w:r>
+              <w:t>.</w:t>
+            </w:r>
+          </w:p>
         </w:tc>
       </w:tr>
       <w:tr>
@@ -1661,7 +2079,69 @@
           <w:tcPr>
             <w:tcW w:w="6460" w:type="dxa"/>
           </w:tcPr>
-          <w:p/>
+          <w:p>
+            <w:r>
+              <w:t>Si</w:t>
+            </w:r>
+          </w:p>
+          <w:p>
+            <w:r>
+              <w:t>Existe(Materia&lt;-Nombre = “</w:t>
+            </w:r>
+            <w:proofErr w:type="spellStart"/>
+            <w:r>
+              <w:t>Expresion</w:t>
+            </w:r>
+            <w:proofErr w:type="spellEnd"/>
+            <w:r>
+              <w:t xml:space="preserve"> de problemas y algoritmos”)</w:t>
+            </w:r>
+          </w:p>
+          <w:p>
+            <w:r>
+              <w:t>Y Existe(Materia&lt;-Nombre = “</w:t>
+            </w:r>
+            <w:r>
+              <w:t>Seminario de lenguajes</w:t>
+            </w:r>
+            <w:r>
+              <w:t>”)</w:t>
+            </w:r>
+          </w:p>
+          <w:p>
+            <w:r>
+              <w:t>Y Existe(Materia&lt;-Nombre = “</w:t>
+            </w:r>
+            <w:proofErr w:type="spellStart"/>
+            <w:r>
+              <w:t>Orientacion</w:t>
+            </w:r>
+            <w:proofErr w:type="spellEnd"/>
+            <w:r>
+              <w:t xml:space="preserve"> a objetos 2”)</w:t>
+            </w:r>
+          </w:p>
+          <w:p>
+            <w:r>
+              <w:t>Y Existe(Materia&lt;-Nombre = “</w:t>
+            </w:r>
+            <w:r>
+              <w:t>Proyecto de Software</w:t>
+            </w:r>
+            <w:r>
+              <w:t>”)</w:t>
+            </w:r>
+          </w:p>
+          <w:p>
+            <w:r>
+              <w:t xml:space="preserve">Entonces </w:t>
+            </w:r>
+          </w:p>
+          <w:p>
+            <w:r>
+              <w:t>(Rama&lt;-Nombre = “Desarrollo”)</w:t>
+            </w:r>
+          </w:p>
         </w:tc>
       </w:tr>
     </w:tbl>
@@ -1691,7 +2171,6 @@
               <w:rPr>
                 <w:b/>
               </w:rPr>
-              <w:lastRenderedPageBreak/>
               <w:t>IdRegla = 10</w:t>
             </w:r>
           </w:p>
@@ -1700,7 +2179,14 @@
           <w:tcPr>
             <w:tcW w:w="6460" w:type="dxa"/>
           </w:tcPr>
-          <w:p/>
+          <w:p>
+            <w:r>
+              <w:t>Orientación por desarrollo 1</w:t>
+            </w:r>
+            <w:r>
+              <w:t>0</w:t>
+            </w:r>
+          </w:p>
         </w:tc>
       </w:tr>
       <w:tr>
@@ -1726,7 +2212,46 @@
           <w:tcPr>
             <w:tcW w:w="6460" w:type="dxa"/>
           </w:tcPr>
-          <w:p/>
+          <w:p>
+            <w:r>
+              <w:t>El alumno será orientado a la rama de desarrollo si votó entre sus materias preferidas “</w:t>
+            </w:r>
+            <w:proofErr w:type="spellStart"/>
+            <w:r>
+              <w:t>Expresion</w:t>
+            </w:r>
+            <w:proofErr w:type="spellEnd"/>
+            <w:r>
+              <w:t xml:space="preserve"> de problemas y algoritmos”, “Seminario de lenguajes”, “</w:t>
+            </w:r>
+            <w:proofErr w:type="spellStart"/>
+            <w:r>
+              <w:t>Programacion</w:t>
+            </w:r>
+            <w:proofErr w:type="spellEnd"/>
+            <w:r>
+              <w:t xml:space="preserve"> concurrente</w:t>
+            </w:r>
+            <w:r>
+              <w:t>” y “</w:t>
+            </w:r>
+            <w:proofErr w:type="spellStart"/>
+            <w:r>
+              <w:t>Explotacion</w:t>
+            </w:r>
+            <w:proofErr w:type="spellEnd"/>
+            <w:r>
+              <w:t xml:space="preserve"> de </w:t>
+            </w:r>
+            <w:proofErr w:type="spellStart"/>
+            <w:r>
+              <w:t>informacion</w:t>
+            </w:r>
+            <w:proofErr w:type="spellEnd"/>
+            <w:r>
+              <w:t>”.</w:t>
+            </w:r>
+          </w:p>
         </w:tc>
       </w:tr>
       <w:tr>
@@ -1752,7 +2277,82 @@
           <w:tcPr>
             <w:tcW w:w="6460" w:type="dxa"/>
           </w:tcPr>
-          <w:p/>
+          <w:p>
+            <w:r>
+              <w:t>Si</w:t>
+            </w:r>
+          </w:p>
+          <w:p>
+            <w:r>
+              <w:t>Existe(Materia&lt;-Nombre = “</w:t>
+            </w:r>
+            <w:proofErr w:type="spellStart"/>
+            <w:r>
+              <w:t>Expresion</w:t>
+            </w:r>
+            <w:proofErr w:type="spellEnd"/>
+            <w:r>
+              <w:t xml:space="preserve"> de problemas y algoritmos”)</w:t>
+            </w:r>
+          </w:p>
+          <w:p>
+            <w:r>
+              <w:t>Y Existe(Materia&lt;-Nombre = “</w:t>
+            </w:r>
+            <w:r>
+              <w:t>Seminario de lenguajes</w:t>
+            </w:r>
+            <w:r>
+              <w:t>”)</w:t>
+            </w:r>
+          </w:p>
+          <w:p>
+            <w:r>
+              <w:t>Y Existe(Materia&lt;-Nombre = “</w:t>
+            </w:r>
+            <w:proofErr w:type="spellStart"/>
+            <w:r>
+              <w:t>Programacion</w:t>
+            </w:r>
+            <w:proofErr w:type="spellEnd"/>
+            <w:r>
+              <w:t xml:space="preserve"> concurrente</w:t>
+            </w:r>
+            <w:r>
+              <w:t>”)</w:t>
+            </w:r>
+          </w:p>
+          <w:p>
+            <w:r>
+              <w:t>Y Existe(Materia&lt;-Nombre = “</w:t>
+            </w:r>
+            <w:proofErr w:type="spellStart"/>
+            <w:r>
+              <w:t>Explotacion</w:t>
+            </w:r>
+            <w:proofErr w:type="spellEnd"/>
+            <w:r>
+              <w:t xml:space="preserve"> de </w:t>
+            </w:r>
+            <w:proofErr w:type="spellStart"/>
+            <w:r>
+              <w:t>informacion</w:t>
+            </w:r>
+            <w:proofErr w:type="spellEnd"/>
+            <w:r>
+              <w:t>”)</w:t>
+            </w:r>
+          </w:p>
+          <w:p>
+            <w:r>
+              <w:t xml:space="preserve">Entonces </w:t>
+            </w:r>
+          </w:p>
+          <w:p>
+            <w:r>
+              <w:t>(Rama&lt;-Nombre = “Desarrollo”)</w:t>
+            </w:r>
+          </w:p>
         </w:tc>
       </w:tr>
     </w:tbl>
@@ -1790,7 +2390,14 @@
           <w:tcPr>
             <w:tcW w:w="6460" w:type="dxa"/>
           </w:tcPr>
-          <w:p/>
+          <w:p>
+            <w:r>
+              <w:t>Orientación por desarrollo 1</w:t>
+            </w:r>
+            <w:r>
+              <w:t>1</w:t>
+            </w:r>
+          </w:p>
         </w:tc>
       </w:tr>
       <w:tr>
@@ -1816,7 +2423,46 @@
           <w:tcPr>
             <w:tcW w:w="6460" w:type="dxa"/>
           </w:tcPr>
-          <w:p/>
+          <w:p>
+            <w:r>
+              <w:t>El alumno será orientado a la rama de desarrollo si votó entre sus materias preferidas “</w:t>
+            </w:r>
+            <w:proofErr w:type="spellStart"/>
+            <w:r>
+              <w:t>Expresion</w:t>
+            </w:r>
+            <w:proofErr w:type="spellEnd"/>
+            <w:r>
+              <w:t xml:space="preserve"> de problemas y algoritmos”, “Seminario de lenguajes”, “</w:t>
+            </w:r>
+            <w:r>
+              <w:t xml:space="preserve">Conceptos y paradigmas de lenguajes de </w:t>
+            </w:r>
+            <w:proofErr w:type="spellStart"/>
+            <w:r>
+              <w:t>programacion</w:t>
+            </w:r>
+            <w:proofErr w:type="spellEnd"/>
+            <w:r>
+              <w:t>” y “</w:t>
+            </w:r>
+            <w:proofErr w:type="spellStart"/>
+            <w:r>
+              <w:t>Explotacion</w:t>
+            </w:r>
+            <w:proofErr w:type="spellEnd"/>
+            <w:r>
+              <w:t xml:space="preserve"> de </w:t>
+            </w:r>
+            <w:proofErr w:type="spellStart"/>
+            <w:r>
+              <w:t>informacion</w:t>
+            </w:r>
+            <w:proofErr w:type="spellEnd"/>
+            <w:r>
+              <w:t>”.</w:t>
+            </w:r>
+          </w:p>
         </w:tc>
       </w:tr>
       <w:tr>
@@ -1842,7 +2488,83 @@
           <w:tcPr>
             <w:tcW w:w="6460" w:type="dxa"/>
           </w:tcPr>
-          <w:p/>
+          <w:p>
+            <w:r>
+              <w:t>Si</w:t>
+            </w:r>
+          </w:p>
+          <w:p>
+            <w:r>
+              <w:t>Existe(Materia&lt;-Nombre = “</w:t>
+            </w:r>
+            <w:proofErr w:type="spellStart"/>
+            <w:r>
+              <w:t>Expresion</w:t>
+            </w:r>
+            <w:proofErr w:type="spellEnd"/>
+            <w:r>
+              <w:t xml:space="preserve"> de problemas y algoritmos”)</w:t>
+            </w:r>
+          </w:p>
+          <w:p>
+            <w:r>
+              <w:t>Y Existe(Materia&lt;-Nombre = “</w:t>
+            </w:r>
+            <w:r>
+              <w:t>Seminario de lenguajes</w:t>
+            </w:r>
+            <w:r>
+              <w:t>”)</w:t>
+            </w:r>
+          </w:p>
+          <w:p>
+            <w:r>
+              <w:t>Y Existe(Materia&lt;-Nombre = “</w:t>
+            </w:r>
+            <w:r>
+              <w:t xml:space="preserve">Conceptos y paradigmas de lenguajes de </w:t>
+            </w:r>
+            <w:proofErr w:type="spellStart"/>
+            <w:r>
+              <w:t>programacion</w:t>
+            </w:r>
+            <w:proofErr w:type="spellEnd"/>
+            <w:r>
+              <w:t>”)</w:t>
+            </w:r>
+          </w:p>
+          <w:p>
+            <w:r>
+              <w:lastRenderedPageBreak/>
+              <w:t>Y Existe(Materia&lt;-Nombre = “</w:t>
+            </w:r>
+            <w:proofErr w:type="spellStart"/>
+            <w:r>
+              <w:t>Explotacion</w:t>
+            </w:r>
+            <w:proofErr w:type="spellEnd"/>
+            <w:r>
+              <w:t xml:space="preserve"> de </w:t>
+            </w:r>
+            <w:proofErr w:type="spellStart"/>
+            <w:r>
+              <w:t>informacion</w:t>
+            </w:r>
+            <w:proofErr w:type="spellEnd"/>
+            <w:r>
+              <w:t>”)</w:t>
+            </w:r>
+          </w:p>
+          <w:p>
+            <w:r>
+              <w:t xml:space="preserve">Entonces </w:t>
+            </w:r>
+          </w:p>
+          <w:p>
+            <w:r>
+              <w:t>(Rama&lt;-Nombre = “Desarrollo”)</w:t>
+            </w:r>
+          </w:p>
         </w:tc>
       </w:tr>
     </w:tbl>
@@ -1880,7 +2602,14 @@
           <w:tcPr>
             <w:tcW w:w="6460" w:type="dxa"/>
           </w:tcPr>
-          <w:p/>
+          <w:p>
+            <w:r>
+              <w:t>Orientación por desarrollo 1</w:t>
+            </w:r>
+            <w:r>
+              <w:t>2</w:t>
+            </w:r>
+          </w:p>
         </w:tc>
       </w:tr>
       <w:tr>
@@ -1906,7 +2635,48 @@
           <w:tcPr>
             <w:tcW w:w="6460" w:type="dxa"/>
           </w:tcPr>
-          <w:p/>
+          <w:p>
+            <w:r>
+              <w:t>El alumno será orientado a la rama de desarrollo si votó entre sus materias preferidas “</w:t>
+            </w:r>
+            <w:proofErr w:type="spellStart"/>
+            <w:r>
+              <w:t>Expresion</w:t>
+            </w:r>
+            <w:proofErr w:type="spellEnd"/>
+            <w:r>
+              <w:t xml:space="preserve"> de problemas y algoritmos”, </w:t>
+            </w:r>
+            <w:r>
+              <w:t xml:space="preserve">“Algoritmos y estructuras de datos”, </w:t>
+            </w:r>
+            <w:r>
+              <w:t>“Seminario de lenguajes”, “</w:t>
+            </w:r>
+            <w:proofErr w:type="spellStart"/>
+            <w:r>
+              <w:t>Programacion</w:t>
+            </w:r>
+            <w:proofErr w:type="spellEnd"/>
+            <w:r>
+              <w:t xml:space="preserve"> concurrente</w:t>
+            </w:r>
+            <w:r>
+              <w:t>”</w:t>
+            </w:r>
+            <w:r>
+              <w:t xml:space="preserve"> </w:t>
+            </w:r>
+            <w:r>
+              <w:t>y “</w:t>
+            </w:r>
+            <w:r>
+              <w:t>Desarrollo de Software en Sistemas Distribuidos</w:t>
+            </w:r>
+            <w:r>
+              <w:t>”.</w:t>
+            </w:r>
+          </w:p>
         </w:tc>
       </w:tr>
       <w:tr>
@@ -1932,7 +2702,83 @@
           <w:tcPr>
             <w:tcW w:w="6460" w:type="dxa"/>
           </w:tcPr>
-          <w:p/>
+          <w:p>
+            <w:r>
+              <w:t>Si</w:t>
+            </w:r>
+          </w:p>
+          <w:p>
+            <w:r>
+              <w:t>Existe(Materia&lt;-Nombre = “</w:t>
+            </w:r>
+            <w:proofErr w:type="spellStart"/>
+            <w:r>
+              <w:t>Expresion</w:t>
+            </w:r>
+            <w:proofErr w:type="spellEnd"/>
+            <w:r>
+              <w:t xml:space="preserve"> de problemas y algoritmos”)</w:t>
+            </w:r>
+          </w:p>
+          <w:p>
+            <w:r>
+              <w:t>Y Existe(Materia&lt;-Nombre = “</w:t>
+            </w:r>
+            <w:r>
+              <w:t>Algoritmos y estructuras de datos</w:t>
+            </w:r>
+            <w:r>
+              <w:t>”)</w:t>
+            </w:r>
+          </w:p>
+          <w:p>
+            <w:r>
+              <w:t>Y Existe(Materia&lt;-Nombre = “</w:t>
+            </w:r>
+            <w:r>
+              <w:t>Seminario de lenguajes</w:t>
+            </w:r>
+            <w:r>
+              <w:t>”)</w:t>
+            </w:r>
+          </w:p>
+          <w:p>
+            <w:r>
+              <w:t>Y Existe(Materia&lt;-Nombre = “</w:t>
+            </w:r>
+            <w:proofErr w:type="spellStart"/>
+            <w:r>
+              <w:t>Programacion</w:t>
+            </w:r>
+            <w:proofErr w:type="spellEnd"/>
+            <w:r>
+              <w:t xml:space="preserve"> concurrente</w:t>
+            </w:r>
+            <w:r>
+              <w:t>”)</w:t>
+            </w:r>
+          </w:p>
+          <w:p>
+            <w:r>
+              <w:t>Y Existe(Materia&lt;-Nombre = “</w:t>
+            </w:r>
+            <w:r>
+              <w:t>Desarrollo de Software en Sistemas Distribuidos</w:t>
+            </w:r>
+            <w:r>
+              <w:t>”)</w:t>
+            </w:r>
+          </w:p>
+          <w:p>
+            <w:r>
+              <w:t xml:space="preserve">Entonces </w:t>
+            </w:r>
+          </w:p>
+          <w:p>
+            <w:r>
+              <w:t>(Rama&lt;-Nombre = “Desarrollo”)</w:t>
+            </w:r>
+          </w:p>
         </w:tc>
       </w:tr>
     </w:tbl>
@@ -1970,7 +2816,14 @@
           <w:tcPr>
             <w:tcW w:w="6460" w:type="dxa"/>
           </w:tcPr>
-          <w:p/>
+          <w:p>
+            <w:r>
+              <w:t>Orientación por desarrollo 1</w:t>
+            </w:r>
+            <w:r>
+              <w:t>3</w:t>
+            </w:r>
+          </w:p>
         </w:tc>
       </w:tr>
       <w:tr>
@@ -1996,7 +2849,42 @@
           <w:tcPr>
             <w:tcW w:w="6460" w:type="dxa"/>
           </w:tcPr>
-          <w:p/>
+          <w:p>
+            <w:r>
+              <w:t>El alumno será orientado a la rama de desarrollo si votó entre sus materias preferidas “</w:t>
+            </w:r>
+            <w:proofErr w:type="spellStart"/>
+            <w:r>
+              <w:t>Expresion</w:t>
+            </w:r>
+            <w:proofErr w:type="spellEnd"/>
+            <w:r>
+              <w:t xml:space="preserve"> de problemas y algoritmos”,</w:t>
+            </w:r>
+            <w:r>
+              <w:t xml:space="preserve"> “Algoritmos y estructuras de datos”,</w:t>
+            </w:r>
+            <w:r>
+              <w:t xml:space="preserve"> “Seminario de lenguajes”, “</w:t>
+            </w:r>
+            <w:r>
+              <w:t xml:space="preserve">Conceptos y paradigmas de lenguajes de </w:t>
+            </w:r>
+            <w:proofErr w:type="spellStart"/>
+            <w:r>
+              <w:t>programacion</w:t>
+            </w:r>
+            <w:proofErr w:type="spellEnd"/>
+            <w:r>
+              <w:t>” y “</w:t>
+            </w:r>
+            <w:r>
+              <w:t>Desarrollo de Software en Sistemas Distribuidos</w:t>
+            </w:r>
+            <w:r>
+              <w:t>”.</w:t>
+            </w:r>
+          </w:p>
         </w:tc>
       </w:tr>
       <w:tr>
@@ -2022,7 +2910,83 @@
           <w:tcPr>
             <w:tcW w:w="6460" w:type="dxa"/>
           </w:tcPr>
-          <w:p/>
+          <w:p>
+            <w:r>
+              <w:t>Si</w:t>
+            </w:r>
+          </w:p>
+          <w:p>
+            <w:r>
+              <w:t>Existe(Materia&lt;-Nombre = “</w:t>
+            </w:r>
+            <w:proofErr w:type="spellStart"/>
+            <w:r>
+              <w:t>Expresion</w:t>
+            </w:r>
+            <w:proofErr w:type="spellEnd"/>
+            <w:r>
+              <w:t xml:space="preserve"> de problemas y algoritmos”)</w:t>
+            </w:r>
+          </w:p>
+          <w:p>
+            <w:r>
+              <w:t>Y Existe(Materia&lt;-Nombre = “</w:t>
+            </w:r>
+            <w:r>
+              <w:t>Algoritmos y estructuras de datos</w:t>
+            </w:r>
+            <w:r>
+              <w:t>”)</w:t>
+            </w:r>
+          </w:p>
+          <w:p>
+            <w:r>
+              <w:t>Y Existe(Materia&lt;-Nombre = “</w:t>
+            </w:r>
+            <w:r>
+              <w:t>Seminario de lenguajes</w:t>
+            </w:r>
+            <w:r>
+              <w:t>”)</w:t>
+            </w:r>
+          </w:p>
+          <w:p>
+            <w:r>
+              <w:t>Y Existe(Materia&lt;-Nombre = “</w:t>
+            </w:r>
+            <w:r>
+              <w:t xml:space="preserve">Conceptos y paradigmas de lenguajes de </w:t>
+            </w:r>
+            <w:proofErr w:type="spellStart"/>
+            <w:r>
+              <w:t>programacion</w:t>
+            </w:r>
+            <w:proofErr w:type="spellEnd"/>
+            <w:r>
+              <w:t>”)</w:t>
+            </w:r>
+          </w:p>
+          <w:p>
+            <w:r>
+              <w:t>Y Existe(Materia&lt;-Nombre = “</w:t>
+            </w:r>
+            <w:r>
+              <w:t>Desarrollo de Software en Sistemas Distribuidos</w:t>
+            </w:r>
+            <w:r>
+              <w:t>”)</w:t>
+            </w:r>
+          </w:p>
+          <w:p>
+            <w:r>
+              <w:t xml:space="preserve">Entonces </w:t>
+            </w:r>
+          </w:p>
+          <w:p>
+            <w:r>
+              <w:t>(Rama&lt;-Nombre = “Desarrollo”)</w:t>
+            </w:r>
+          </w:p>
         </w:tc>
       </w:tr>
     </w:tbl>
@@ -2060,7 +3024,14 @@
           <w:tcPr>
             <w:tcW w:w="6460" w:type="dxa"/>
           </w:tcPr>
-          <w:p/>
+          <w:p>
+            <w:r>
+              <w:t>Orientación por desarrollo 1</w:t>
+            </w:r>
+            <w:r>
+              <w:t>4</w:t>
+            </w:r>
+          </w:p>
         </w:tc>
       </w:tr>
       <w:tr>
@@ -2086,7 +3057,51 @@
           <w:tcPr>
             <w:tcW w:w="6460" w:type="dxa"/>
           </w:tcPr>
-          <w:p/>
+          <w:p>
+            <w:r>
+              <w:t>El alumno será orientado a la rama de desarrollo si votó entre sus materias preferidas “</w:t>
+            </w:r>
+            <w:proofErr w:type="spellStart"/>
+            <w:r>
+              <w:t>Programacion</w:t>
+            </w:r>
+            <w:proofErr w:type="spellEnd"/>
+            <w:r>
+              <w:t xml:space="preserve"> de computadoras</w:t>
+            </w:r>
+            <w:r>
+              <w:t xml:space="preserve">”, </w:t>
+            </w:r>
+            <w:r>
+              <w:t xml:space="preserve">“Algoritmos y estructuras de datos”, </w:t>
+            </w:r>
+            <w:r>
+              <w:t>“Seminario de lenguajes”, “</w:t>
+            </w:r>
+            <w:proofErr w:type="spellStart"/>
+            <w:r>
+              <w:t>Programacion</w:t>
+            </w:r>
+            <w:proofErr w:type="spellEnd"/>
+            <w:r>
+              <w:t xml:space="preserve"> concurrente</w:t>
+            </w:r>
+            <w:r>
+              <w:t>”</w:t>
+            </w:r>
+            <w:r>
+              <w:t xml:space="preserve"> </w:t>
+            </w:r>
+            <w:r>
+              <w:t>y “</w:t>
+            </w:r>
+            <w:r>
+              <w:t>Desarrollo de Software en Sistemas Distribuidos</w:t>
+            </w:r>
+            <w:r>
+              <w:t>”.</w:t>
+            </w:r>
+          </w:p>
         </w:tc>
       </w:tr>
       <w:tr>
@@ -2112,7 +3127,66 @@
           <w:tcPr>
             <w:tcW w:w="6460" w:type="dxa"/>
           </w:tcPr>
-          <w:p/>
+          <w:p>
+            <w:r>
+              <w:t>Si</w:t>
+            </w:r>
+          </w:p>
+          <w:p>
+            <w:r>
+              <w:t>Existe(Materia&lt;-Nombre = “</w:t>
+            </w:r>
+            <w:proofErr w:type="spellStart"/>
+            <w:r>
+              <w:t>Programacion</w:t>
+            </w:r>
+            <w:proofErr w:type="spellEnd"/>
+            <w:r>
+              <w:t xml:space="preserve"> de computadoras</w:t>
+            </w:r>
+            <w:r>
+              <w:t>”)</w:t>
+            </w:r>
+          </w:p>
+          <w:p>
+            <w:r>
+              <w:t>Y Existe(Materia&lt;-Nombre = “Algoritmos y estructuras de datos”)</w:t>
+            </w:r>
+          </w:p>
+          <w:p>
+            <w:r>
+              <w:lastRenderedPageBreak/>
+              <w:t>Y Existe(Materia&lt;-Nombre = “Seminario de lenguajes”)</w:t>
+            </w:r>
+          </w:p>
+          <w:p>
+            <w:r>
+              <w:t>Y Existe(Materia&lt;-Nombre = “</w:t>
+            </w:r>
+            <w:proofErr w:type="spellStart"/>
+            <w:r>
+              <w:t>Programacion</w:t>
+            </w:r>
+            <w:proofErr w:type="spellEnd"/>
+            <w:r>
+              <w:t xml:space="preserve"> concurrente”)</w:t>
+            </w:r>
+          </w:p>
+          <w:p>
+            <w:r>
+              <w:t>Y Existe(Materia&lt;-Nombre = “Desarrollo de Software en Sistemas Distribuidos”)</w:t>
+            </w:r>
+          </w:p>
+          <w:p>
+            <w:r>
+              <w:t xml:space="preserve">Entonces </w:t>
+            </w:r>
+          </w:p>
+          <w:p>
+            <w:r>
+              <w:t>(Rama&lt;-Nombre = “Desarrollo”)</w:t>
+            </w:r>
+          </w:p>
         </w:tc>
       </w:tr>
     </w:tbl>
@@ -2150,7 +3224,14 @@
           <w:tcPr>
             <w:tcW w:w="6460" w:type="dxa"/>
           </w:tcPr>
-          <w:p/>
+          <w:p>
+            <w:r>
+              <w:t>Orientación por desarrollo 1</w:t>
+            </w:r>
+            <w:r>
+              <w:t>5</w:t>
+            </w:r>
+          </w:p>
         </w:tc>
       </w:tr>
       <w:tr>
@@ -2176,7 +3257,45 @@
           <w:tcPr>
             <w:tcW w:w="6460" w:type="dxa"/>
           </w:tcPr>
-          <w:p/>
+          <w:p>
+            <w:r>
+              <w:t>El alumno será orientado a la rama de desarrollo si votó entre sus materias preferidas “</w:t>
+            </w:r>
+            <w:proofErr w:type="spellStart"/>
+            <w:r>
+              <w:t>Programacion</w:t>
+            </w:r>
+            <w:proofErr w:type="spellEnd"/>
+            <w:r>
+              <w:t xml:space="preserve"> de computadoras</w:t>
+            </w:r>
+            <w:r>
+              <w:t>”,</w:t>
+            </w:r>
+            <w:r>
+              <w:t xml:space="preserve"> “Algoritmos y estructuras de datos”,</w:t>
+            </w:r>
+            <w:r>
+              <w:t xml:space="preserve"> “Seminario de lenguajes”, “</w:t>
+            </w:r>
+            <w:r>
+              <w:t xml:space="preserve">Conceptos y paradigmas de lenguajes de </w:t>
+            </w:r>
+            <w:proofErr w:type="spellStart"/>
+            <w:r>
+              <w:t>programacion</w:t>
+            </w:r>
+            <w:proofErr w:type="spellEnd"/>
+            <w:r>
+              <w:t>” y “</w:t>
+            </w:r>
+            <w:r>
+              <w:t>Desarrollo de Software en Sistemas Distribuidos</w:t>
+            </w:r>
+            <w:r>
+              <w:t>”.</w:t>
+            </w:r>
+          </w:p>
         </w:tc>
       </w:tr>
       <w:tr>
@@ -2202,7 +3321,65 @@
           <w:tcPr>
             <w:tcW w:w="6460" w:type="dxa"/>
           </w:tcPr>
-          <w:p/>
+          <w:p>
+            <w:r>
+              <w:t>Si</w:t>
+            </w:r>
+          </w:p>
+          <w:p>
+            <w:r>
+              <w:t>Existe(Materia&lt;-Nombre = “</w:t>
+            </w:r>
+            <w:proofErr w:type="spellStart"/>
+            <w:r>
+              <w:t>Programacion</w:t>
+            </w:r>
+            <w:proofErr w:type="spellEnd"/>
+            <w:r>
+              <w:t xml:space="preserve"> de computadoras</w:t>
+            </w:r>
+            <w:r>
+              <w:t>”)</w:t>
+            </w:r>
+          </w:p>
+          <w:p>
+            <w:r>
+              <w:t>Y Existe(Materia&lt;-Nombre = “Algoritmos y estructuras de datos”)</w:t>
+            </w:r>
+          </w:p>
+          <w:p>
+            <w:r>
+              <w:t>Y Existe(Materia&lt;-Nombre = “Seminario de lenguajes”)</w:t>
+            </w:r>
+          </w:p>
+          <w:p>
+            <w:r>
+              <w:t xml:space="preserve">Y Existe(Materia&lt;-Nombre = “Conceptos y paradigmas de lenguajes de </w:t>
+            </w:r>
+            <w:proofErr w:type="spellStart"/>
+            <w:r>
+              <w:t>programacion</w:t>
+            </w:r>
+            <w:proofErr w:type="spellEnd"/>
+            <w:r>
+              <w:t>”)</w:t>
+            </w:r>
+          </w:p>
+          <w:p>
+            <w:r>
+              <w:t>Y Existe(Materia&lt;-Nombre = “Desarrollo de Software en Sistemas Distribuidos”)</w:t>
+            </w:r>
+          </w:p>
+          <w:p>
+            <w:r>
+              <w:t xml:space="preserve">Entonces </w:t>
+            </w:r>
+          </w:p>
+          <w:p>
+            <w:r>
+              <w:t>(Rama&lt;-Nombre = “Desarrollo”)</w:t>
+            </w:r>
+          </w:p>
         </w:tc>
       </w:tr>
     </w:tbl>
@@ -2592,7 +3769,6 @@
               <w:rPr>
                 <w:b/>
               </w:rPr>
-              <w:lastRenderedPageBreak/>
               <w:t>IdRegla = 20</w:t>
             </w:r>
           </w:p>
@@ -3493,7 +4669,6 @@
               <w:rPr>
                 <w:b/>
               </w:rPr>
-              <w:lastRenderedPageBreak/>
               <w:t>IdRegla = 30</w:t>
             </w:r>
           </w:p>
@@ -4394,7 +5569,6 @@
               <w:rPr>
                 <w:b/>
               </w:rPr>
-              <w:lastRenderedPageBreak/>
               <w:t>IdRegla = 40</w:t>
             </w:r>
           </w:p>
@@ -5295,7 +6469,6 @@
               <w:rPr>
                 <w:b/>
               </w:rPr>
-              <w:lastRenderedPageBreak/>
               <w:t>IdRegla = 50</w:t>
             </w:r>
           </w:p>
@@ -6196,7 +7369,6 @@
               <w:rPr>
                 <w:b/>
               </w:rPr>
-              <w:lastRenderedPageBreak/>
               <w:t>IdRegla = 60</w:t>
             </w:r>
           </w:p>
@@ -6745,7 +7917,7 @@
   <a:extraClrSchemeLst/>
   <a:extLst>
     <a:ext uri="{05A4C25C-085E-4340-85A3-A5531E510DB2}">
-      <thm15:themeFamily xmlns="" xmlns:thm15="http://schemas.microsoft.com/office/thememl/2012/main" name="Office Theme" id="{62F939B6-93AF-4DB8-9C6B-D6C7DFDC589F}" vid="{4A3C46E8-61CC-4603-A589-7422A47A8E4A}"/>
+      <thm15:themeFamily xmlns:thm15="http://schemas.microsoft.com/office/thememl/2012/main" xmlns="" name="Office Theme" id="{62F939B6-93AF-4DB8-9C6B-D6C7DFDC589F}" vid="{4A3C46E8-61CC-4603-A589-7422A47A8E4A}"/>
     </a:ext>
   </a:extLst>
 </a:theme>

</xml_diff>

<commit_message>
grafos causales 1 a 8
</commit_message>
<xml_diff>
--- a/OAS/OAS Documentacion.docx
+++ b/OAS/OAS Documentacion.docx
@@ -3359,10 +3359,7 @@
             </w:r>
             <w:proofErr w:type="spellEnd"/>
             <w:r>
-              <w:t xml:space="preserve"> 1</w:t>
-            </w:r>
-            <w:r>
-              <w:t>”)</w:t>
+              <w:t xml:space="preserve"> 1”)</w:t>
             </w:r>
           </w:p>
           <w:p>
@@ -3375,10 +3372,7 @@
             </w:r>
             <w:proofErr w:type="spellEnd"/>
             <w:r>
-              <w:t xml:space="preserve"> 2</w:t>
-            </w:r>
-            <w:r>
-              <w:t>”)</w:t>
+              <w:t xml:space="preserve"> 2”)</w:t>
             </w:r>
           </w:p>
           <w:p>
@@ -3391,10 +3385,7 @@
             </w:r>
             <w:proofErr w:type="spellEnd"/>
             <w:r>
-              <w:t xml:space="preserve"> 3</w:t>
-            </w:r>
-            <w:r>
-              <w:t>”)</w:t>
+              <w:t xml:space="preserve"> 3”)</w:t>
             </w:r>
           </w:p>
           <w:p>
@@ -3407,10 +3398,7 @@
             </w:r>
             <w:proofErr w:type="spellEnd"/>
             <w:r>
-              <w:t xml:space="preserve"> discreta</w:t>
-            </w:r>
-            <w:r>
-              <w:t>”)</w:t>
+              <w:t xml:space="preserve"> discreta”)</w:t>
             </w:r>
           </w:p>
           <w:p>
@@ -3420,19 +3408,13 @@
           </w:p>
           <w:p>
             <w:r>
-              <w:t>(Rama&lt;-Nombre = “</w:t>
-            </w:r>
-            <w:r>
-              <w:t xml:space="preserve">Ciencias </w:t>
+              <w:t xml:space="preserve">(Rama&lt;-Nombre = “Ciencias </w:t>
             </w:r>
             <w:r>
               <w:t>E</w:t>
             </w:r>
             <w:r>
-              <w:t>xactas</w:t>
-            </w:r>
-            <w:r>
-              <w:t>”)</w:t>
+              <w:t>xactas”)</w:t>
             </w:r>
           </w:p>
         </w:tc>
@@ -3486,10 +3468,7 @@
               <w:t>E</w:t>
             </w:r>
             <w:r>
-              <w:t xml:space="preserve">xactas </w:t>
-            </w:r>
-            <w:r>
-              <w:t>2</w:t>
+              <w:t>xactas 2</w:t>
             </w:r>
           </w:p>
         </w:tc>
@@ -3548,10 +3527,7 @@
             </w:r>
             <w:proofErr w:type="spellEnd"/>
             <w:r>
-              <w:t xml:space="preserve"> 3”</w:t>
-            </w:r>
-            <w:r>
-              <w:t xml:space="preserve"> </w:t>
+              <w:t xml:space="preserve"> 3” </w:t>
             </w:r>
             <w:r>
               <w:t xml:space="preserve">y </w:t>
@@ -3603,10 +3579,7 @@
             </w:r>
             <w:proofErr w:type="spellEnd"/>
             <w:r>
-              <w:t xml:space="preserve"> 1</w:t>
-            </w:r>
-            <w:r>
-              <w:t>”)</w:t>
+              <w:t xml:space="preserve"> 1”)</w:t>
             </w:r>
           </w:p>
           <w:p>
@@ -3619,10 +3592,7 @@
             </w:r>
             <w:proofErr w:type="spellEnd"/>
             <w:r>
-              <w:t xml:space="preserve"> 2</w:t>
-            </w:r>
-            <w:r>
-              <w:t>”)</w:t>
+              <w:t xml:space="preserve"> 2”)</w:t>
             </w:r>
           </w:p>
           <w:p>
@@ -3635,18 +3605,12 @@
             </w:r>
             <w:proofErr w:type="spellEnd"/>
             <w:r>
-              <w:t xml:space="preserve"> 3</w:t>
-            </w:r>
-            <w:r>
-              <w:t>”)</w:t>
-            </w:r>
-          </w:p>
-          <w:p>
-            <w:r>
-              <w:t>Y Existe(Materia&lt;-Nombre = “</w:t>
-            </w:r>
-            <w:r>
-              <w:t xml:space="preserve">Probabilidad y </w:t>
+              <w:t xml:space="preserve"> 3”)</w:t>
+            </w:r>
+          </w:p>
+          <w:p>
+            <w:r>
+              <w:t xml:space="preserve">Y Existe(Materia&lt;-Nombre = “Probabilidad y </w:t>
             </w:r>
             <w:proofErr w:type="spellStart"/>
             <w:r>
@@ -3665,19 +3629,13 @@
           </w:p>
           <w:p>
             <w:r>
-              <w:t>(Rama&lt;-Nombre = “</w:t>
-            </w:r>
-            <w:r>
-              <w:t xml:space="preserve">Ciencias </w:t>
+              <w:t xml:space="preserve">(Rama&lt;-Nombre = “Ciencias </w:t>
             </w:r>
             <w:r>
               <w:t>E</w:t>
             </w:r>
             <w:r>
-              <w:t>xactas</w:t>
-            </w:r>
-            <w:r>
-              <w:t>”)</w:t>
+              <w:t>xactas”)</w:t>
             </w:r>
           </w:p>
         </w:tc>
@@ -3731,10 +3689,7 @@
               <w:t>E</w:t>
             </w:r>
             <w:r>
-              <w:t xml:space="preserve">xactas </w:t>
-            </w:r>
-            <w:r>
-              <w:t>3</w:t>
+              <w:t>xactas 3</w:t>
             </w:r>
           </w:p>
         </w:tc>
@@ -3831,8 +3786,31 @@
             </w:r>
             <w:proofErr w:type="spellEnd"/>
             <w:r>
-              <w:t xml:space="preserve"> 1</w:t>
-            </w:r>
+              <w:t xml:space="preserve"> 1”)</w:t>
+            </w:r>
+          </w:p>
+          <w:p>
+            <w:r>
+              <w:t>Y Existe(Materia&lt;-Nombre = “</w:t>
+            </w:r>
+            <w:proofErr w:type="spellStart"/>
+            <w:r>
+              <w:t>Matematica</w:t>
+            </w:r>
+            <w:proofErr w:type="spellEnd"/>
+            <w:r>
+              <w:t xml:space="preserve"> 3”)</w:t>
+            </w:r>
+          </w:p>
+          <w:p>
+            <w:r>
+              <w:t xml:space="preserve">Y Existe(Materia&lt;-Nombre = “Probabilidad y </w:t>
+            </w:r>
+            <w:proofErr w:type="spellStart"/>
+            <w:r>
+              <w:t>estadistica</w:t>
+            </w:r>
+            <w:proofErr w:type="spellEnd"/>
             <w:r>
               <w:t>”)</w:t>
             </w:r>
@@ -3847,42 +3825,7 @@
             </w:r>
             <w:proofErr w:type="spellEnd"/>
             <w:r>
-              <w:t xml:space="preserve"> 3</w:t>
-            </w:r>
-            <w:r>
-              <w:t>”)</w:t>
-            </w:r>
-          </w:p>
-          <w:p>
-            <w:r>
-              <w:t>Y Existe(Materia&lt;-Nombre = “</w:t>
-            </w:r>
-            <w:r>
-              <w:t xml:space="preserve">Probabilidad y </w:t>
-            </w:r>
-            <w:proofErr w:type="spellStart"/>
-            <w:r>
-              <w:t>estadistica</w:t>
-            </w:r>
-            <w:proofErr w:type="spellEnd"/>
-            <w:r>
-              <w:t>”)</w:t>
-            </w:r>
-          </w:p>
-          <w:p>
-            <w:r>
-              <w:t>Y Existe(Materia&lt;-Nombre = “</w:t>
-            </w:r>
-            <w:proofErr w:type="spellStart"/>
-            <w:r>
-              <w:t>Matematica</w:t>
-            </w:r>
-            <w:proofErr w:type="spellEnd"/>
-            <w:r>
-              <w:t xml:space="preserve"> discreta</w:t>
-            </w:r>
-            <w:r>
-              <w:t>”)</w:t>
+              <w:t xml:space="preserve"> discreta”)</w:t>
             </w:r>
           </w:p>
           <w:p>
@@ -3892,19 +3835,13 @@
           </w:p>
           <w:p>
             <w:r>
-              <w:t>(Rama&lt;-Nombre = “</w:t>
-            </w:r>
-            <w:r>
-              <w:t xml:space="preserve">Ciencias </w:t>
+              <w:t xml:space="preserve">(Rama&lt;-Nombre = “Ciencias </w:t>
             </w:r>
             <w:r>
               <w:t>E</w:t>
             </w:r>
             <w:r>
-              <w:t>xactas</w:t>
-            </w:r>
-            <w:r>
-              <w:t>”)</w:t>
+              <w:t>xactas”)</w:t>
             </w:r>
           </w:p>
         </w:tc>
@@ -3958,10 +3895,7 @@
               <w:t>E</w:t>
             </w:r>
             <w:r>
-              <w:t xml:space="preserve">xactas </w:t>
-            </w:r>
-            <w:r>
-              <w:t>4</w:t>
+              <w:t>xactas 4</w:t>
             </w:r>
           </w:p>
         </w:tc>
@@ -4075,8 +4009,18 @@
             </w:r>
             <w:proofErr w:type="spellEnd"/>
             <w:r>
-              <w:t xml:space="preserve"> 3</w:t>
-            </w:r>
+              <w:t xml:space="preserve"> 3”)</w:t>
+            </w:r>
+          </w:p>
+          <w:p>
+            <w:r>
+              <w:t xml:space="preserve">Y Existe(Materia&lt;-Nombre = “Probabilidad y </w:t>
+            </w:r>
+            <w:proofErr w:type="spellStart"/>
+            <w:r>
+              <w:t>estadistica</w:t>
+            </w:r>
+            <w:proofErr w:type="spellEnd"/>
             <w:r>
               <w:t>”)</w:t>
             </w:r>
@@ -4085,12 +4029,30 @@
             <w:r>
               <w:t>Y Existe(Materia&lt;-Nombre = “</w:t>
             </w:r>
-            <w:r>
-              <w:t xml:space="preserve">Probabilidad y </w:t>
-            </w:r>
-            <w:proofErr w:type="spellStart"/>
-            <w:r>
-              <w:t>estadistica</w:t>
+            <w:proofErr w:type="spellStart"/>
+            <w:r>
+              <w:t>Matematica</w:t>
+            </w:r>
+            <w:proofErr w:type="spellEnd"/>
+            <w:r>
+              <w:t xml:space="preserve"> discreta”)</w:t>
+            </w:r>
+          </w:p>
+          <w:p>
+            <w:r>
+              <w:t>Y Existe(Materia&lt;-Nombre = “</w:t>
+            </w:r>
+            <w:proofErr w:type="spellStart"/>
+            <w:r>
+              <w:t>Ingenieria</w:t>
+            </w:r>
+            <w:proofErr w:type="spellEnd"/>
+            <w:r>
+              <w:t xml:space="preserve"> de Software </w:t>
+            </w:r>
+            <w:proofErr w:type="spellStart"/>
+            <w:r>
+              <w:t>empirica</w:t>
             </w:r>
             <w:proofErr w:type="spellEnd"/>
             <w:r>
@@ -4099,61 +4061,18 @@
           </w:p>
           <w:p>
             <w:r>
-              <w:t>Y Existe(Materia&lt;-Nombre = “</w:t>
-            </w:r>
-            <w:proofErr w:type="spellStart"/>
-            <w:r>
-              <w:t>Matematica</w:t>
-            </w:r>
-            <w:proofErr w:type="spellEnd"/>
-            <w:r>
-              <w:t xml:space="preserve"> discreta</w:t>
-            </w:r>
-            <w:r>
-              <w:t>”)</w:t>
-            </w:r>
-          </w:p>
-          <w:p>
-            <w:r>
-              <w:t>Y Existe(Materia&lt;-Nombre = “</w:t>
-            </w:r>
-            <w:proofErr w:type="spellStart"/>
-            <w:r>
-              <w:t>Ingenieria</w:t>
-            </w:r>
-            <w:proofErr w:type="spellEnd"/>
-            <w:r>
-              <w:t xml:space="preserve"> de Software </w:t>
-            </w:r>
-            <w:proofErr w:type="spellStart"/>
-            <w:r>
-              <w:t>empirica</w:t>
-            </w:r>
-            <w:proofErr w:type="spellEnd"/>
-            <w:r>
-              <w:t>”)</w:t>
-            </w:r>
-          </w:p>
-          <w:p>
-            <w:r>
               <w:t xml:space="preserve">Entonces </w:t>
             </w:r>
           </w:p>
           <w:p>
             <w:r>
-              <w:t>(Rama&lt;-Nombre = “</w:t>
-            </w:r>
-            <w:r>
-              <w:t xml:space="preserve">Ciencias </w:t>
+              <w:t xml:space="preserve">(Rama&lt;-Nombre = “Ciencias </w:t>
             </w:r>
             <w:r>
               <w:t>E</w:t>
             </w:r>
             <w:r>
-              <w:t>xactas</w:t>
-            </w:r>
-            <w:r>
-              <w:t>”)</w:t>
+              <w:t>xactas”)</w:t>
             </w:r>
           </w:p>
         </w:tc>
@@ -4212,10 +4131,7 @@
               <w:t>E</w:t>
             </w:r>
             <w:r>
-              <w:t xml:space="preserve">xactas </w:t>
-            </w:r>
-            <w:r>
-              <w:t>5</w:t>
+              <w:t>xactas 5</w:t>
             </w:r>
           </w:p>
         </w:tc>
@@ -4253,13 +4169,7 @@
             </w:r>
             <w:proofErr w:type="spellEnd"/>
             <w:r>
-              <w:t xml:space="preserve"> 3”, “Probabilidad y estadística”</w:t>
-            </w:r>
-            <w:r>
-              <w:t>,</w:t>
-            </w:r>
-            <w:r>
-              <w:t xml:space="preserve"> “</w:t>
+              <w:t xml:space="preserve"> 3”, “Probabilidad y estadística”, “</w:t>
             </w:r>
             <w:proofErr w:type="spellStart"/>
             <w:r>
@@ -4267,10 +4177,7 @@
             </w:r>
             <w:proofErr w:type="spellEnd"/>
             <w:r>
-              <w:t xml:space="preserve"> discreta”</w:t>
-            </w:r>
-            <w:r>
-              <w:t xml:space="preserve"> y “Fundamentos de </w:t>
+              <w:t xml:space="preserve"> discreta” y “Fundamentos de </w:t>
             </w:r>
             <w:proofErr w:type="spellStart"/>
             <w:r>
@@ -4329,8 +4236,18 @@
             </w:r>
             <w:proofErr w:type="spellEnd"/>
             <w:r>
-              <w:t xml:space="preserve"> 3</w:t>
-            </w:r>
+              <w:t xml:space="preserve"> 3”)</w:t>
+            </w:r>
+          </w:p>
+          <w:p>
+            <w:r>
+              <w:t xml:space="preserve">Y Existe(Materia&lt;-Nombre = “Probabilidad y </w:t>
+            </w:r>
+            <w:proofErr w:type="spellStart"/>
+            <w:r>
+              <w:t>estadistica</w:t>
+            </w:r>
+            <w:proofErr w:type="spellEnd"/>
             <w:r>
               <w:t>”)</w:t>
             </w:r>
@@ -4339,12 +4256,30 @@
             <w:r>
               <w:t>Y Existe(Materia&lt;-Nombre = “</w:t>
             </w:r>
-            <w:r>
-              <w:t xml:space="preserve">Probabilidad y </w:t>
-            </w:r>
-            <w:proofErr w:type="spellStart"/>
-            <w:r>
-              <w:t>estadistica</w:t>
+            <w:proofErr w:type="spellStart"/>
+            <w:r>
+              <w:t>Matematica</w:t>
+            </w:r>
+            <w:proofErr w:type="spellEnd"/>
+            <w:r>
+              <w:t xml:space="preserve"> discreta”)</w:t>
+            </w:r>
+          </w:p>
+          <w:p>
+            <w:r>
+              <w:t xml:space="preserve">Y Existe(Materia&lt;-Nombre = “Fundamentos de </w:t>
+            </w:r>
+            <w:proofErr w:type="spellStart"/>
+            <w:r>
+              <w:t>teoria</w:t>
+            </w:r>
+            <w:proofErr w:type="spellEnd"/>
+            <w:r>
+              <w:t xml:space="preserve"> de la </w:t>
+            </w:r>
+            <w:proofErr w:type="spellStart"/>
+            <w:r>
+              <w:t>computacion</w:t>
             </w:r>
             <w:proofErr w:type="spellEnd"/>
             <w:r>
@@ -4353,64 +4288,18 @@
           </w:p>
           <w:p>
             <w:r>
-              <w:t>Y Existe(Materia&lt;-Nombre = “</w:t>
-            </w:r>
-            <w:proofErr w:type="spellStart"/>
-            <w:r>
-              <w:t>Matematica</w:t>
-            </w:r>
-            <w:proofErr w:type="spellEnd"/>
-            <w:r>
-              <w:t xml:space="preserve"> discreta</w:t>
-            </w:r>
-            <w:r>
-              <w:t>”)</w:t>
-            </w:r>
-          </w:p>
-          <w:p>
-            <w:r>
-              <w:t>Y Existe(Materia&lt;-Nombre = “</w:t>
-            </w:r>
-            <w:r>
-              <w:t xml:space="preserve">Fundamentos de </w:t>
-            </w:r>
-            <w:proofErr w:type="spellStart"/>
-            <w:r>
-              <w:t>teoria</w:t>
-            </w:r>
-            <w:proofErr w:type="spellEnd"/>
-            <w:r>
-              <w:t xml:space="preserve"> de la </w:t>
-            </w:r>
-            <w:proofErr w:type="spellStart"/>
-            <w:r>
-              <w:t>computacion</w:t>
-            </w:r>
-            <w:proofErr w:type="spellEnd"/>
-            <w:r>
-              <w:t>”)</w:t>
-            </w:r>
-          </w:p>
-          <w:p>
-            <w:r>
               <w:t xml:space="preserve">Entonces </w:t>
             </w:r>
           </w:p>
           <w:p>
             <w:r>
-              <w:t>(Rama&lt;-Nombre = “</w:t>
-            </w:r>
-            <w:r>
-              <w:t xml:space="preserve">Ciencias </w:t>
+              <w:t xml:space="preserve">(Rama&lt;-Nombre = “Ciencias </w:t>
             </w:r>
             <w:r>
               <w:t>E</w:t>
             </w:r>
             <w:r>
-              <w:t>xactas</w:t>
-            </w:r>
-            <w:r>
-              <w:t>”)</w:t>
+              <w:t>xactas”)</w:t>
             </w:r>
           </w:p>
         </w:tc>
@@ -4464,10 +4353,7 @@
               <w:t>E</w:t>
             </w:r>
             <w:r>
-              <w:t xml:space="preserve">xactas </w:t>
-            </w:r>
-            <w:r>
-              <w:t>6</w:t>
+              <w:t>xactas 6</w:t>
             </w:r>
           </w:p>
         </w:tc>
@@ -4505,19 +4391,7 @@
             </w:r>
             <w:proofErr w:type="spellEnd"/>
             <w:r>
-              <w:t xml:space="preserve"> </w:t>
-            </w:r>
-            <w:r>
-              <w:t>1</w:t>
-            </w:r>
-            <w:r>
-              <w:t>”, “Probabilidad y estadística”</w:t>
-            </w:r>
-            <w:r>
-              <w:t>,</w:t>
-            </w:r>
-            <w:r>
-              <w:t xml:space="preserve"> “</w:t>
+              <w:t xml:space="preserve"> 1”, “Probabilidad y estadística”, “</w:t>
             </w:r>
             <w:proofErr w:type="spellStart"/>
             <w:r>
@@ -4525,10 +4399,7 @@
             </w:r>
             <w:proofErr w:type="spellEnd"/>
             <w:r>
-              <w:t xml:space="preserve"> discreta”</w:t>
-            </w:r>
-            <w:r>
-              <w:t xml:space="preserve"> e “</w:t>
+              <w:t xml:space="preserve"> discreta” e “</w:t>
             </w:r>
             <w:proofErr w:type="spellStart"/>
             <w:r>
@@ -4588,13 +4459,7 @@
             </w:r>
             <w:proofErr w:type="spellEnd"/>
             <w:r>
-              <w:t xml:space="preserve"> </w:t>
-            </w:r>
-            <w:r>
-              <w:t>1</w:t>
-            </w:r>
-            <w:r>
-              <w:t>”)</w:t>
+              <w:t xml:space="preserve"> 1”)</w:t>
             </w:r>
           </w:p>
           <w:p>
@@ -4711,10 +4576,7 @@
               <w:t>E</w:t>
             </w:r>
             <w:r>
-              <w:t xml:space="preserve">xactas </w:t>
-            </w:r>
-            <w:r>
-              <w:t>7</w:t>
+              <w:t>xactas 7</w:t>
             </w:r>
           </w:p>
         </w:tc>
@@ -4839,13 +4701,7 @@
             </w:r>
             <w:proofErr w:type="spellEnd"/>
             <w:r>
-              <w:t xml:space="preserve"> </w:t>
-            </w:r>
-            <w:r>
-              <w:t>2</w:t>
-            </w:r>
-            <w:r>
-              <w:t>”)</w:t>
+              <w:t xml:space="preserve"> 2”)</w:t>
             </w:r>
           </w:p>
           <w:p>
@@ -4978,10 +4834,7 @@
               <w:t>E</w:t>
             </w:r>
             <w:r>
-              <w:t xml:space="preserve">xactas </w:t>
-            </w:r>
-            <w:r>
-              <w:t>8</w:t>
+              <w:t>xactas 8</w:t>
             </w:r>
           </w:p>
         </w:tc>
@@ -5047,13 +4900,7 @@
             </w:r>
             <w:proofErr w:type="spellEnd"/>
             <w:r>
-              <w:t xml:space="preserve"> discreta”</w:t>
-            </w:r>
-            <w:r>
-              <w:t>,</w:t>
-            </w:r>
-            <w:r>
-              <w:t xml:space="preserve"> “Fundamentos de </w:t>
+              <w:t xml:space="preserve"> discreta”, “Fundamentos de </w:t>
             </w:r>
             <w:proofErr w:type="spellStart"/>
             <w:r>
@@ -5069,10 +4916,7 @@
             </w:r>
             <w:proofErr w:type="spellEnd"/>
             <w:r>
-              <w:t>”</w:t>
-            </w:r>
-            <w:r>
-              <w:t xml:space="preserve"> e “</w:t>
+              <w:t>” e “</w:t>
             </w:r>
             <w:proofErr w:type="spellStart"/>
             <w:r>
@@ -5088,10 +4932,7 @@
             </w:r>
             <w:proofErr w:type="spellEnd"/>
             <w:r>
-              <w:t>”</w:t>
-            </w:r>
-            <w:r>
-              <w:t>.</w:t>
+              <w:t>”.</w:t>
             </w:r>
           </w:p>
         </w:tc>
@@ -5134,24 +4975,12 @@
             </w:r>
             <w:proofErr w:type="spellEnd"/>
             <w:r>
-              <w:t xml:space="preserve"> </w:t>
-            </w:r>
-            <w:r>
-              <w:t>1</w:t>
-            </w:r>
-            <w:r>
-              <w:t>”)</w:t>
-            </w:r>
-          </w:p>
-          <w:p>
-            <w:r>
-              <w:t>Y Existe(Materia&lt;-Nombre = “</w:t>
-            </w:r>
-            <w:r>
-              <w:t>Arquitectura de computadoras</w:t>
-            </w:r>
-            <w:r>
-              <w:t>”)</w:t>
+              <w:t xml:space="preserve"> 1”)</w:t>
+            </w:r>
+          </w:p>
+          <w:p>
+            <w:r>
+              <w:t>Y Existe(Materia&lt;-Nombre = “Arquitectura de computadoras”)</w:t>
             </w:r>
           </w:p>
           <w:p>
@@ -5312,10 +5141,7 @@
           </w:tcPr>
           <w:p>
             <w:r>
-              <w:t>El alumno será orientado a la rama de ciencias si votó entre sus materias preferidas</w:t>
-            </w:r>
-            <w:r>
-              <w:t xml:space="preserve"> “</w:t>
+              <w:t>El alumno será orientado a la rama de ciencias si votó entre sus materias preferidas “</w:t>
             </w:r>
             <w:proofErr w:type="spellStart"/>
             <w:r>
@@ -5373,10 +5199,7 @@
             </w:r>
             <w:proofErr w:type="spellEnd"/>
             <w:r>
-              <w:t xml:space="preserve"> de computadoras</w:t>
-            </w:r>
-            <w:r>
-              <w:t>”)</w:t>
+              <w:t xml:space="preserve"> de computadoras”)</w:t>
             </w:r>
           </w:p>
           <w:p>
@@ -5386,24 +5209,12 @@
           </w:p>
           <w:p>
             <w:r>
-              <w:t>Y Existe(Materia&lt;-Nombre = “</w:t>
-            </w:r>
-            <w:r>
-              <w:t>Sistemas operativos</w:t>
-            </w:r>
-            <w:r>
-              <w:t>”)</w:t>
-            </w:r>
-          </w:p>
-          <w:p>
-            <w:r>
-              <w:t>Y Existe(Materia&lt;-Nombre = “</w:t>
-            </w:r>
-            <w:r>
-              <w:t>Sistemas embebidos</w:t>
-            </w:r>
-            <w:r>
-              <w:t>”)</w:t>
+              <w:t>Y Existe(Materia&lt;-Nombre = “Sistemas operativos”)</w:t>
+            </w:r>
+          </w:p>
+          <w:p>
+            <w:r>
+              <w:t>Y Existe(Materia&lt;-Nombre = “Sistemas embebidos”)</w:t>
             </w:r>
           </w:p>
           <w:p>
@@ -5413,13 +5224,7 @@
           </w:p>
           <w:p>
             <w:r>
-              <w:t>(Rama&lt;-Nombre = “</w:t>
-            </w:r>
-            <w:r>
-              <w:t>Hardware</w:t>
-            </w:r>
-            <w:r>
-              <w:t>”)</w:t>
+              <w:t>(Rama&lt;-Nombre = “Hardware”)</w:t>
             </w:r>
           </w:p>
         </w:tc>
@@ -5466,10 +5271,7 @@
             </w:r>
             <w:proofErr w:type="spellEnd"/>
             <w:r>
-              <w:t xml:space="preserve"> a Hardware </w:t>
-            </w:r>
-            <w:r>
-              <w:t>2</w:t>
+              <w:t xml:space="preserve"> a Hardware 2</w:t>
             </w:r>
           </w:p>
         </w:tc>
@@ -5507,16 +5309,7 @@
             </w:r>
             <w:proofErr w:type="spellEnd"/>
             <w:r>
-              <w:t xml:space="preserve"> de problemas y algoritmos</w:t>
-            </w:r>
-            <w:r>
-              <w:t>”, “Arquitectura de computadoras”,</w:t>
-            </w:r>
-            <w:r>
-              <w:t xml:space="preserve"> “Redes y comunicaciones”,</w:t>
-            </w:r>
-            <w:r>
-              <w:t xml:space="preserve"> “Sistemas operativos” y “Sistemas embebidos”.</w:t>
+              <w:t xml:space="preserve"> de problemas y algoritmos”, “Arquitectura de computadoras”, “Redes y comunicaciones”, “Sistemas operativos” y “Sistemas embebidos”.</w:t>
             </w:r>
           </w:p>
         </w:tc>
@@ -5559,10 +5352,7 @@
             </w:r>
             <w:proofErr w:type="spellEnd"/>
             <w:r>
-              <w:t xml:space="preserve"> de problemas y algoritmos</w:t>
-            </w:r>
-            <w:r>
-              <w:t>”)</w:t>
+              <w:t xml:space="preserve"> de problemas y algoritmos”)</w:t>
             </w:r>
           </w:p>
           <w:p>
@@ -5572,24 +5362,12 @@
           </w:p>
           <w:p>
             <w:r>
-              <w:t>Y Existe(Materia&lt;-Nombre = “</w:t>
-            </w:r>
-            <w:r>
-              <w:t>Redes y comunicaciones</w:t>
-            </w:r>
-            <w:r>
-              <w:t>”)</w:t>
-            </w:r>
-          </w:p>
-          <w:p>
-            <w:r>
-              <w:t>Y Existe(Materia&lt;-Nombre = “</w:t>
-            </w:r>
-            <w:r>
-              <w:t>Sistemas operativos</w:t>
-            </w:r>
-            <w:r>
-              <w:t>”)</w:t>
+              <w:t>Y Existe(Materia&lt;-Nombre = “Redes y comunicaciones”)</w:t>
+            </w:r>
+          </w:p>
+          <w:p>
+            <w:r>
+              <w:t>Y Existe(Materia&lt;-Nombre = “Sistemas operativos”)</w:t>
             </w:r>
           </w:p>
           <w:p>
@@ -5651,10 +5429,7 @@
             </w:r>
             <w:proofErr w:type="spellEnd"/>
             <w:r>
-              <w:t xml:space="preserve"> a Hardware </w:t>
-            </w:r>
-            <w:r>
-              <w:t>3</w:t>
+              <w:t xml:space="preserve"> a Hardware 3</w:t>
             </w:r>
           </w:p>
         </w:tc>
@@ -5692,10 +5467,7 @@
             </w:r>
             <w:proofErr w:type="spellEnd"/>
             <w:r>
-              <w:t xml:space="preserve"> de computadoras</w:t>
-            </w:r>
-            <w:r>
-              <w:t>”, “Arquitectura de computadoras”, “Redes y comunicaciones”, “Sistemas operativos” y “Sistemas embebidos”.</w:t>
+              <w:t xml:space="preserve"> de computadoras”, “Arquitectura de computadoras”, “Redes y comunicaciones”, “Sistemas operativos” y “Sistemas embebidos”.</w:t>
             </w:r>
           </w:p>
         </w:tc>
@@ -5738,10 +5510,7 @@
             </w:r>
             <w:proofErr w:type="spellEnd"/>
             <w:r>
-              <w:t xml:space="preserve"> de computadoras</w:t>
-            </w:r>
-            <w:r>
-              <w:t>”)</w:t>
+              <w:t xml:space="preserve"> de computadoras”)</w:t>
             </w:r>
           </w:p>
           <w:p>
@@ -5818,10 +5587,7 @@
             </w:r>
             <w:proofErr w:type="spellEnd"/>
             <w:r>
-              <w:t xml:space="preserve"> a Hardware </w:t>
-            </w:r>
-            <w:r>
-              <w:t>4</w:t>
+              <w:t xml:space="preserve"> a Hardware 4</w:t>
             </w:r>
           </w:p>
         </w:tc>
@@ -5859,10 +5625,7 @@
             </w:r>
             <w:proofErr w:type="spellEnd"/>
             <w:r>
-              <w:t xml:space="preserve"> 1</w:t>
-            </w:r>
-            <w:r>
-              <w:t>”, “Arquitectura de computadoras”, “Redes y comunicaciones”, “Sistemas operativos” y “Sistemas embebidos”.</w:t>
+              <w:t xml:space="preserve"> 1”, “Arquitectura de computadoras”, “Redes y comunicaciones”, “Sistemas operativos” y “Sistemas embebidos”.</w:t>
             </w:r>
           </w:p>
         </w:tc>
@@ -5905,10 +5668,7 @@
             </w:r>
             <w:proofErr w:type="spellEnd"/>
             <w:r>
-              <w:t xml:space="preserve"> 1</w:t>
-            </w:r>
-            <w:r>
-              <w:t>”)</w:t>
+              <w:t xml:space="preserve"> 1”)</w:t>
             </w:r>
           </w:p>
           <w:p>
@@ -5986,10 +5746,7 @@
             </w:r>
             <w:proofErr w:type="spellEnd"/>
             <w:r>
-              <w:t xml:space="preserve"> a Hardware </w:t>
-            </w:r>
-            <w:r>
-              <w:t>5</w:t>
+              <w:t xml:space="preserve"> a Hardware 5</w:t>
             </w:r>
           </w:p>
         </w:tc>
@@ -6035,13 +5792,7 @@
             </w:r>
             <w:proofErr w:type="spellEnd"/>
             <w:r>
-              <w:t xml:space="preserve"> 2</w:t>
-            </w:r>
-            <w:r>
-              <w:t xml:space="preserve">”, </w:t>
-            </w:r>
-            <w:r>
-              <w:t>“</w:t>
+              <w:t xml:space="preserve"> 2”, “</w:t>
             </w:r>
             <w:proofErr w:type="spellStart"/>
             <w:r>
@@ -6049,10 +5800,7 @@
             </w:r>
             <w:proofErr w:type="spellEnd"/>
             <w:r>
-              <w:t xml:space="preserve"> a sistemas operativos”, </w:t>
-            </w:r>
-            <w:r>
-              <w:t>“Sistemas operativos” y “Sistemas embebidos”.</w:t>
+              <w:t xml:space="preserve"> a sistemas operativos”, “Sistemas operativos” y “Sistemas embebidos”.</w:t>
             </w:r>
           </w:p>
         </w:tc>
@@ -6095,10 +5843,7 @@
             </w:r>
             <w:proofErr w:type="spellEnd"/>
             <w:r>
-              <w:t xml:space="preserve"> de computadoras</w:t>
-            </w:r>
-            <w:r>
-              <w:t>”)</w:t>
+              <w:t xml:space="preserve"> de computadoras”)</w:t>
             </w:r>
           </w:p>
           <w:p>
@@ -6111,10 +5856,7 @@
             </w:r>
             <w:proofErr w:type="spellEnd"/>
             <w:r>
-              <w:t xml:space="preserve"> 2</w:t>
-            </w:r>
-            <w:r>
-              <w:t>”)</w:t>
+              <w:t xml:space="preserve"> 2”)</w:t>
             </w:r>
           </w:p>
           <w:p>
@@ -6127,10 +5869,7 @@
             </w:r>
             <w:proofErr w:type="spellEnd"/>
             <w:r>
-              <w:t xml:space="preserve"> a sistemas operativos</w:t>
-            </w:r>
-            <w:r>
-              <w:t>”)</w:t>
+              <w:t xml:space="preserve"> a sistemas operativos”)</w:t>
             </w:r>
           </w:p>
           <w:p>
@@ -6197,10 +5936,7 @@
             </w:r>
             <w:proofErr w:type="spellEnd"/>
             <w:r>
-              <w:t xml:space="preserve"> a Hardware </w:t>
-            </w:r>
-            <w:r>
-              <w:t>6</w:t>
+              <w:t xml:space="preserve"> a Hardware 6</w:t>
             </w:r>
           </w:p>
         </w:tc>
@@ -6246,16 +5982,7 @@
             </w:r>
             <w:proofErr w:type="spellEnd"/>
             <w:r>
-              <w:t xml:space="preserve"> 2</w:t>
-            </w:r>
-            <w:r>
-              <w:t xml:space="preserve">”, </w:t>
-            </w:r>
-            <w:r>
-              <w:t xml:space="preserve">“Redes y comunicaciones”, </w:t>
-            </w:r>
-            <w:r>
-              <w:t>“Sistemas operativos” y “Sistemas embebidos”.</w:t>
+              <w:t xml:space="preserve"> 2”, “Redes y comunicaciones”, “Sistemas operativos” y “Sistemas embebidos”.</w:t>
             </w:r>
           </w:p>
         </w:tc>
@@ -6290,13 +6017,7 @@
           </w:p>
           <w:p>
             <w:r>
-              <w:t>Existe(Materia&lt;-Nombre = “</w:t>
-            </w:r>
-            <w:r>
-              <w:t>Organización de computadoras</w:t>
-            </w:r>
-            <w:r>
-              <w:t>”)</w:t>
+              <w:t>Existe(Materia&lt;-Nombre = “Organización de computadoras”)</w:t>
             </w:r>
           </w:p>
           <w:p>
@@ -6309,10 +6030,7 @@
             </w:r>
             <w:proofErr w:type="spellEnd"/>
             <w:r>
-              <w:t xml:space="preserve"> 2</w:t>
-            </w:r>
-            <w:r>
-              <w:t>”)</w:t>
+              <w:t xml:space="preserve"> 2”)</w:t>
             </w:r>
           </w:p>
           <w:p>
@@ -6384,10 +6102,7 @@
             </w:r>
             <w:proofErr w:type="spellEnd"/>
             <w:r>
-              <w:t xml:space="preserve"> a Hardware </w:t>
-            </w:r>
-            <w:r>
-              <w:t>7</w:t>
+              <w:t xml:space="preserve"> a Hardware 7</w:t>
             </w:r>
           </w:p>
         </w:tc>
@@ -6425,10 +6140,7 @@
             </w:r>
             <w:proofErr w:type="spellEnd"/>
             <w:r>
-              <w:t xml:space="preserve"> de computadoras</w:t>
-            </w:r>
-            <w:r>
-              <w:t>”, “</w:t>
+              <w:t xml:space="preserve"> de computadoras”, “</w:t>
             </w:r>
             <w:proofErr w:type="spellStart"/>
             <w:r>
@@ -6436,13 +6148,7 @@
             </w:r>
             <w:proofErr w:type="spellEnd"/>
             <w:r>
-              <w:t xml:space="preserve"> 2</w:t>
-            </w:r>
-            <w:r>
-              <w:t xml:space="preserve">”, </w:t>
-            </w:r>
-            <w:r>
-              <w:t>“</w:t>
+              <w:t xml:space="preserve"> 2”, “</w:t>
             </w:r>
             <w:proofErr w:type="spellStart"/>
             <w:r>
@@ -6450,10 +6156,7 @@
             </w:r>
             <w:proofErr w:type="spellEnd"/>
             <w:r>
-              <w:t xml:space="preserve"> a sistemas operativos”, “Redes y comunicaciones”, </w:t>
-            </w:r>
-            <w:r>
-              <w:t>“Sistemas operativos” y “Sistemas embebidos”.</w:t>
+              <w:t xml:space="preserve"> a sistemas operativos”, “Redes y comunicaciones”, “Sistemas operativos” y “Sistemas embebidos”.</w:t>
             </w:r>
           </w:p>
         </w:tc>
@@ -6496,10 +6199,7 @@
             </w:r>
             <w:proofErr w:type="spellEnd"/>
             <w:r>
-              <w:t xml:space="preserve"> de computadoras</w:t>
-            </w:r>
-            <w:r>
-              <w:t>”)</w:t>
+              <w:t xml:space="preserve"> de computadoras”)</w:t>
             </w:r>
           </w:p>
           <w:p>
@@ -6512,10 +6212,7 @@
             </w:r>
             <w:proofErr w:type="spellEnd"/>
             <w:r>
-              <w:t xml:space="preserve"> 2</w:t>
-            </w:r>
-            <w:r>
-              <w:t>”)</w:t>
+              <w:t xml:space="preserve"> 2”)</w:t>
             </w:r>
           </w:p>
           <w:p>
@@ -6528,10 +6225,7 @@
             </w:r>
             <w:proofErr w:type="spellEnd"/>
             <w:r>
-              <w:t xml:space="preserve"> a sistemas operativos</w:t>
-            </w:r>
-            <w:r>
-              <w:t>”)</w:t>
+              <w:t xml:space="preserve"> a sistemas operativos”)</w:t>
             </w:r>
           </w:p>
           <w:p>
@@ -6604,10 +6298,7 @@
             </w:r>
             <w:proofErr w:type="spellEnd"/>
             <w:r>
-              <w:t xml:space="preserve"> a Hardware </w:t>
-            </w:r>
-            <w:r>
-              <w:t>8</w:t>
+              <w:t xml:space="preserve"> a Hardware 8</w:t>
             </w:r>
           </w:p>
         </w:tc>
@@ -6645,10 +6336,7 @@
             </w:r>
             <w:proofErr w:type="spellEnd"/>
             <w:r>
-              <w:t xml:space="preserve"> de problemas y algoritmos</w:t>
-            </w:r>
-            <w:r>
-              <w:t>”, “</w:t>
+              <w:t xml:space="preserve"> de problemas y algoritmos”, “</w:t>
             </w:r>
             <w:proofErr w:type="spellStart"/>
             <w:r>
@@ -6707,10 +6395,7 @@
             </w:r>
             <w:proofErr w:type="spellEnd"/>
             <w:r>
-              <w:t xml:space="preserve"> de problemas y algoritmos</w:t>
-            </w:r>
-            <w:r>
-              <w:t>”)</w:t>
+              <w:t xml:space="preserve"> de problemas y algoritmos”)</w:t>
             </w:r>
           </w:p>
           <w:p>
@@ -6723,10 +6408,7 @@
             </w:r>
             <w:proofErr w:type="spellEnd"/>
             <w:r>
-              <w:t xml:space="preserve"> 2</w:t>
-            </w:r>
-            <w:r>
-              <w:t>”)</w:t>
+              <w:t xml:space="preserve"> 2”)</w:t>
             </w:r>
           </w:p>
           <w:p>
@@ -6739,10 +6421,7 @@
             </w:r>
             <w:proofErr w:type="spellEnd"/>
             <w:r>
-              <w:t xml:space="preserve"> a sistemas operativos</w:t>
-            </w:r>
-            <w:r>
-              <w:t>”)</w:t>
+              <w:t xml:space="preserve"> a sistemas operativos”)</w:t>
             </w:r>
           </w:p>
           <w:p>
@@ -6814,10 +6493,7 @@
             </w:r>
             <w:proofErr w:type="spellEnd"/>
             <w:r>
-              <w:t xml:space="preserve"> a Hardware </w:t>
-            </w:r>
-            <w:r>
-              <w:t>9</w:t>
+              <w:t xml:space="preserve"> a Hardware 9</w:t>
             </w:r>
           </w:p>
         </w:tc>
@@ -6855,10 +6531,7 @@
             </w:r>
             <w:proofErr w:type="spellEnd"/>
             <w:r>
-              <w:t xml:space="preserve"> 1</w:t>
-            </w:r>
-            <w:r>
-              <w:t>”, “</w:t>
+              <w:t xml:space="preserve"> 1”, “</w:t>
             </w:r>
             <w:proofErr w:type="spellStart"/>
             <w:r>
@@ -6917,10 +6590,7 @@
             </w:r>
             <w:proofErr w:type="spellEnd"/>
             <w:r>
-              <w:t xml:space="preserve"> 1</w:t>
-            </w:r>
-            <w:r>
-              <w:t>”)</w:t>
+              <w:t xml:space="preserve"> 1”)</w:t>
             </w:r>
           </w:p>
           <w:p>
@@ -6933,10 +6603,7 @@
             </w:r>
             <w:proofErr w:type="spellEnd"/>
             <w:r>
-              <w:t xml:space="preserve"> 2</w:t>
-            </w:r>
-            <w:r>
-              <w:t>”)</w:t>
+              <w:t xml:space="preserve"> 2”)</w:t>
             </w:r>
           </w:p>
           <w:p>
@@ -6949,10 +6616,7 @@
             </w:r>
             <w:proofErr w:type="spellEnd"/>
             <w:r>
-              <w:t xml:space="preserve"> a sistemas operativos</w:t>
-            </w:r>
-            <w:r>
-              <w:t>”)</w:t>
+              <w:t xml:space="preserve"> a sistemas operativos”)</w:t>
             </w:r>
           </w:p>
           <w:p>
@@ -7120,32 +6784,17 @@
               <w:t xml:space="preserve">las </w:t>
             </w:r>
             <w:r>
-              <w:t>Bases de Datos</w:t>
-            </w:r>
-            <w:r>
-              <w:t>”)</w:t>
-            </w:r>
-          </w:p>
-          <w:p>
-            <w:r>
-              <w:t>Y Existe(Materia&lt;-Nombre = “</w:t>
-            </w:r>
-            <w:r>
-              <w:t>Bases de Datos 1</w:t>
-            </w:r>
-            <w:r>
-              <w:t>”)</w:t>
-            </w:r>
-          </w:p>
-          <w:p>
-            <w:r>
-              <w:t>Y Existe(Materia&lt;-Nombre = “</w:t>
-            </w:r>
-            <w:r>
-              <w:t>Bases de Datos 2</w:t>
-            </w:r>
-            <w:r>
-              <w:t>”)</w:t>
+              <w:t>Bases de Datos”)</w:t>
+            </w:r>
+          </w:p>
+          <w:p>
+            <w:r>
+              <w:t>Y Existe(Materia&lt;-Nombre = “Bases de Datos 1”)</w:t>
+            </w:r>
+          </w:p>
+          <w:p>
+            <w:r>
+              <w:t>Y Existe(Materia&lt;-Nombre = “Bases de Datos 2”)</w:t>
             </w:r>
           </w:p>
           <w:p>
@@ -7155,13 +6804,7 @@
           </w:p>
           <w:p>
             <w:r>
-              <w:t>(Rama&lt;-Nombre = “</w:t>
-            </w:r>
-            <w:r>
-              <w:t>Bases de datos</w:t>
-            </w:r>
-            <w:r>
-              <w:t>”)</w:t>
+              <w:t>(Rama&lt;-Nombre = “Bases de datos”)</w:t>
             </w:r>
           </w:p>
         </w:tc>
@@ -7208,10 +6851,7 @@
             </w:r>
             <w:proofErr w:type="spellEnd"/>
             <w:r>
-              <w:t xml:space="preserve"> a Bases de Datos </w:t>
-            </w:r>
-            <w:r>
-              <w:t>2</w:t>
+              <w:t xml:space="preserve"> a Bases de Datos 2</w:t>
             </w:r>
           </w:p>
         </w:tc>
@@ -7242,10 +6882,7 @@
           </w:tcPr>
           <w:p>
             <w:r>
-              <w:t xml:space="preserve">El alumno será orientado a la rama de ciencias si votó entre sus materias preferidas </w:t>
-            </w:r>
-            <w:r>
-              <w:t>“Bases de datos 1”, “Bases de datos 2” y “</w:t>
+              <w:t>El alumno será orientado a la rama de ciencias si votó entre sus materias preferidas “Bases de datos 1”, “Bases de datos 2” y “</w:t>
             </w:r>
             <w:proofErr w:type="spellStart"/>
             <w:r>
@@ -7377,10 +7014,7 @@
               <w:t>Orientación</w:t>
             </w:r>
             <w:r>
-              <w:t xml:space="preserve"> a Bases de Datos </w:t>
-            </w:r>
-            <w:r>
-              <w:t>3</w:t>
+              <w:t xml:space="preserve"> a Bases de Datos 3</w:t>
             </w:r>
           </w:p>
         </w:tc>
@@ -7418,10 +7052,7 @@
             </w:r>
             <w:proofErr w:type="spellEnd"/>
             <w:r>
-              <w:t xml:space="preserve"> a las Bases de Datos</w:t>
-            </w:r>
-            <w:r>
-              <w:t xml:space="preserve">”, </w:t>
+              <w:t xml:space="preserve"> a las Bases de Datos”, </w:t>
             </w:r>
             <w:r>
               <w:t>“</w:t>
@@ -7494,10 +7125,7 @@
             </w:r>
             <w:proofErr w:type="spellEnd"/>
             <w:r>
-              <w:t xml:space="preserve"> a las Bases de Datos</w:t>
-            </w:r>
-            <w:r>
-              <w:t>”)</w:t>
+              <w:t xml:space="preserve"> a las Bases de Datos”)</w:t>
             </w:r>
           </w:p>
           <w:p>
@@ -7510,10 +7138,7 @@
             </w:r>
             <w:proofErr w:type="spellEnd"/>
             <w:r>
-              <w:t xml:space="preserve"> a objetos 2</w:t>
-            </w:r>
-            <w:r>
-              <w:t>”)</w:t>
+              <w:t xml:space="preserve"> a objetos 2”)</w:t>
             </w:r>
           </w:p>
           <w:p>
@@ -7596,10 +7221,7 @@
             </w:r>
             <w:proofErr w:type="spellEnd"/>
             <w:r>
-              <w:t xml:space="preserve"> a Bases de Datos </w:t>
-            </w:r>
-            <w:r>
-              <w:t>4</w:t>
+              <w:t xml:space="preserve"> a Bases de Datos 4</w:t>
             </w:r>
           </w:p>
         </w:tc>
@@ -7696,21 +7318,12 @@
             </w:r>
             <w:proofErr w:type="spellEnd"/>
             <w:r>
-              <w:t xml:space="preserve"> de Software 1</w:t>
-            </w:r>
-            <w:r>
-              <w:t>”)</w:t>
-            </w:r>
-          </w:p>
-          <w:p>
-            <w:r>
-              <w:t>Y Existe(Materia&lt;-Nombre = “</w:t>
-            </w:r>
-            <w:r>
-              <w:t>Bases de Datos 1</w:t>
-            </w:r>
-            <w:r>
-              <w:t>”)</w:t>
+              <w:t xml:space="preserve"> de Software 1”)</w:t>
+            </w:r>
+          </w:p>
+          <w:p>
+            <w:r>
+              <w:t>Y Existe(Materia&lt;-Nombre = “Bases de Datos 1”)</w:t>
             </w:r>
           </w:p>
           <w:p>
@@ -7791,10 +7404,7 @@
               <w:t>Orientación</w:t>
             </w:r>
             <w:r>
-              <w:t xml:space="preserve"> a Bases de Datos </w:t>
-            </w:r>
-            <w:r>
-              <w:t>5</w:t>
+              <w:t xml:space="preserve"> a Bases de Datos 5</w:t>
             </w:r>
           </w:p>
         </w:tc>
@@ -7824,10 +7434,7 @@
           </w:tcPr>
           <w:p>
             <w:r>
-              <w:t xml:space="preserve">El alumno será orientado a la rama de ciencias si votó entre sus materias preferidas </w:t>
-            </w:r>
-            <w:r>
-              <w:t>“Algoritmos y estructuras de datos”, “Bases de datos 1”, “Bases de datos 2” y “</w:t>
+              <w:t>El alumno será orientado a la rama de ciencias si votó entre sus materias preferidas “Algoritmos y estructuras de datos”, “Bases de datos 1”, “Bases de datos 2” y “</w:t>
             </w:r>
             <w:proofErr w:type="spellStart"/>
             <w:r>
@@ -7878,24 +7485,12 @@
           </w:p>
           <w:p>
             <w:r>
-              <w:t>Existe(Materia&lt;-Nombre = “</w:t>
-            </w:r>
-            <w:r>
-              <w:t>Algoritmos y estructuras de datos</w:t>
-            </w:r>
-            <w:r>
-              <w:t>”)</w:t>
-            </w:r>
-          </w:p>
-          <w:p>
-            <w:r>
-              <w:t>Y Existe(Materia&lt;-Nombre = “</w:t>
-            </w:r>
-            <w:r>
-              <w:t>Bases de Datos 1</w:t>
-            </w:r>
-            <w:r>
-              <w:t>”)</w:t>
+              <w:t>Existe(Materia&lt;-Nombre = “Algoritmos y estructuras de datos”)</w:t>
+            </w:r>
+          </w:p>
+          <w:p>
+            <w:r>
+              <w:t>Y Existe(Materia&lt;-Nombre = “Bases de Datos 1”)</w:t>
             </w:r>
           </w:p>
           <w:p>
@@ -7976,10 +7571,7 @@
               <w:t>Orientación</w:t>
             </w:r>
             <w:r>
-              <w:t xml:space="preserve"> a Bases de Datos </w:t>
-            </w:r>
-            <w:r>
-              <w:t>6</w:t>
+              <w:t xml:space="preserve"> a Bases de Datos 6</w:t>
             </w:r>
           </w:p>
         </w:tc>
@@ -8017,10 +7609,7 @@
             </w:r>
             <w:proofErr w:type="spellEnd"/>
             <w:r>
-              <w:t xml:space="preserve"> 3</w:t>
-            </w:r>
-            <w:r>
-              <w:t>”, “Bases de datos 1”, “Bases de datos 2” y “</w:t>
+              <w:t xml:space="preserve"> 3”, “Bases de datos 1”, “Bases de datos 2” y “</w:t>
             </w:r>
             <w:proofErr w:type="spellStart"/>
             <w:r>
@@ -8079,10 +7668,7 @@
             </w:r>
             <w:proofErr w:type="spellEnd"/>
             <w:r>
-              <w:t xml:space="preserve"> 3</w:t>
-            </w:r>
-            <w:r>
-              <w:t>”)</w:t>
+              <w:t xml:space="preserve"> 3”)</w:t>
             </w:r>
           </w:p>
           <w:p>
@@ -8168,10 +7754,7 @@
               <w:t>Orientación</w:t>
             </w:r>
             <w:r>
-              <w:t xml:space="preserve"> a </w:t>
-            </w:r>
-            <w:r>
-              <w:t xml:space="preserve">Inteligencia </w:t>
+              <w:t xml:space="preserve"> a Inteligencia </w:t>
             </w:r>
             <w:r>
               <w:t>A</w:t>
@@ -8221,22 +7804,10 @@
             </w:r>
             <w:proofErr w:type="spellEnd"/>
             <w:r>
-              <w:t xml:space="preserve"> de Software 3</w:t>
-            </w:r>
-            <w:r>
-              <w:t>”</w:t>
-            </w:r>
-            <w:r>
-              <w:t xml:space="preserve"> y </w:t>
-            </w:r>
-            <w:r>
-              <w:t>“</w:t>
-            </w:r>
-            <w:r>
-              <w:t>Sistemas basados en conocimiento</w:t>
-            </w:r>
-            <w:r>
-              <w:t>”</w:t>
+              <w:t xml:space="preserve"> de Software 3”</w:t>
+            </w:r>
+            <w:r>
+              <w:t xml:space="preserve"> y “Sistemas basados en conocimiento”</w:t>
             </w:r>
             <w:r>
               <w:t>.</w:t>
@@ -8285,24 +7856,12 @@
             </w:r>
             <w:proofErr w:type="spellEnd"/>
             <w:r>
-              <w:t xml:space="preserve"> de Software 3</w:t>
-            </w:r>
-            <w:r>
-              <w:t>”)</w:t>
-            </w:r>
-          </w:p>
-          <w:p>
-            <w:r>
-              <w:t xml:space="preserve">Y </w:t>
-            </w:r>
-            <w:r>
-              <w:t>Existe(Materia&lt;-Nombre = “</w:t>
-            </w:r>
-            <w:r>
-              <w:t>Sistemas basados en conocimiento</w:t>
-            </w:r>
-            <w:r>
-              <w:t>”)</w:t>
+              <w:t xml:space="preserve"> de Software 3”)</w:t>
+            </w:r>
+          </w:p>
+          <w:p>
+            <w:r>
+              <w:t>Y Existe(Materia&lt;-Nombre = “Sistemas basados en conocimiento”)</w:t>
             </w:r>
           </w:p>
           <w:p>
@@ -8312,13 +7871,7 @@
           </w:p>
           <w:p>
             <w:r>
-              <w:t>(Rama&lt;-Nombre = “</w:t>
-            </w:r>
-            <w:r>
-              <w:t>Inteligencia Artificial</w:t>
-            </w:r>
-            <w:r>
-              <w:t>”)</w:t>
+              <w:t>(Rama&lt;-Nombre = “Inteligencia Artificial”)</w:t>
             </w:r>
           </w:p>
         </w:tc>
@@ -8366,10 +7919,7 @@
               <w:t>A</w:t>
             </w:r>
             <w:r>
-              <w:t xml:space="preserve">rtificial </w:t>
-            </w:r>
-            <w:r>
-              <w:t>2</w:t>
+              <w:t>rtificial 2</w:t>
             </w:r>
           </w:p>
         </w:tc>
@@ -8415,10 +7965,7 @@
             </w:r>
             <w:proofErr w:type="spellEnd"/>
             <w:r>
-              <w:t xml:space="preserve"> de Software 3” y “</w:t>
-            </w:r>
-            <w:r>
-              <w:t xml:space="preserve">Fundamentos de </w:t>
+              <w:t xml:space="preserve"> de Software 3” y “Fundamentos de </w:t>
             </w:r>
             <w:proofErr w:type="spellStart"/>
             <w:r>
@@ -8495,10 +8042,7 @@
           </w:p>
           <w:p>
             <w:r>
-              <w:t>Y Existe(Materia&lt;-Nombre = “</w:t>
-            </w:r>
-            <w:r>
-              <w:t xml:space="preserve">Fundamentos de </w:t>
+              <w:t xml:space="preserve">Y Existe(Materia&lt;-Nombre = “Fundamentos de </w:t>
             </w:r>
             <w:proofErr w:type="spellStart"/>
             <w:r>
@@ -8566,10 +8110,7 @@
           </w:tcPr>
           <w:p>
             <w:r>
-              <w:t xml:space="preserve">Orientación a </w:t>
-            </w:r>
-            <w:r>
-              <w:t>Gestión</w:t>
+              <w:t>Orientación a Gestión</w:t>
             </w:r>
             <w:r>
               <w:t xml:space="preserve"> de proyectos</w:t>
@@ -8605,10 +8146,7 @@
           </w:tcPr>
           <w:p>
             <w:r>
-              <w:t>El alumno será orientado a la rama de ciencias si votó entre sus materias preferidas</w:t>
-            </w:r>
-            <w:r>
-              <w:t xml:space="preserve"> “</w:t>
+              <w:t>El alumno será orientado a la rama de ciencias si votó entre sus materias preferidas “</w:t>
             </w:r>
             <w:proofErr w:type="spellStart"/>
             <w:r>
@@ -8675,10 +8213,7 @@
             </w:r>
             <w:proofErr w:type="spellEnd"/>
             <w:r>
-              <w:t xml:space="preserve"> de Software 1</w:t>
-            </w:r>
-            <w:r>
-              <w:t>”)</w:t>
+              <w:t xml:space="preserve"> de Software 1”)</w:t>
             </w:r>
           </w:p>
           <w:p>
@@ -8691,21 +8226,12 @@
             </w:r>
             <w:proofErr w:type="spellEnd"/>
             <w:r>
-              <w:t xml:space="preserve"> de Software 2</w:t>
-            </w:r>
-            <w:r>
-              <w:t>”)</w:t>
-            </w:r>
-          </w:p>
-          <w:p>
-            <w:r>
-              <w:t>Y Existe(Materia&lt;-Nombre = “</w:t>
-            </w:r>
-            <w:r>
-              <w:t>Proyecto de Software</w:t>
-            </w:r>
-            <w:r>
-              <w:t>”)</w:t>
+              <w:t xml:space="preserve"> de Software 2”)</w:t>
+            </w:r>
+          </w:p>
+          <w:p>
+            <w:r>
+              <w:t>Y Existe(Materia&lt;-Nombre = “Proyecto de Software”)</w:t>
             </w:r>
           </w:p>
           <w:p>
@@ -8719,10 +8245,7 @@
             </w:r>
             <w:proofErr w:type="spellEnd"/>
             <w:r>
-              <w:t xml:space="preserve"> de Software 3</w:t>
-            </w:r>
-            <w:r>
-              <w:t>”)</w:t>
+              <w:t xml:space="preserve"> de Software 3”)</w:t>
             </w:r>
           </w:p>
           <w:p>
@@ -8821,41 +8344,23 @@
           </w:tcPr>
           <w:p>
             <w:r>
-              <w:t>El alumno será orientado a la rama de ciencias si votó entre sus materias preferidas “</w:t>
-            </w:r>
-            <w:r>
-              <w:t>Algoritmos y estructuras de datos</w:t>
-            </w:r>
-            <w:r>
-              <w:t>”, “</w:t>
-            </w:r>
-            <w:proofErr w:type="spellStart"/>
-            <w:r>
-              <w:t>Ingenieria</w:t>
-            </w:r>
-            <w:proofErr w:type="spellEnd"/>
-            <w:r>
-              <w:t xml:space="preserve"> de Software 2”, “Proyecto de Software”</w:t>
-            </w:r>
-            <w:r>
-              <w:t>,</w:t>
-            </w:r>
-            <w:r>
-              <w:t xml:space="preserve"> “</w:t>
-            </w:r>
-            <w:proofErr w:type="spellStart"/>
-            <w:r>
-              <w:t>Ingenieria</w:t>
-            </w:r>
-            <w:proofErr w:type="spellEnd"/>
-            <w:r>
-              <w:t xml:space="preserve"> de Software 3”</w:t>
-            </w:r>
-            <w:r>
-              <w:t xml:space="preserve"> y “Prueba de Software”</w:t>
-            </w:r>
-            <w:r>
-              <w:t>.</w:t>
+              <w:t>El alumno será orientado a la rama de ciencias si votó entre sus materias preferidas “Algoritmos y estructuras de datos”, “</w:t>
+            </w:r>
+            <w:proofErr w:type="spellStart"/>
+            <w:r>
+              <w:t>Ingenieria</w:t>
+            </w:r>
+            <w:proofErr w:type="spellEnd"/>
+            <w:r>
+              <w:t xml:space="preserve"> de Software 2”, “Proyecto de Software”, “</w:t>
+            </w:r>
+            <w:proofErr w:type="spellStart"/>
+            <w:r>
+              <w:t>Ingenieria</w:t>
+            </w:r>
+            <w:proofErr w:type="spellEnd"/>
+            <w:r>
+              <w:t xml:space="preserve"> de Software 3” y “Prueba de Software”.</w:t>
             </w:r>
           </w:p>
         </w:tc>
@@ -8890,13 +8395,7 @@
           </w:p>
           <w:p>
             <w:r>
-              <w:t>Existe(Materia&lt;-Nombre = “</w:t>
-            </w:r>
-            <w:r>
-              <w:t>Algoritmos y estructuras de datos</w:t>
-            </w:r>
-            <w:r>
-              <w:t>”)</w:t>
+              <w:t>Existe(Materia&lt;-Nombre = “Algoritmos y estructuras de datos”)</w:t>
             </w:r>
           </w:p>
           <w:p>
@@ -8932,13 +8431,7 @@
           </w:p>
           <w:p>
             <w:r>
-              <w:t>Y Existe(Materia&lt;-Nombre = “</w:t>
-            </w:r>
-            <w:r>
-              <w:t>Prueba de Software</w:t>
-            </w:r>
-            <w:r>
-              <w:t>”)</w:t>
+              <w:t>Y Existe(Materia&lt;-Nombre = “Prueba de Software”)</w:t>
             </w:r>
           </w:p>
           <w:p>
@@ -9042,38 +8535,23 @@
             </w:r>
             <w:proofErr w:type="spellEnd"/>
             <w:r>
-              <w:t xml:space="preserve"> a las Bases de Datos</w:t>
-            </w:r>
-            <w:r>
-              <w:t>”, “</w:t>
-            </w:r>
-            <w:proofErr w:type="spellStart"/>
-            <w:r>
-              <w:t>Ingenieria</w:t>
-            </w:r>
-            <w:proofErr w:type="spellEnd"/>
-            <w:r>
-              <w:t xml:space="preserve"> de Software 2”, “Proyecto de Software”</w:t>
-            </w:r>
-            <w:r>
-              <w:t>,</w:t>
-            </w:r>
-            <w:r>
-              <w:t xml:space="preserve"> “</w:t>
-            </w:r>
-            <w:proofErr w:type="spellStart"/>
-            <w:r>
-              <w:t>Ingenieria</w:t>
-            </w:r>
-            <w:proofErr w:type="spellEnd"/>
-            <w:r>
-              <w:t xml:space="preserve"> de Software 3”</w:t>
-            </w:r>
-            <w:r>
-              <w:t xml:space="preserve"> y “Prueba de Software”</w:t>
-            </w:r>
-            <w:r>
-              <w:t>.</w:t>
+              <w:t xml:space="preserve"> a las Bases de Datos”, “</w:t>
+            </w:r>
+            <w:proofErr w:type="spellStart"/>
+            <w:r>
+              <w:t>Ingenieria</w:t>
+            </w:r>
+            <w:proofErr w:type="spellEnd"/>
+            <w:r>
+              <w:t xml:space="preserve"> de Software 2”, “Proyecto de Software”, “</w:t>
+            </w:r>
+            <w:proofErr w:type="spellStart"/>
+            <w:r>
+              <w:t>Ingenieria</w:t>
+            </w:r>
+            <w:proofErr w:type="spellEnd"/>
+            <w:r>
+              <w:t xml:space="preserve"> de Software 3” y “Prueba de Software”.</w:t>
             </w:r>
           </w:p>
         </w:tc>
@@ -9116,10 +8594,7 @@
             </w:r>
             <w:proofErr w:type="spellEnd"/>
             <w:r>
-              <w:t xml:space="preserve"> a las Bases de Datos</w:t>
-            </w:r>
-            <w:r>
-              <w:t>”)</w:t>
+              <w:t xml:space="preserve"> a las Bases de Datos”)</w:t>
             </w:r>
           </w:p>
           <w:p>
@@ -9259,38 +8734,23 @@
             </w:r>
             <w:proofErr w:type="spellEnd"/>
             <w:r>
-              <w:t xml:space="preserve"> 3</w:t>
-            </w:r>
-            <w:r>
-              <w:t>”, “</w:t>
-            </w:r>
-            <w:proofErr w:type="spellStart"/>
-            <w:r>
-              <w:t>Ingenieria</w:t>
-            </w:r>
-            <w:proofErr w:type="spellEnd"/>
-            <w:r>
-              <w:t xml:space="preserve"> de Software 2”, “Proyecto de Software”</w:t>
-            </w:r>
-            <w:r>
-              <w:t>,</w:t>
-            </w:r>
-            <w:r>
-              <w:t xml:space="preserve"> “</w:t>
-            </w:r>
-            <w:proofErr w:type="spellStart"/>
-            <w:r>
-              <w:t>Ingenieria</w:t>
-            </w:r>
-            <w:proofErr w:type="spellEnd"/>
-            <w:r>
-              <w:t xml:space="preserve"> de Software 3”</w:t>
-            </w:r>
-            <w:r>
-              <w:t xml:space="preserve"> y “Prueba de Software”</w:t>
-            </w:r>
-            <w:r>
-              <w:t>.</w:t>
+              <w:t xml:space="preserve"> 3”, “</w:t>
+            </w:r>
+            <w:proofErr w:type="spellStart"/>
+            <w:r>
+              <w:t>Ingenieria</w:t>
+            </w:r>
+            <w:proofErr w:type="spellEnd"/>
+            <w:r>
+              <w:t xml:space="preserve"> de Software 2”, “Proyecto de Software”, “</w:t>
+            </w:r>
+            <w:proofErr w:type="spellStart"/>
+            <w:r>
+              <w:t>Ingenieria</w:t>
+            </w:r>
+            <w:proofErr w:type="spellEnd"/>
+            <w:r>
+              <w:t xml:space="preserve"> de Software 3” y “Prueba de Software”.</w:t>
             </w:r>
           </w:p>
         </w:tc>
@@ -9333,10 +8793,7 @@
             </w:r>
             <w:proofErr w:type="spellEnd"/>
             <w:r>
-              <w:t xml:space="preserve"> 3</w:t>
-            </w:r>
-            <w:r>
-              <w:t>”)</w:t>
+              <w:t xml:space="preserve"> 3”)</w:t>
             </w:r>
           </w:p>
           <w:p>
@@ -9484,22 +8941,7 @@
             </w:r>
             <w:proofErr w:type="spellEnd"/>
             <w:r>
-              <w:t xml:space="preserve"> de Software 2”, “Proyecto de Software”</w:t>
-            </w:r>
-            <w:r>
-              <w:t>,</w:t>
-            </w:r>
-            <w:r>
-              <w:t xml:space="preserve"> “</w:t>
-            </w:r>
-            <w:r>
-              <w:t>Espacios virtuales de trabajo colaborativo</w:t>
-            </w:r>
-            <w:r>
-              <w:t>”</w:t>
-            </w:r>
-            <w:r>
-              <w:t>, “Prueba de Software” e “</w:t>
+              <w:t xml:space="preserve"> de Software 2”, “Proyecto de Software”, “Espacios virtuales de trabajo colaborativo”, “Prueba de Software” e “</w:t>
             </w:r>
             <w:proofErr w:type="spellStart"/>
             <w:r>
@@ -9515,10 +8957,7 @@
             </w:r>
             <w:proofErr w:type="spellEnd"/>
             <w:r>
-              <w:t xml:space="preserve">” </w:t>
-            </w:r>
-            <w:r>
-              <w:t>.</w:t>
+              <w:t>” .</w:t>
             </w:r>
           </w:p>
         </w:tc>
@@ -9561,10 +9000,7 @@
             </w:r>
             <w:proofErr w:type="spellEnd"/>
             <w:r>
-              <w:t xml:space="preserve"> de Software 1</w:t>
-            </w:r>
-            <w:r>
-              <w:t>”)</w:t>
+              <w:t xml:space="preserve"> de Software 1”)</w:t>
             </w:r>
           </w:p>
           <w:p>
@@ -9587,13 +9023,7 @@
           </w:p>
           <w:p>
             <w:r>
-              <w:t>Y Existe(Materia&lt;-Nombre = “</w:t>
-            </w:r>
-            <w:r>
-              <w:t>Espacios virtuales de trabajo colaborativo</w:t>
-            </w:r>
-            <w:r>
-              <w:t>”)</w:t>
+              <w:t>Y Existe(Materia&lt;-Nombre = “Espacios virtuales de trabajo colaborativo”)</w:t>
             </w:r>
           </w:p>
           <w:p>
@@ -9715,10 +9145,7 @@
           </w:tcPr>
           <w:p>
             <w:r>
-              <w:t>El alumno será orientado a la rama de ciencias si votó entre sus materias preferidas</w:t>
-            </w:r>
-            <w:r>
-              <w:t xml:space="preserve"> “</w:t>
+              <w:t>El alumno será orientado a la rama de ciencias si votó entre sus materias preferidas “</w:t>
             </w:r>
             <w:proofErr w:type="spellStart"/>
             <w:r>
@@ -9785,10 +9212,7 @@
             </w:r>
             <w:proofErr w:type="spellEnd"/>
             <w:r>
-              <w:t xml:space="preserve"> de Software 1</w:t>
-            </w:r>
-            <w:r>
-              <w:t>”)</w:t>
+              <w:t xml:space="preserve"> de Software 1”)</w:t>
             </w:r>
           </w:p>
           <w:p>
@@ -9806,29 +9230,20 @@
           </w:p>
           <w:p>
             <w:r>
+              <w:t>Y Existe(Materia&lt;-Nombre = “Sistemas y organizaciones”)</w:t>
+            </w:r>
+          </w:p>
+          <w:p>
+            <w:r>
               <w:t>Y Existe(Materia&lt;-Nombre = “</w:t>
             </w:r>
-            <w:r>
-              <w:t>Sistemas y organizaciones</w:t>
-            </w:r>
-            <w:r>
-              <w:t>”)</w:t>
-            </w:r>
-          </w:p>
-          <w:p>
-            <w:r>
-              <w:t>Y Existe(Materia&lt;-Nombre = “</w:t>
-            </w:r>
-            <w:proofErr w:type="spellStart"/>
-            <w:r>
-              <w:t>Ingenieria</w:t>
-            </w:r>
-            <w:proofErr w:type="spellEnd"/>
-            <w:r>
-              <w:t xml:space="preserve"> de Software 3</w:t>
-            </w:r>
-            <w:r>
-              <w:t>”)</w:t>
+            <w:proofErr w:type="spellStart"/>
+            <w:r>
+              <w:t>Ingenieria</w:t>
+            </w:r>
+            <w:proofErr w:type="spellEnd"/>
+            <w:r>
+              <w:t xml:space="preserve"> de Software 3”)</w:t>
             </w:r>
           </w:p>
           <w:p>
@@ -9924,10 +9339,7 @@
           </w:tcPr>
           <w:p>
             <w:r>
-              <w:t>El alumno será orientado a la rama de ciencias si votó entre sus materias preferidas</w:t>
-            </w:r>
-            <w:r>
-              <w:t xml:space="preserve"> “</w:t>
+              <w:t>El alumno será orientado a la rama de ciencias si votó entre sus materias preferidas “</w:t>
             </w:r>
             <w:proofErr w:type="spellStart"/>
             <w:r>
@@ -9994,10 +9406,7 @@
             </w:r>
             <w:proofErr w:type="spellEnd"/>
             <w:r>
-              <w:t xml:space="preserve"> de Software 1</w:t>
-            </w:r>
-            <w:r>
-              <w:t>”)</w:t>
+              <w:t xml:space="preserve"> de Software 1”)</w:t>
             </w:r>
           </w:p>
           <w:p>
@@ -10015,29 +9424,20 @@
           </w:p>
           <w:p>
             <w:r>
+              <w:t>Y Existe(Materia&lt;-Nombre = “Bases de datos 1”)</w:t>
+            </w:r>
+          </w:p>
+          <w:p>
+            <w:r>
               <w:t>Y Existe(Materia&lt;-Nombre = “</w:t>
             </w:r>
-            <w:r>
-              <w:t>Bases de datos 1</w:t>
-            </w:r>
-            <w:r>
-              <w:t>”)</w:t>
-            </w:r>
-          </w:p>
-          <w:p>
-            <w:r>
-              <w:t>Y Existe(Materia&lt;-Nombre = “</w:t>
-            </w:r>
-            <w:proofErr w:type="spellStart"/>
-            <w:r>
-              <w:t>Ingenieria</w:t>
-            </w:r>
-            <w:proofErr w:type="spellEnd"/>
-            <w:r>
-              <w:t xml:space="preserve"> de Software 3</w:t>
-            </w:r>
-            <w:r>
-              <w:t>”)</w:t>
+            <w:proofErr w:type="spellStart"/>
+            <w:r>
+              <w:t>Ingenieria</w:t>
+            </w:r>
+            <w:proofErr w:type="spellEnd"/>
+            <w:r>
+              <w:t xml:space="preserve"> de Software 3”)</w:t>
             </w:r>
           </w:p>
           <w:p>
@@ -10155,27 +9555,15 @@
             </w:r>
             <w:proofErr w:type="spellEnd"/>
             <w:r>
-              <w:t xml:space="preserve"> de Software 2”, “</w:t>
-            </w:r>
-            <w:r>
-              <w:t>Redes y comunicaciones</w:t>
-            </w:r>
-            <w:r>
-              <w:t>”, “</w:t>
-            </w:r>
-            <w:proofErr w:type="spellStart"/>
-            <w:r>
-              <w:t>Ingenieria</w:t>
-            </w:r>
-            <w:proofErr w:type="spellEnd"/>
-            <w:r>
-              <w:t xml:space="preserve"> de Software 3”</w:t>
-            </w:r>
-            <w:r>
-              <w:t xml:space="preserve"> y</w:t>
-            </w:r>
-            <w:r>
-              <w:t xml:space="preserve"> “Prueba de Software”.</w:t>
+              <w:t xml:space="preserve"> de Software 2”, “Redes y comunicaciones”, “</w:t>
+            </w:r>
+            <w:proofErr w:type="spellStart"/>
+            <w:r>
+              <w:t>Ingenieria</w:t>
+            </w:r>
+            <w:proofErr w:type="spellEnd"/>
+            <w:r>
+              <w:t xml:space="preserve"> de Software 3” y “Prueba de Software”.</w:t>
             </w:r>
           </w:p>
         </w:tc>
@@ -10218,10 +9606,7 @@
             </w:r>
             <w:proofErr w:type="spellEnd"/>
             <w:r>
-              <w:t xml:space="preserve"> de Software 1</w:t>
-            </w:r>
-            <w:r>
-              <w:t>”)</w:t>
+              <w:t xml:space="preserve"> de Software 1”)</w:t>
             </w:r>
           </w:p>
           <w:p>
@@ -10239,29 +9624,20 @@
           </w:p>
           <w:p>
             <w:r>
+              <w:t>Y Existe(Materia&lt;-Nombre = “Redes y comunicaciones”)</w:t>
+            </w:r>
+          </w:p>
+          <w:p>
+            <w:r>
               <w:t>Y Existe(Materia&lt;-Nombre = “</w:t>
             </w:r>
-            <w:r>
-              <w:t>Redes y comunicaciones</w:t>
-            </w:r>
-            <w:r>
-              <w:t>”)</w:t>
-            </w:r>
-          </w:p>
-          <w:p>
-            <w:r>
-              <w:t>Y Existe(Materia&lt;-Nombre = “</w:t>
-            </w:r>
-            <w:proofErr w:type="spellStart"/>
-            <w:r>
-              <w:t>Ingenieria</w:t>
-            </w:r>
-            <w:proofErr w:type="spellEnd"/>
-            <w:r>
-              <w:t xml:space="preserve"> de Software 3</w:t>
-            </w:r>
-            <w:r>
-              <w:t>”)</w:t>
+            <w:proofErr w:type="spellStart"/>
+            <w:r>
+              <w:t>Ingenieria</w:t>
+            </w:r>
+            <w:proofErr w:type="spellEnd"/>
+            <w:r>
+              <w:t xml:space="preserve"> de Software 3”)</w:t>
             </w:r>
           </w:p>
           <w:p>
@@ -10384,10 +9760,7 @@
               <w:t xml:space="preserve"> y</w:t>
             </w:r>
             <w:r>
-              <w:t xml:space="preserve"> “</w:t>
-            </w:r>
-            <w:r>
-              <w:t>Espacios virtuales de trabajo colaborativo</w:t>
+              <w:t xml:space="preserve"> “Espacios virtuales de trabajo colaborativo</w:t>
             </w:r>
             <w:proofErr w:type="gramStart"/>
             <w:r>
@@ -10459,24 +9832,12 @@
           </w:p>
           <w:p>
             <w:r>
-              <w:t>Y Existe(Materia&lt;-Nombre = “</w:t>
-            </w:r>
-            <w:r>
-              <w:t>Sistemas y organizaciones</w:t>
-            </w:r>
-            <w:r>
-              <w:t>”)</w:t>
-            </w:r>
-          </w:p>
-          <w:p>
-            <w:r>
-              <w:t>Y Existe(Materia&lt;-Nombre = “</w:t>
-            </w:r>
-            <w:r>
-              <w:t>Espacios virtuales de trabajo colaborativo</w:t>
-            </w:r>
-            <w:r>
-              <w:t>”)</w:t>
+              <w:t>Y Existe(Materia&lt;-Nombre = “Sistemas y organizaciones”)</w:t>
+            </w:r>
+          </w:p>
+          <w:p>
+            <w:r>
+              <w:t>Y Existe(Materia&lt;-Nombre = “Espacios virtuales de trabajo colaborativo”)</w:t>
             </w:r>
           </w:p>
           <w:p>
@@ -10649,24 +10010,12 @@
           </w:p>
           <w:p>
             <w:r>
-              <w:t>Y Existe(Materia&lt;-Nombre = “</w:t>
-            </w:r>
-            <w:r>
-              <w:t>Bases de Datos 1</w:t>
-            </w:r>
-            <w:r>
-              <w:t>”)</w:t>
-            </w:r>
-          </w:p>
-          <w:p>
-            <w:r>
-              <w:t>Y Existe(Materia&lt;-Nombre = “</w:t>
-            </w:r>
-            <w:r>
-              <w:t>Espacios virtuales de trabajo colaborativo</w:t>
-            </w:r>
-            <w:r>
-              <w:t>”)</w:t>
+              <w:t>Y Existe(Materia&lt;-Nombre = “Bases de Datos 1”)</w:t>
+            </w:r>
+          </w:p>
+          <w:p>
+            <w:r>
+              <w:t>Y Existe(Materia&lt;-Nombre = “Espacios virtuales de trabajo colaborativo”)</w:t>
             </w:r>
           </w:p>
           <w:p>
@@ -10737,10 +10086,7 @@
               <w:t xml:space="preserve">de proyectos </w:t>
             </w:r>
             <w:r>
-              <w:t>1</w:t>
-            </w:r>
-            <w:r>
-              <w:t>1</w:t>
+              <w:t>11</w:t>
             </w:r>
           </w:p>
         </w:tc>
@@ -10790,13 +10136,7 @@
             </w:r>
             <w:proofErr w:type="spellEnd"/>
             <w:r>
-              <w:t xml:space="preserve"> de Software 2”, “</w:t>
-            </w:r>
-            <w:r>
-              <w:t>Redes y comunicaciones</w:t>
-            </w:r>
-            <w:r>
-              <w:t>”</w:t>
+              <w:t xml:space="preserve"> de Software 2”, “Redes y comunicaciones”</w:t>
             </w:r>
             <w:r>
               <w:t>,</w:t>
@@ -10869,13 +10209,7 @@
           </w:p>
           <w:p>
             <w:r>
-              <w:t>Y Existe(Materia&lt;-Nombre = “</w:t>
-            </w:r>
-            <w:r>
-              <w:t>Espacios virtuales de trabajo colaborativo</w:t>
-            </w:r>
-            <w:r>
-              <w:t>”)</w:t>
+              <w:t>Y Existe(Materia&lt;-Nombre = “Espacios virtuales de trabajo colaborativo”)</w:t>
             </w:r>
           </w:p>
           <w:p>
@@ -10946,10 +10280,7 @@
               <w:t xml:space="preserve">de proyectos </w:t>
             </w:r>
             <w:r>
-              <w:t>1</w:t>
-            </w:r>
-            <w:r>
-              <w:t>2</w:t>
+              <w:t>12</w:t>
             </w:r>
           </w:p>
         </w:tc>
@@ -11003,25 +10334,7 @@
             </w:r>
             <w:proofErr w:type="spellEnd"/>
             <w:r>
-              <w:t xml:space="preserve"> de Software 3</w:t>
-            </w:r>
-            <w:r>
-              <w:t>”</w:t>
-            </w:r>
-            <w:r>
-              <w:t>,</w:t>
-            </w:r>
-            <w:r>
-              <w:t xml:space="preserve"> “</w:t>
-            </w:r>
-            <w:r>
-              <w:t>Sistemas embebidos</w:t>
-            </w:r>
-            <w:r>
-              <w:t>”</w:t>
-            </w:r>
-            <w:r>
-              <w:t xml:space="preserve"> e “</w:t>
+              <w:t xml:space="preserve"> de Software 3”, “Sistemas embebidos” e “</w:t>
             </w:r>
             <w:proofErr w:type="spellStart"/>
             <w:r>
@@ -11037,10 +10350,7 @@
             </w:r>
             <w:proofErr w:type="spellEnd"/>
             <w:r>
-              <w:t>”</w:t>
-            </w:r>
-            <w:r>
-              <w:t>.</w:t>
+              <w:t>”.</w:t>
             </w:r>
           </w:p>
         </w:tc>
@@ -11119,13 +10429,7 @@
           </w:p>
           <w:p>
             <w:r>
-              <w:t>Y Existe(Materia&lt;-Nombre = “</w:t>
-            </w:r>
-            <w:r>
-              <w:t>Sistemas embebidos</w:t>
-            </w:r>
-            <w:r>
-              <w:t>”)</w:t>
+              <w:t>Y Existe(Materia&lt;-Nombre = “Sistemas embebidos”)</w:t>
             </w:r>
           </w:p>
           <w:p>
@@ -11206,16 +10510,7 @@
           </w:tcPr>
           <w:p>
             <w:r>
-              <w:t xml:space="preserve">Orientación a Gestión </w:t>
-            </w:r>
-            <w:r>
-              <w:t xml:space="preserve">de proyectos </w:t>
-            </w:r>
-            <w:r>
-              <w:t>1</w:t>
-            </w:r>
-            <w:r>
-              <w:t>3</w:t>
+              <w:t>Orientación a Gestión de proyectos 13</w:t>
             </w:r>
           </w:p>
         </w:tc>
@@ -11269,13 +10564,7 @@
             </w:r>
             <w:proofErr w:type="spellEnd"/>
             <w:r>
-              <w:t xml:space="preserve"> de Software 3”, “</w:t>
-            </w:r>
-            <w:r>
-              <w:t>Desarrollo de Software en Sistemas Distribuidos</w:t>
-            </w:r>
-            <w:r>
-              <w:t>” e “</w:t>
+              <w:t xml:space="preserve"> de Software 3”, “Desarrollo de Software en Sistemas Distribuidos” e “</w:t>
             </w:r>
             <w:proofErr w:type="spellStart"/>
             <w:r>
@@ -11370,13 +10659,7 @@
           </w:p>
           <w:p>
             <w:r>
-              <w:t>Y Existe(Materia&lt;-Nombre = “</w:t>
-            </w:r>
-            <w:r>
-              <w:t>Desarrollo de Software en Sistemas Distribuidos</w:t>
-            </w:r>
-            <w:r>
-              <w:t>”)</w:t>
+              <w:t>Y Existe(Materia&lt;-Nombre = “Desarrollo de Software en Sistemas Distribuidos”)</w:t>
             </w:r>
           </w:p>
           <w:p>
@@ -11458,16 +10741,7 @@
           </w:tcPr>
           <w:p>
             <w:r>
-              <w:t xml:space="preserve">Orientación a Gestión </w:t>
-            </w:r>
-            <w:r>
-              <w:t xml:space="preserve">de proyectos </w:t>
-            </w:r>
-            <w:r>
-              <w:t>1</w:t>
-            </w:r>
-            <w:r>
-              <w:t>4</w:t>
+              <w:t>Orientación a Gestión de proyectos 14</w:t>
             </w:r>
           </w:p>
         </w:tc>
@@ -11521,10 +10795,7 @@
             </w:r>
             <w:proofErr w:type="spellEnd"/>
             <w:r>
-              <w:t xml:space="preserve"> de Software 3”, “</w:t>
-            </w:r>
-            <w:r>
-              <w:t xml:space="preserve">Fundamentos de </w:t>
+              <w:t xml:space="preserve"> de Software 3”, “Fundamentos de </w:t>
             </w:r>
             <w:proofErr w:type="spellStart"/>
             <w:r>
@@ -11635,10 +10906,7 @@
           </w:p>
           <w:p>
             <w:r>
-              <w:t>Y Existe(Materia&lt;-Nombre = “</w:t>
-            </w:r>
-            <w:r>
-              <w:t xml:space="preserve">Fundamentos de </w:t>
+              <w:t xml:space="preserve">Y Existe(Materia&lt;-Nombre = “Fundamentos de </w:t>
             </w:r>
             <w:proofErr w:type="spellStart"/>
             <w:r>
@@ -11735,16 +11003,7 @@
           </w:tcPr>
           <w:p>
             <w:r>
-              <w:t xml:space="preserve">Orientación a Gestión </w:t>
-            </w:r>
-            <w:r>
-              <w:t xml:space="preserve">de proyectos </w:t>
-            </w:r>
-            <w:r>
-              <w:t>1</w:t>
-            </w:r>
-            <w:r>
-              <w:t>5</w:t>
+              <w:t>Orientación a Gestión de proyectos 15</w:t>
             </w:r>
           </w:p>
         </w:tc>
@@ -11790,39 +11049,15 @@
             </w:r>
             <w:proofErr w:type="spellEnd"/>
             <w:r>
-              <w:t xml:space="preserve"> de Software 2”, “</w:t>
-            </w:r>
-            <w:r>
-              <w:t>Bases de datos 1</w:t>
-            </w:r>
-            <w:r>
-              <w:t>” e “</w:t>
-            </w:r>
-            <w:proofErr w:type="spellStart"/>
-            <w:r>
-              <w:t>Ingenieria</w:t>
-            </w:r>
-            <w:proofErr w:type="spellEnd"/>
-            <w:r>
-              <w:t xml:space="preserve"> de Software 3</w:t>
-            </w:r>
-            <w:r>
-              <w:t>”</w:t>
-            </w:r>
-            <w:r>
-              <w:t>,</w:t>
-            </w:r>
-            <w:r>
-              <w:t xml:space="preserve"> “</w:t>
-            </w:r>
-            <w:r>
-              <w:t>Sistemas embebidos</w:t>
-            </w:r>
-            <w:r>
-              <w:t>”</w:t>
-            </w:r>
-            <w:r>
-              <w:t xml:space="preserve"> e “</w:t>
+              <w:t xml:space="preserve"> de Software 2”, “Bases de datos 1” e “</w:t>
+            </w:r>
+            <w:proofErr w:type="spellStart"/>
+            <w:r>
+              <w:t>Ingenieria</w:t>
+            </w:r>
+            <w:proofErr w:type="spellEnd"/>
+            <w:r>
+              <w:t xml:space="preserve"> de Software 3”, “Sistemas embebidos” e “</w:t>
             </w:r>
             <w:proofErr w:type="spellStart"/>
             <w:r>
@@ -11838,10 +11073,7 @@
             </w:r>
             <w:proofErr w:type="spellEnd"/>
             <w:r>
-              <w:t>”</w:t>
-            </w:r>
-            <w:r>
-              <w:t>.</w:t>
+              <w:t>”.</w:t>
             </w:r>
           </w:p>
         </w:tc>
@@ -11902,19 +11134,13 @@
           </w:p>
           <w:p>
             <w:r>
+              <w:t>Y Existe(Materia&lt;-Nombre = “Bases de Datos 1”)</w:t>
+            </w:r>
+          </w:p>
+          <w:p>
+            <w:r>
               <w:t>Y Existe(Materia&lt;-Nombre = “</w:t>
             </w:r>
-            <w:r>
-              <w:t>Bases de Datos 1</w:t>
-            </w:r>
-            <w:r>
-              <w:t>”)</w:t>
-            </w:r>
-          </w:p>
-          <w:p>
-            <w:r>
-              <w:t>Y Existe(Materia&lt;-Nombre = “</w:t>
-            </w:r>
             <w:proofErr w:type="spellStart"/>
             <w:r>
               <w:t>Ingenieria</w:t>
@@ -11926,13 +11152,7 @@
           </w:p>
           <w:p>
             <w:r>
-              <w:t>Y Existe(Materia&lt;-Nombre = “</w:t>
-            </w:r>
-            <w:r>
-              <w:t>Sistemas embebidos</w:t>
-            </w:r>
-            <w:r>
-              <w:t>”)</w:t>
+              <w:t>Y Existe(Materia&lt;-Nombre = “Sistemas embebidos”)</w:t>
             </w:r>
           </w:p>
           <w:p>
@@ -12013,16 +11233,7 @@
           </w:tcPr>
           <w:p>
             <w:r>
-              <w:t xml:space="preserve">Orientación a Gestión </w:t>
-            </w:r>
-            <w:r>
-              <w:t xml:space="preserve">de proyectos </w:t>
-            </w:r>
-            <w:r>
-              <w:t>1</w:t>
-            </w:r>
-            <w:r>
-              <w:t>6</w:t>
+              <w:t>Orientación a Gestión de proyectos 16</w:t>
             </w:r>
           </w:p>
         </w:tc>
@@ -12068,39 +11279,15 @@
             </w:r>
             <w:proofErr w:type="spellEnd"/>
             <w:r>
-              <w:t xml:space="preserve"> de Software 2”, “</w:t>
-            </w:r>
-            <w:r>
-              <w:t>Bases de datos 1</w:t>
-            </w:r>
-            <w:r>
-              <w:t>” e “</w:t>
-            </w:r>
-            <w:proofErr w:type="spellStart"/>
-            <w:r>
-              <w:t>Ingenieria</w:t>
-            </w:r>
-            <w:proofErr w:type="spellEnd"/>
-            <w:r>
-              <w:t xml:space="preserve"> de Software 3</w:t>
-            </w:r>
-            <w:r>
-              <w:t>”</w:t>
-            </w:r>
-            <w:r>
-              <w:t>,</w:t>
-            </w:r>
-            <w:r>
-              <w:t xml:space="preserve"> “</w:t>
-            </w:r>
-            <w:r>
-              <w:t>Desarrollo de Software en sistemas distribuidos</w:t>
-            </w:r>
-            <w:r>
-              <w:t>”</w:t>
-            </w:r>
-            <w:r>
-              <w:t xml:space="preserve"> e “</w:t>
+              <w:t xml:space="preserve"> de Software 2”, “Bases de datos 1” e “</w:t>
+            </w:r>
+            <w:proofErr w:type="spellStart"/>
+            <w:r>
+              <w:t>Ingenieria</w:t>
+            </w:r>
+            <w:proofErr w:type="spellEnd"/>
+            <w:r>
+              <w:t xml:space="preserve"> de Software 3”, “Desarrollo de Software en sistemas distribuidos” e “</w:t>
             </w:r>
             <w:proofErr w:type="spellStart"/>
             <w:r>
@@ -12116,10 +11303,7 @@
             </w:r>
             <w:proofErr w:type="spellEnd"/>
             <w:r>
-              <w:t>”</w:t>
-            </w:r>
-            <w:r>
-              <w:t>.</w:t>
+              <w:t>”.</w:t>
             </w:r>
           </w:p>
         </w:tc>
@@ -12198,13 +11382,7 @@
           </w:p>
           <w:p>
             <w:r>
-              <w:t>Y Existe(Materia&lt;-Nombre = “</w:t>
-            </w:r>
-            <w:r>
-              <w:t>Desarrollo de Software en Sistemas Distribuidos</w:t>
-            </w:r>
-            <w:r>
-              <w:t>”)</w:t>
+              <w:t>Y Existe(Materia&lt;-Nombre = “Desarrollo de Software en Sistemas Distribuidos”)</w:t>
             </w:r>
           </w:p>
           <w:p>
@@ -12286,10 +11464,7 @@
           </w:tcPr>
           <w:p>
             <w:r>
-              <w:t>Orientación a Gestión de proyectos 1</w:t>
-            </w:r>
-            <w:r>
-              <w:t>7</w:t>
+              <w:t>Orientación a Gestión de proyectos 17</w:t>
             </w:r>
           </w:p>
         </w:tc>
@@ -12343,10 +11518,7 @@
             </w:r>
             <w:proofErr w:type="spellEnd"/>
             <w:r>
-              <w:t xml:space="preserve"> de Software 3”, “</w:t>
-            </w:r>
-            <w:r>
-              <w:t xml:space="preserve">Fundamentos de </w:t>
+              <w:t xml:space="preserve"> de Software 3”, “Fundamentos de </w:t>
             </w:r>
             <w:proofErr w:type="spellStart"/>
             <w:r>
@@ -12457,10 +11629,7 @@
           </w:p>
           <w:p>
             <w:r>
-              <w:t>Y Existe(Materia&lt;-Nombre = “</w:t>
-            </w:r>
-            <w:r>
-              <w:t xml:space="preserve">Fundamentos de </w:t>
+              <w:t xml:space="preserve">Y Existe(Materia&lt;-Nombre = “Fundamentos de </w:t>
             </w:r>
             <w:proofErr w:type="spellStart"/>
             <w:r>
@@ -12557,10 +11726,7 @@
           </w:tcPr>
           <w:p>
             <w:r>
-              <w:t>Orientación a Gestión de proyectos 1</w:t>
-            </w:r>
-            <w:r>
-              <w:t>8</w:t>
+              <w:t>Orientación a Gestión de proyectos 18</w:t>
             </w:r>
           </w:p>
         </w:tc>
@@ -12606,13 +11772,7 @@
             </w:r>
             <w:proofErr w:type="spellEnd"/>
             <w:r>
-              <w:t xml:space="preserve"> de Software 2”, “Bases de datos 1” e “</w:t>
-            </w:r>
-            <w:r>
-              <w:t>Espacios virtuales de trabajo colaborativo</w:t>
-            </w:r>
-            <w:r>
-              <w:t xml:space="preserve">”, “Desarrollo de Software en </w:t>
+              <w:t xml:space="preserve"> de Software 2”, “Bases de datos 1” e “Espacios virtuales de trabajo colaborativo”, “Desarrollo de Software en </w:t>
             </w:r>
             <w:r>
               <w:t>S</w:t>
@@ -12706,30 +11866,12 @@
           </w:p>
           <w:p>
             <w:r>
-              <w:t>Y Existe(Materia&lt;-Nombre = “</w:t>
-            </w:r>
-            <w:r>
-              <w:t>Espacios virtuales de trabajo colaborativo</w:t>
-            </w:r>
-            <w:r>
-              <w:t>”)</w:t>
-            </w:r>
-          </w:p>
-          <w:p>
-            <w:r>
-              <w:t xml:space="preserve">Y Existe(Materia&lt;-Nombre = “Desarrollo de Software en </w:t>
-            </w:r>
-            <w:r>
-              <w:t>S</w:t>
-            </w:r>
-            <w:r>
-              <w:t xml:space="preserve">istemas </w:t>
-            </w:r>
-            <w:r>
-              <w:t>D</w:t>
-            </w:r>
-            <w:r>
-              <w:t>istribuidos”)</w:t>
+              <w:t>Y Existe(Materia&lt;-Nombre = “Espacios virtuales de trabajo colaborativo”)</w:t>
+            </w:r>
+          </w:p>
+          <w:p>
+            <w:r>
+              <w:t>Y Existe(Materia&lt;-Nombre = “Desarrollo de Software en Sistemas Distribuidos”)</w:t>
             </w:r>
           </w:p>
           <w:p>
@@ -12810,10 +11952,7 @@
           </w:tcPr>
           <w:p>
             <w:r>
-              <w:t>Orientación a Gestión de proyectos 1</w:t>
-            </w:r>
-            <w:r>
-              <w:t>9</w:t>
+              <w:t>Orientación a Gestión de proyectos 19</w:t>
             </w:r>
           </w:p>
         </w:tc>
@@ -12859,10 +11998,7 @@
             </w:r>
             <w:proofErr w:type="spellEnd"/>
             <w:r>
-              <w:t xml:space="preserve"> de Software 2”, “Bases de datos 1” e “Espacios virtuales de trabajo colaborativo”, “</w:t>
-            </w:r>
-            <w:r>
-              <w:t xml:space="preserve">Fundamentos de </w:t>
+              <w:t xml:space="preserve"> de Software 2”, “Bases de datos 1” e “Espacios virtuales de trabajo colaborativo”, “Fundamentos de </w:t>
             </w:r>
             <w:proofErr w:type="spellStart"/>
             <w:r>
@@ -12966,10 +12102,7 @@
           </w:p>
           <w:p>
             <w:r>
-              <w:t>Y Existe(Materia&lt;-Nombre = “</w:t>
-            </w:r>
-            <w:r>
-              <w:t xml:space="preserve">Fundamentos de </w:t>
+              <w:t xml:space="preserve">Y Existe(Materia&lt;-Nombre = “Fundamentos de </w:t>
             </w:r>
             <w:proofErr w:type="spellStart"/>
             <w:r>
@@ -13066,10 +12199,7 @@
           </w:tcPr>
           <w:p>
             <w:r>
-              <w:t xml:space="preserve">Orientación a Gestión de proyectos </w:t>
-            </w:r>
-            <w:r>
-              <w:t>20</w:t>
+              <w:t>Orientación a Gestión de proyectos 20</w:t>
             </w:r>
           </w:p>
         </w:tc>
@@ -13115,13 +12245,7 @@
             </w:r>
             <w:proofErr w:type="spellEnd"/>
             <w:r>
-              <w:t xml:space="preserve"> de Software 2”, “Bases de datos 1” e “Espacios virtuales de trabajo colaborativo”, “</w:t>
-            </w:r>
-            <w:r>
-              <w:t>Sistemas embebidos</w:t>
-            </w:r>
-            <w:r>
-              <w:t>” e “</w:t>
+              <w:t xml:space="preserve"> de Software 2”, “Bases de datos 1” e “Espacios virtuales de trabajo colaborativo”, “Sistemas embebidos” e “</w:t>
             </w:r>
             <w:proofErr w:type="spellStart"/>
             <w:r>
@@ -13208,13 +12332,7 @@
           </w:p>
           <w:p>
             <w:r>
-              <w:t>Y Existe(Materia&lt;-Nombre = “</w:t>
-            </w:r>
-            <w:r>
-              <w:t>Sistemas embebidos</w:t>
-            </w:r>
-            <w:r>
-              <w:t>”)</w:t>
+              <w:t>Y Existe(Materia&lt;-Nombre = “Sistemas embebidos”)</w:t>
             </w:r>
           </w:p>
           <w:p>
@@ -13285,26 +12403,17 @@
               <w:rPr>
                 <w:b/>
               </w:rPr>
-              <w:t>IdRegla = 6</w:t>
-            </w:r>
-            <w:r>
-              <w:rPr>
-                <w:b/>
-              </w:rPr>
-              <w:t>1</w:t>
-            </w:r>
-          </w:p>
-        </w:tc>
-        <w:tc>
-          <w:tcPr>
-            <w:tcW w:w="6460" w:type="dxa"/>
-          </w:tcPr>
-          <w:p>
-            <w:r>
-              <w:t xml:space="preserve">Orientación a Gestión de proyectos </w:t>
-            </w:r>
-            <w:r>
-              <w:t>21</w:t>
+              <w:t>IdRegla = 61</w:t>
+            </w:r>
+          </w:p>
+        </w:tc>
+        <w:tc>
+          <w:tcPr>
+            <w:tcW w:w="6460" w:type="dxa"/>
+          </w:tcPr>
+          <w:p>
+            <w:r>
+              <w:t>Orientación a Gestión de proyectos 21</w:t>
             </w:r>
           </w:p>
         </w:tc>
@@ -13334,13 +12443,7 @@
           </w:tcPr>
           <w:p>
             <w:r>
-              <w:t>El alumno será orientado a la rama de ciencias si votó entre sus materias preferidas</w:t>
-            </w:r>
-            <w:r>
-              <w:t xml:space="preserve"> </w:t>
-            </w:r>
-            <w:r>
-              <w:t>“</w:t>
+              <w:t>El alumno será orientado a la rama de ciencias si votó entre sus materias preferidas “</w:t>
             </w:r>
             <w:proofErr w:type="spellStart"/>
             <w:r>
@@ -13356,19 +12459,7 @@
             </w:r>
             <w:proofErr w:type="spellEnd"/>
             <w:r>
-              <w:t xml:space="preserve"> de Software 2”, “</w:t>
-            </w:r>
-            <w:r>
-              <w:t>Redes y comunicaciones</w:t>
-            </w:r>
-            <w:r>
-              <w:t>” e “Espacios virtuales de trabajo colaborativo”, “</w:t>
-            </w:r>
-            <w:r>
-              <w:t>Sistemas embebidos</w:t>
-            </w:r>
-            <w:r>
-              <w:t>” e “</w:t>
+              <w:t xml:space="preserve"> de Software 2”, “Redes y comunicaciones” e “Espacios virtuales de trabajo colaborativo”, “Sistemas embebidos” e “</w:t>
             </w:r>
             <w:proofErr w:type="spellStart"/>
             <w:r>
@@ -13445,13 +12536,7 @@
           </w:p>
           <w:p>
             <w:r>
-              <w:t>Y Existe(Materia&lt;-Nombre = “</w:t>
-            </w:r>
-            <w:r>
-              <w:t>Redes y comunicaciones</w:t>
-            </w:r>
-            <w:r>
-              <w:t>”)</w:t>
+              <w:t>Y Existe(Materia&lt;-Nombre = “Redes y comunicaciones”)</w:t>
             </w:r>
           </w:p>
           <w:p>
@@ -13533,26 +12618,17 @@
                 <w:b/>
               </w:rPr>
               <w:lastRenderedPageBreak/>
-              <w:t>IdRegla = 6</w:t>
-            </w:r>
-            <w:r>
-              <w:rPr>
-                <w:b/>
-              </w:rPr>
-              <w:t>2</w:t>
-            </w:r>
-          </w:p>
-        </w:tc>
-        <w:tc>
-          <w:tcPr>
-            <w:tcW w:w="6460" w:type="dxa"/>
-          </w:tcPr>
-          <w:p>
-            <w:r>
-              <w:t xml:space="preserve">Orientación a Gestión de proyectos </w:t>
-            </w:r>
-            <w:r>
-              <w:t>22</w:t>
+              <w:t>IdRegla = 62</w:t>
+            </w:r>
+          </w:p>
+        </w:tc>
+        <w:tc>
+          <w:tcPr>
+            <w:tcW w:w="6460" w:type="dxa"/>
+          </w:tcPr>
+          <w:p>
+            <w:r>
+              <w:t>Orientación a Gestión de proyectos 22</w:t>
             </w:r>
           </w:p>
         </w:tc>
@@ -13598,10 +12674,7 @@
             </w:r>
             <w:proofErr w:type="spellEnd"/>
             <w:r>
-              <w:t xml:space="preserve"> de Software 2”, “Redes y comunicaciones” e “Espacios virtuales de trabajo colaborativo”, “</w:t>
-            </w:r>
-            <w:r>
-              <w:t xml:space="preserve">Fundamentos de </w:t>
+              <w:t xml:space="preserve"> de Software 2”, “Redes y comunicaciones” e “Espacios virtuales de trabajo colaborativo”, “Fundamentos de </w:t>
             </w:r>
             <w:proofErr w:type="spellStart"/>
             <w:r>
@@ -13694,13 +12767,7 @@
           </w:p>
           <w:p>
             <w:r>
-              <w:t>Y Existe(Materia&lt;-Nombre = “</w:t>
-            </w:r>
-            <w:r>
-              <w:t>Redes y comunicaciones</w:t>
-            </w:r>
-            <w:r>
-              <w:t>”)</w:t>
+              <w:t>Y Existe(Materia&lt;-Nombre = “Redes y comunicaciones”)</w:t>
             </w:r>
           </w:p>
           <w:p>
@@ -13710,10 +12777,7 @@
           </w:p>
           <w:p>
             <w:r>
-              <w:t>Y Existe(Materia&lt;-Nombre = “</w:t>
-            </w:r>
-            <w:r>
-              <w:t xml:space="preserve">Fundamentos de </w:t>
+              <w:t xml:space="preserve">Y Existe(Materia&lt;-Nombre = “Fundamentos de </w:t>
             </w:r>
             <w:proofErr w:type="spellStart"/>
             <w:r>
@@ -13800,26 +12864,17 @@
               <w:rPr>
                 <w:b/>
               </w:rPr>
-              <w:t>IdRegla = 6</w:t>
-            </w:r>
-            <w:r>
-              <w:rPr>
-                <w:b/>
-              </w:rPr>
-              <w:t>3</w:t>
-            </w:r>
-          </w:p>
-        </w:tc>
-        <w:tc>
-          <w:tcPr>
-            <w:tcW w:w="6460" w:type="dxa"/>
-          </w:tcPr>
-          <w:p>
-            <w:r>
-              <w:t xml:space="preserve">Orientación a Gestión de proyectos </w:t>
-            </w:r>
-            <w:r>
-              <w:t>23</w:t>
+              <w:t>IdRegla = 63</w:t>
+            </w:r>
+          </w:p>
+        </w:tc>
+        <w:tc>
+          <w:tcPr>
+            <w:tcW w:w="6460" w:type="dxa"/>
+          </w:tcPr>
+          <w:p>
+            <w:r>
+              <w:t>Orientación a Gestión de proyectos 23</w:t>
             </w:r>
           </w:p>
         </w:tc>
@@ -13865,10 +12920,7 @@
             </w:r>
             <w:proofErr w:type="spellEnd"/>
             <w:r>
-              <w:t xml:space="preserve"> de Software 2”, “Redes y comunicaciones” e “Espacios virtuales de trabajo colaborativo”, “</w:t>
-            </w:r>
-            <w:r>
-              <w:t xml:space="preserve">Desarrollo de Software en </w:t>
+              <w:t xml:space="preserve"> de Software 2”, “Redes y comunicaciones” e “Espacios virtuales de trabajo colaborativo”, “Desarrollo de Software en </w:t>
             </w:r>
             <w:r>
               <w:t>S</w:t>
@@ -13880,10 +12932,7 @@
               <w:t>D</w:t>
             </w:r>
             <w:r>
-              <w:t>istribuidos</w:t>
-            </w:r>
-            <w:r>
-              <w:t>” e “</w:t>
+              <w:t>istribuidos” e “</w:t>
             </w:r>
             <w:proofErr w:type="spellStart"/>
             <w:r>
@@ -13970,13 +13019,7 @@
           </w:p>
           <w:p>
             <w:r>
-              <w:t>Y Existe(Materia&lt;-Nombre = “</w:t>
-            </w:r>
-            <w:r>
-              <w:t>Desarrollo de Software en Sistemas Distribuidos</w:t>
-            </w:r>
-            <w:r>
-              <w:t>”)</w:t>
+              <w:t>Y Existe(Materia&lt;-Nombre = “Desarrollo de Software en Sistemas Distribuidos”)</w:t>
             </w:r>
           </w:p>
           <w:p>
@@ -14047,26 +13090,17 @@
               <w:rPr>
                 <w:b/>
               </w:rPr>
-              <w:t>IdRegla = 6</w:t>
-            </w:r>
-            <w:r>
-              <w:rPr>
-                <w:b/>
-              </w:rPr>
-              <w:t>4</w:t>
-            </w:r>
-          </w:p>
-        </w:tc>
-        <w:tc>
-          <w:tcPr>
-            <w:tcW w:w="6460" w:type="dxa"/>
-          </w:tcPr>
-          <w:p>
-            <w:r>
-              <w:t xml:space="preserve">Orientación a Gestión de proyectos </w:t>
-            </w:r>
-            <w:r>
-              <w:t>24</w:t>
+              <w:t>IdRegla = 64</w:t>
+            </w:r>
+          </w:p>
+        </w:tc>
+        <w:tc>
+          <w:tcPr>
+            <w:tcW w:w="6460" w:type="dxa"/>
+          </w:tcPr>
+          <w:p>
+            <w:r>
+              <w:t>Orientación a Gestión de proyectos 24</w:t>
             </w:r>
           </w:p>
         </w:tc>
@@ -14112,13 +13146,7 @@
             </w:r>
             <w:proofErr w:type="spellEnd"/>
             <w:r>
-              <w:t xml:space="preserve"> de Software 2”, “</w:t>
-            </w:r>
-            <w:r>
-              <w:t>Sistemas y organizaciones</w:t>
-            </w:r>
-            <w:r>
-              <w:t>” e “Espacios virtuales de trabajo colaborativo”, “Desarrollo de Software en sistemas distribuidos” e “</w:t>
+              <w:t xml:space="preserve"> de Software 2”, “Sistemas y organizaciones” e “Espacios virtuales de trabajo colaborativo”, “Desarrollo de Software en sistemas distribuidos” e “</w:t>
             </w:r>
             <w:proofErr w:type="spellStart"/>
             <w:r>
@@ -14195,13 +13223,7 @@
           </w:p>
           <w:p>
             <w:r>
-              <w:t>Y Existe(Materia&lt;-Nombre = “</w:t>
-            </w:r>
-            <w:r>
-              <w:t>Sistemas y organizaciones</w:t>
-            </w:r>
-            <w:r>
-              <w:t>”)</w:t>
+              <w:t>Y Existe(Materia&lt;-Nombre = “Sistemas y organizaciones”)</w:t>
             </w:r>
           </w:p>
           <w:p>
@@ -14283,26 +13305,17 @@
               <w:rPr>
                 <w:b/>
               </w:rPr>
-              <w:t>IdRegla = 6</w:t>
-            </w:r>
-            <w:r>
-              <w:rPr>
-                <w:b/>
-              </w:rPr>
-              <w:t>5</w:t>
-            </w:r>
-          </w:p>
-        </w:tc>
-        <w:tc>
-          <w:tcPr>
-            <w:tcW w:w="6460" w:type="dxa"/>
-          </w:tcPr>
-          <w:p>
-            <w:r>
-              <w:t xml:space="preserve">Orientación a Gestión de proyectos </w:t>
-            </w:r>
-            <w:r>
-              <w:t>25</w:t>
+              <w:t>IdRegla = 65</w:t>
+            </w:r>
+          </w:p>
+        </w:tc>
+        <w:tc>
+          <w:tcPr>
+            <w:tcW w:w="6460" w:type="dxa"/>
+          </w:tcPr>
+          <w:p>
+            <w:r>
+              <w:t>Orientación a Gestión de proyectos 25</w:t>
             </w:r>
           </w:p>
         </w:tc>
@@ -14348,10 +13361,7 @@
             </w:r>
             <w:proofErr w:type="spellEnd"/>
             <w:r>
-              <w:t xml:space="preserve"> de Software 2”, “Sistemas y organizaciones” e “Espacios virtuales de trabajo colaborativo”, “</w:t>
-            </w:r>
-            <w:r>
-              <w:t xml:space="preserve">Fundamentos de </w:t>
+              <w:t xml:space="preserve"> de Software 2”, “Sistemas y organizaciones” e “Espacios virtuales de trabajo colaborativo”, “Fundamentos de </w:t>
             </w:r>
             <w:proofErr w:type="spellStart"/>
             <w:r>
@@ -14454,10 +13464,7 @@
           </w:p>
           <w:p>
             <w:r>
-              <w:t>Y Existe(Materia&lt;-Nombre = “</w:t>
-            </w:r>
-            <w:r>
-              <w:t xml:space="preserve">Fundamentos de </w:t>
+              <w:t xml:space="preserve">Y Existe(Materia&lt;-Nombre = “Fundamentos de </w:t>
             </w:r>
             <w:proofErr w:type="spellStart"/>
             <w:r>
@@ -14544,26 +13551,17 @@
               <w:rPr>
                 <w:b/>
               </w:rPr>
-              <w:t>IdRegla = 6</w:t>
-            </w:r>
-            <w:r>
-              <w:rPr>
-                <w:b/>
-              </w:rPr>
-              <w:t>6</w:t>
-            </w:r>
-          </w:p>
-        </w:tc>
-        <w:tc>
-          <w:tcPr>
-            <w:tcW w:w="6460" w:type="dxa"/>
-          </w:tcPr>
-          <w:p>
-            <w:r>
-              <w:t xml:space="preserve">Orientación a Gestión de proyectos </w:t>
-            </w:r>
-            <w:r>
-              <w:t>26</w:t>
+              <w:t>IdRegla = 66</w:t>
+            </w:r>
+          </w:p>
+        </w:tc>
+        <w:tc>
+          <w:tcPr>
+            <w:tcW w:w="6460" w:type="dxa"/>
+          </w:tcPr>
+          <w:p>
+            <w:r>
+              <w:t>Orientación a Gestión de proyectos 26</w:t>
             </w:r>
           </w:p>
         </w:tc>
@@ -14609,13 +13607,7 @@
             </w:r>
             <w:proofErr w:type="spellEnd"/>
             <w:r>
-              <w:t xml:space="preserve"> de Software 2”, “Sistemas y organizaciones” e “Espacios virtuales de trabajo colaborativo”, “</w:t>
-            </w:r>
-            <w:r>
-              <w:t>Sistemas embebidos</w:t>
-            </w:r>
-            <w:r>
-              <w:t>” e “</w:t>
+              <w:t xml:space="preserve"> de Software 2”, “Sistemas y organizaciones” e “Espacios virtuales de trabajo colaborativo”, “Sistemas embebidos” e “</w:t>
             </w:r>
             <w:proofErr w:type="spellStart"/>
             <w:r>
@@ -14702,13 +13694,7 @@
           </w:p>
           <w:p>
             <w:r>
-              <w:t>Y Existe(Materia&lt;-Nombre = “</w:t>
-            </w:r>
-            <w:r>
-              <w:t>Sistemas embebidos</w:t>
-            </w:r>
-            <w:r>
-              <w:t>”)</w:t>
+              <w:t>Y Existe(Materia&lt;-Nombre = “Sistemas embebidos”)</w:t>
             </w:r>
           </w:p>
           <w:p>
@@ -14779,13 +13765,7 @@
               <w:rPr>
                 <w:b/>
               </w:rPr>
-              <w:t>IdRegla = 6</w:t>
-            </w:r>
-            <w:r>
-              <w:rPr>
-                <w:b/>
-              </w:rPr>
-              <w:t>7</w:t>
+              <w:t>IdRegla = 67</w:t>
             </w:r>
           </w:p>
         </w:tc>
@@ -14876,13 +13856,7 @@
               <w:rPr>
                 <w:b/>
               </w:rPr>
-              <w:t>IdRegla = 6</w:t>
-            </w:r>
-            <w:r>
-              <w:rPr>
-                <w:b/>
-              </w:rPr>
-              <w:t>8</w:t>
+              <w:t>IdRegla = 68</w:t>
             </w:r>
           </w:p>
         </w:tc>
@@ -14972,13 +13946,7 @@
               <w:rPr>
                 <w:b/>
               </w:rPr>
-              <w:t xml:space="preserve">IdRegla = </w:t>
-            </w:r>
-            <w:r>
-              <w:rPr>
-                <w:b/>
-              </w:rPr>
-              <w:t>69</w:t>
+              <w:t>IdRegla = 69</w:t>
             </w:r>
           </w:p>
         </w:tc>
@@ -15068,13 +14036,7 @@
               <w:rPr>
                 <w:b/>
               </w:rPr>
-              <w:t xml:space="preserve">IdRegla = </w:t>
-            </w:r>
-            <w:r>
-              <w:rPr>
-                <w:b/>
-              </w:rPr>
-              <w:t>70</w:t>
+              <w:t>IdRegla = 70</w:t>
             </w:r>
           </w:p>
         </w:tc>
@@ -15139,6 +14101,615 @@
       </w:tr>
     </w:tbl>
     <w:p/>
+    <w:p>
+      <w:pPr>
+        <w:jc w:val="center"/>
+        <w:rPr>
+          <w:b/>
+          <w:u w:val="single"/>
+        </w:rPr>
+      </w:pPr>
+      <w:r>
+        <w:rPr>
+          <w:b/>
+          <w:u w:val="single"/>
+        </w:rPr>
+        <w:t>Diagrama jerárquico de tareas</w:t>
+      </w:r>
+    </w:p>
+    <w:p/>
+    <w:p/>
+    <w:p/>
+    <w:p/>
+    <w:p/>
+    <w:p>
+      <w:pPr>
+        <w:jc w:val="center"/>
+        <w:rPr>
+          <w:b/>
+          <w:u w:val="single"/>
+        </w:rPr>
+      </w:pPr>
+      <w:proofErr w:type="spellStart"/>
+      <w:r>
+        <w:rPr>
+          <w:b/>
+          <w:u w:val="single"/>
+        </w:rPr>
+        <w:t>Subgrafos</w:t>
+      </w:r>
+      <w:proofErr w:type="spellEnd"/>
+      <w:r>
+        <w:rPr>
+          <w:b/>
+          <w:u w:val="single"/>
+        </w:rPr>
+        <w:t xml:space="preserve"> causales</w:t>
+      </w:r>
+    </w:p>
+    <w:p>
+      <w:r>
+        <w:rPr>
+          <w:rFonts w:cstheme="minorHAnsi"/>
+        </w:rPr>
+        <w:t>•</w:t>
+      </w:r>
+      <w:r>
+        <w:t xml:space="preserve"> Regla 1:</w:t>
+      </w:r>
+    </w:p>
+    <w:p>
+      <w:pPr>
+        <w:jc w:val="center"/>
+        <w:rPr>
+          <w:b/>
+          <w:u w:val="single"/>
+        </w:rPr>
+      </w:pPr>
+      <w:r>
+        <w:rPr>
+          <w:b/>
+          <w:noProof/>
+          <w:u w:val="single"/>
+          <w:lang w:eastAsia="es-AR"/>
+        </w:rPr>
+        <w:drawing>
+          <wp:inline distT="0" distB="0" distL="0" distR="0">
+            <wp:extent cx="5610860" cy="1198245"/>
+            <wp:effectExtent l="19050" t="0" r="8890" b="0"/>
+            <wp:docPr id="1" name="Imagen 1" descr="C:\Users\Joan\Desktop\SBC Orientador de areas de sistemas\TP-SistemaExperto\OAS\Subgrafos causales\Regla 1.jpg"/>
+            <wp:cNvGraphicFramePr>
+              <a:graphicFrameLocks xmlns:a="http://schemas.openxmlformats.org/drawingml/2006/main" noChangeAspect="1"/>
+            </wp:cNvGraphicFramePr>
+            <a:graphic xmlns:a="http://schemas.openxmlformats.org/drawingml/2006/main">
+              <a:graphicData uri="http://schemas.openxmlformats.org/drawingml/2006/picture">
+                <pic:pic xmlns:pic="http://schemas.openxmlformats.org/drawingml/2006/picture">
+                  <pic:nvPicPr>
+                    <pic:cNvPr id="0" name="Picture 1" descr="C:\Users\Joan\Desktop\SBC Orientador de areas de sistemas\TP-SistemaExperto\OAS\Subgrafos causales\Regla 1.jpg"/>
+                    <pic:cNvPicPr>
+                      <a:picLocks noChangeAspect="1" noChangeArrowheads="1"/>
+                    </pic:cNvPicPr>
+                  </pic:nvPicPr>
+                  <pic:blipFill>
+                    <a:blip r:embed="rId4"/>
+                    <a:srcRect/>
+                    <a:stretch>
+                      <a:fillRect/>
+                    </a:stretch>
+                  </pic:blipFill>
+                  <pic:spPr bwMode="auto">
+                    <a:xfrm>
+                      <a:off x="0" y="0"/>
+                      <a:ext cx="5610860" cy="1198245"/>
+                    </a:xfrm>
+                    <a:prstGeom prst="rect">
+                      <a:avLst/>
+                    </a:prstGeom>
+                    <a:noFill/>
+                    <a:ln w="9525">
+                      <a:noFill/>
+                      <a:miter lim="800000"/>
+                      <a:headEnd/>
+                      <a:tailEnd/>
+                    </a:ln>
+                  </pic:spPr>
+                </pic:pic>
+              </a:graphicData>
+            </a:graphic>
+          </wp:inline>
+        </w:drawing>
+      </w:r>
+    </w:p>
+    <w:p>
+      <w:r>
+        <w:rPr>
+          <w:rFonts w:cstheme="minorHAnsi"/>
+        </w:rPr>
+        <w:t>•</w:t>
+      </w:r>
+      <w:r>
+        <w:t xml:space="preserve"> Regla 2:</w:t>
+      </w:r>
+    </w:p>
+    <w:p>
+      <w:r>
+        <w:rPr>
+          <w:noProof/>
+          <w:lang w:eastAsia="es-AR"/>
+        </w:rPr>
+        <w:drawing>
+          <wp:inline distT="0" distB="0" distL="0" distR="0">
+            <wp:extent cx="5610860" cy="1198245"/>
+            <wp:effectExtent l="19050" t="0" r="8890" b="0"/>
+            <wp:docPr id="2" name="Imagen 1" descr="C:\Users\Joan\Desktop\SBC Orientador de areas de sistemas\TP-SistemaExperto\OAS\Subgrafos causales\Regla 2.jpg"/>
+            <wp:cNvGraphicFramePr>
+              <a:graphicFrameLocks xmlns:a="http://schemas.openxmlformats.org/drawingml/2006/main" noChangeAspect="1"/>
+            </wp:cNvGraphicFramePr>
+            <a:graphic xmlns:a="http://schemas.openxmlformats.org/drawingml/2006/main">
+              <a:graphicData uri="http://schemas.openxmlformats.org/drawingml/2006/picture">
+                <pic:pic xmlns:pic="http://schemas.openxmlformats.org/drawingml/2006/picture">
+                  <pic:nvPicPr>
+                    <pic:cNvPr id="0" name="Picture 1" descr="C:\Users\Joan\Desktop\SBC Orientador de areas de sistemas\TP-SistemaExperto\OAS\Subgrafos causales\Regla 2.jpg"/>
+                    <pic:cNvPicPr>
+                      <a:picLocks noChangeAspect="1" noChangeArrowheads="1"/>
+                    </pic:cNvPicPr>
+                  </pic:nvPicPr>
+                  <pic:blipFill>
+                    <a:blip r:embed="rId5"/>
+                    <a:srcRect/>
+                    <a:stretch>
+                      <a:fillRect/>
+                    </a:stretch>
+                  </pic:blipFill>
+                  <pic:spPr bwMode="auto">
+                    <a:xfrm>
+                      <a:off x="0" y="0"/>
+                      <a:ext cx="5610860" cy="1198245"/>
+                    </a:xfrm>
+                    <a:prstGeom prst="rect">
+                      <a:avLst/>
+                    </a:prstGeom>
+                    <a:noFill/>
+                    <a:ln w="9525">
+                      <a:noFill/>
+                      <a:miter lim="800000"/>
+                      <a:headEnd/>
+                      <a:tailEnd/>
+                    </a:ln>
+                  </pic:spPr>
+                </pic:pic>
+              </a:graphicData>
+            </a:graphic>
+          </wp:inline>
+        </w:drawing>
+      </w:r>
+    </w:p>
+    <w:p>
+      <w:r>
+        <w:rPr>
+          <w:rFonts w:cstheme="minorHAnsi"/>
+        </w:rPr>
+        <w:lastRenderedPageBreak/>
+        <w:t>•</w:t>
+      </w:r>
+      <w:r>
+        <w:t xml:space="preserve"> Regla 3:</w:t>
+      </w:r>
+    </w:p>
+    <w:p>
+      <w:pPr>
+        <w:rPr>
+          <w:rFonts w:cstheme="minorHAnsi"/>
+        </w:rPr>
+      </w:pPr>
+      <w:r>
+        <w:rPr>
+          <w:noProof/>
+          <w:lang w:eastAsia="es-AR"/>
+        </w:rPr>
+        <w:drawing>
+          <wp:inline distT="0" distB="0" distL="0" distR="0">
+            <wp:extent cx="5603875" cy="1163955"/>
+            <wp:effectExtent l="19050" t="0" r="0" b="0"/>
+            <wp:docPr id="3" name="Imagen 2" descr="C:\Users\Joan\Desktop\SBC Orientador de areas de sistemas\TP-SistemaExperto\OAS\Subgrafos causales\Regla 3.jpg"/>
+            <wp:cNvGraphicFramePr>
+              <a:graphicFrameLocks xmlns:a="http://schemas.openxmlformats.org/drawingml/2006/main" noChangeAspect="1"/>
+            </wp:cNvGraphicFramePr>
+            <a:graphic xmlns:a="http://schemas.openxmlformats.org/drawingml/2006/main">
+              <a:graphicData uri="http://schemas.openxmlformats.org/drawingml/2006/picture">
+                <pic:pic xmlns:pic="http://schemas.openxmlformats.org/drawingml/2006/picture">
+                  <pic:nvPicPr>
+                    <pic:cNvPr id="0" name="Picture 2" descr="C:\Users\Joan\Desktop\SBC Orientador de areas de sistemas\TP-SistemaExperto\OAS\Subgrafos causales\Regla 3.jpg"/>
+                    <pic:cNvPicPr>
+                      <a:picLocks noChangeAspect="1" noChangeArrowheads="1"/>
+                    </pic:cNvPicPr>
+                  </pic:nvPicPr>
+                  <pic:blipFill>
+                    <a:blip r:embed="rId6"/>
+                    <a:srcRect/>
+                    <a:stretch>
+                      <a:fillRect/>
+                    </a:stretch>
+                  </pic:blipFill>
+                  <pic:spPr bwMode="auto">
+                    <a:xfrm>
+                      <a:off x="0" y="0"/>
+                      <a:ext cx="5603875" cy="1163955"/>
+                    </a:xfrm>
+                    <a:prstGeom prst="rect">
+                      <a:avLst/>
+                    </a:prstGeom>
+                    <a:noFill/>
+                    <a:ln w="9525">
+                      <a:noFill/>
+                      <a:miter lim="800000"/>
+                      <a:headEnd/>
+                      <a:tailEnd/>
+                    </a:ln>
+                  </pic:spPr>
+                </pic:pic>
+              </a:graphicData>
+            </a:graphic>
+          </wp:inline>
+        </w:drawing>
+      </w:r>
+    </w:p>
+    <w:p>
+      <w:r>
+        <w:rPr>
+          <w:rFonts w:cstheme="minorHAnsi"/>
+        </w:rPr>
+        <w:t>•</w:t>
+      </w:r>
+      <w:r>
+        <w:t xml:space="preserve"> Regla 4:</w:t>
+      </w:r>
+    </w:p>
+    <w:p>
+      <w:r>
+        <w:rPr>
+          <w:noProof/>
+          <w:lang w:eastAsia="es-AR"/>
+        </w:rPr>
+        <w:drawing>
+          <wp:inline distT="0" distB="0" distL="0" distR="0">
+            <wp:extent cx="5610860" cy="1080770"/>
+            <wp:effectExtent l="19050" t="0" r="8890" b="0"/>
+            <wp:docPr id="4" name="Imagen 3" descr="C:\Users\Joan\Desktop\SBC Orientador de areas de sistemas\TP-SistemaExperto\OAS\Subgrafos causales\Regla 4.jpg"/>
+            <wp:cNvGraphicFramePr>
+              <a:graphicFrameLocks xmlns:a="http://schemas.openxmlformats.org/drawingml/2006/main" noChangeAspect="1"/>
+            </wp:cNvGraphicFramePr>
+            <a:graphic xmlns:a="http://schemas.openxmlformats.org/drawingml/2006/main">
+              <a:graphicData uri="http://schemas.openxmlformats.org/drawingml/2006/picture">
+                <pic:pic xmlns:pic="http://schemas.openxmlformats.org/drawingml/2006/picture">
+                  <pic:nvPicPr>
+                    <pic:cNvPr id="0" name="Picture 3" descr="C:\Users\Joan\Desktop\SBC Orientador de areas de sistemas\TP-SistemaExperto\OAS\Subgrafos causales\Regla 4.jpg"/>
+                    <pic:cNvPicPr>
+                      <a:picLocks noChangeAspect="1" noChangeArrowheads="1"/>
+                    </pic:cNvPicPr>
+                  </pic:nvPicPr>
+                  <pic:blipFill>
+                    <a:blip r:embed="rId7"/>
+                    <a:srcRect/>
+                    <a:stretch>
+                      <a:fillRect/>
+                    </a:stretch>
+                  </pic:blipFill>
+                  <pic:spPr bwMode="auto">
+                    <a:xfrm>
+                      <a:off x="0" y="0"/>
+                      <a:ext cx="5610860" cy="1080770"/>
+                    </a:xfrm>
+                    <a:prstGeom prst="rect">
+                      <a:avLst/>
+                    </a:prstGeom>
+                    <a:noFill/>
+                    <a:ln w="9525">
+                      <a:noFill/>
+                      <a:miter lim="800000"/>
+                      <a:headEnd/>
+                      <a:tailEnd/>
+                    </a:ln>
+                  </pic:spPr>
+                </pic:pic>
+              </a:graphicData>
+            </a:graphic>
+          </wp:inline>
+        </w:drawing>
+      </w:r>
+    </w:p>
+    <w:p>
+      <w:r>
+        <w:rPr>
+          <w:rFonts w:cstheme="minorHAnsi"/>
+        </w:rPr>
+        <w:t>•</w:t>
+      </w:r>
+      <w:r>
+        <w:t xml:space="preserve"> Regla 5:</w:t>
+      </w:r>
+    </w:p>
+    <w:p>
+      <w:r>
+        <w:rPr>
+          <w:noProof/>
+          <w:lang w:eastAsia="es-AR"/>
+        </w:rPr>
+        <w:drawing>
+          <wp:inline distT="0" distB="0" distL="0" distR="0">
+            <wp:extent cx="5610860" cy="1198245"/>
+            <wp:effectExtent l="19050" t="0" r="8890" b="0"/>
+            <wp:docPr id="5" name="Imagen 4" descr="C:\Users\Joan\Desktop\SBC Orientador de areas de sistemas\TP-SistemaExperto\OAS\Subgrafos causales\Regla 5.jpg"/>
+            <wp:cNvGraphicFramePr>
+              <a:graphicFrameLocks xmlns:a="http://schemas.openxmlformats.org/drawingml/2006/main" noChangeAspect="1"/>
+            </wp:cNvGraphicFramePr>
+            <a:graphic xmlns:a="http://schemas.openxmlformats.org/drawingml/2006/main">
+              <a:graphicData uri="http://schemas.openxmlformats.org/drawingml/2006/picture">
+                <pic:pic xmlns:pic="http://schemas.openxmlformats.org/drawingml/2006/picture">
+                  <pic:nvPicPr>
+                    <pic:cNvPr id="0" name="Picture 4" descr="C:\Users\Joan\Desktop\SBC Orientador de areas de sistemas\TP-SistemaExperto\OAS\Subgrafos causales\Regla 5.jpg"/>
+                    <pic:cNvPicPr>
+                      <a:picLocks noChangeAspect="1" noChangeArrowheads="1"/>
+                    </pic:cNvPicPr>
+                  </pic:nvPicPr>
+                  <pic:blipFill>
+                    <a:blip r:embed="rId8"/>
+                    <a:srcRect/>
+                    <a:stretch>
+                      <a:fillRect/>
+                    </a:stretch>
+                  </pic:blipFill>
+                  <pic:spPr bwMode="auto">
+                    <a:xfrm>
+                      <a:off x="0" y="0"/>
+                      <a:ext cx="5610860" cy="1198245"/>
+                    </a:xfrm>
+                    <a:prstGeom prst="rect">
+                      <a:avLst/>
+                    </a:prstGeom>
+                    <a:noFill/>
+                    <a:ln w="9525">
+                      <a:noFill/>
+                      <a:miter lim="800000"/>
+                      <a:headEnd/>
+                      <a:tailEnd/>
+                    </a:ln>
+                  </pic:spPr>
+                </pic:pic>
+              </a:graphicData>
+            </a:graphic>
+          </wp:inline>
+        </w:drawing>
+      </w:r>
+    </w:p>
+    <w:p>
+      <w:r>
+        <w:rPr>
+          <w:rFonts w:cstheme="minorHAnsi"/>
+        </w:rPr>
+        <w:t>•</w:t>
+      </w:r>
+      <w:r>
+        <w:t xml:space="preserve"> Regla 6:</w:t>
+      </w:r>
+    </w:p>
+    <w:p>
+      <w:r>
+        <w:rPr>
+          <w:noProof/>
+          <w:lang w:eastAsia="es-AR"/>
+        </w:rPr>
+        <w:drawing>
+          <wp:inline distT="0" distB="0" distL="0" distR="0">
+            <wp:extent cx="5389245" cy="1842770"/>
+            <wp:effectExtent l="19050" t="0" r="1905" b="0"/>
+            <wp:docPr id="6" name="Imagen 5" descr="C:\Users\Joan\Desktop\SBC Orientador de areas de sistemas\TP-SistemaExperto\OAS\Subgrafos causales\Regla 6.jpg"/>
+            <wp:cNvGraphicFramePr>
+              <a:graphicFrameLocks xmlns:a="http://schemas.openxmlformats.org/drawingml/2006/main" noChangeAspect="1"/>
+            </wp:cNvGraphicFramePr>
+            <a:graphic xmlns:a="http://schemas.openxmlformats.org/drawingml/2006/main">
+              <a:graphicData uri="http://schemas.openxmlformats.org/drawingml/2006/picture">
+                <pic:pic xmlns:pic="http://schemas.openxmlformats.org/drawingml/2006/picture">
+                  <pic:nvPicPr>
+                    <pic:cNvPr id="0" name="Picture 5" descr="C:\Users\Joan\Desktop\SBC Orientador de areas de sistemas\TP-SistemaExperto\OAS\Subgrafos causales\Regla 6.jpg"/>
+                    <pic:cNvPicPr>
+                      <a:picLocks noChangeAspect="1" noChangeArrowheads="1"/>
+                    </pic:cNvPicPr>
+                  </pic:nvPicPr>
+                  <pic:blipFill>
+                    <a:blip r:embed="rId9"/>
+                    <a:srcRect/>
+                    <a:stretch>
+                      <a:fillRect/>
+                    </a:stretch>
+                  </pic:blipFill>
+                  <pic:spPr bwMode="auto">
+                    <a:xfrm>
+                      <a:off x="0" y="0"/>
+                      <a:ext cx="5389245" cy="1842770"/>
+                    </a:xfrm>
+                    <a:prstGeom prst="rect">
+                      <a:avLst/>
+                    </a:prstGeom>
+                    <a:noFill/>
+                    <a:ln w="9525">
+                      <a:noFill/>
+                      <a:miter lim="800000"/>
+                      <a:headEnd/>
+                      <a:tailEnd/>
+                    </a:ln>
+                  </pic:spPr>
+                </pic:pic>
+              </a:graphicData>
+            </a:graphic>
+          </wp:inline>
+        </w:drawing>
+      </w:r>
+    </w:p>
+    <w:p>
+      <w:pPr>
+        <w:rPr>
+          <w:rFonts w:cstheme="minorHAnsi"/>
+        </w:rPr>
+      </w:pPr>
+    </w:p>
+    <w:p>
+      <w:pPr>
+        <w:rPr>
+          <w:rFonts w:cstheme="minorHAnsi"/>
+        </w:rPr>
+      </w:pPr>
+    </w:p>
+    <w:p>
+      <w:pPr>
+        <w:rPr>
+          <w:rFonts w:cstheme="minorHAnsi"/>
+        </w:rPr>
+      </w:pPr>
+    </w:p>
+    <w:p>
+      <w:pPr>
+        <w:rPr>
+          <w:rFonts w:cstheme="minorHAnsi"/>
+        </w:rPr>
+      </w:pPr>
+    </w:p>
+    <w:p>
+      <w:pPr>
+        <w:rPr>
+          <w:rFonts w:cstheme="minorHAnsi"/>
+        </w:rPr>
+      </w:pPr>
+    </w:p>
+    <w:p>
+      <w:r>
+        <w:rPr>
+          <w:rFonts w:cstheme="minorHAnsi"/>
+        </w:rPr>
+        <w:lastRenderedPageBreak/>
+        <w:t>•</w:t>
+      </w:r>
+      <w:r>
+        <w:t xml:space="preserve"> Regla 7:</w:t>
+      </w:r>
+    </w:p>
+    <w:p>
+      <w:r>
+        <w:rPr>
+          <w:noProof/>
+          <w:lang w:eastAsia="es-AR"/>
+        </w:rPr>
+        <w:drawing>
+          <wp:inline distT="0" distB="0" distL="0" distR="0">
+            <wp:extent cx="5610860" cy="1842770"/>
+            <wp:effectExtent l="19050" t="0" r="8890" b="0"/>
+            <wp:docPr id="7" name="Imagen 6" descr="C:\Users\Joan\Desktop\SBC Orientador de areas de sistemas\TP-SistemaExperto\OAS\Subgrafos causales\Regla 7.jpg"/>
+            <wp:cNvGraphicFramePr>
+              <a:graphicFrameLocks xmlns:a="http://schemas.openxmlformats.org/drawingml/2006/main" noChangeAspect="1"/>
+            </wp:cNvGraphicFramePr>
+            <a:graphic xmlns:a="http://schemas.openxmlformats.org/drawingml/2006/main">
+              <a:graphicData uri="http://schemas.openxmlformats.org/drawingml/2006/picture">
+                <pic:pic xmlns:pic="http://schemas.openxmlformats.org/drawingml/2006/picture">
+                  <pic:nvPicPr>
+                    <pic:cNvPr id="0" name="Picture 6" descr="C:\Users\Joan\Desktop\SBC Orientador de areas de sistemas\TP-SistemaExperto\OAS\Subgrafos causales\Regla 7.jpg"/>
+                    <pic:cNvPicPr>
+                      <a:picLocks noChangeAspect="1" noChangeArrowheads="1"/>
+                    </pic:cNvPicPr>
+                  </pic:nvPicPr>
+                  <pic:blipFill>
+                    <a:blip r:embed="rId10"/>
+                    <a:srcRect/>
+                    <a:stretch>
+                      <a:fillRect/>
+                    </a:stretch>
+                  </pic:blipFill>
+                  <pic:spPr bwMode="auto">
+                    <a:xfrm>
+                      <a:off x="0" y="0"/>
+                      <a:ext cx="5610860" cy="1842770"/>
+                    </a:xfrm>
+                    <a:prstGeom prst="rect">
+                      <a:avLst/>
+                    </a:prstGeom>
+                    <a:noFill/>
+                    <a:ln w="9525">
+                      <a:noFill/>
+                      <a:miter lim="800000"/>
+                      <a:headEnd/>
+                      <a:tailEnd/>
+                    </a:ln>
+                  </pic:spPr>
+                </pic:pic>
+              </a:graphicData>
+            </a:graphic>
+          </wp:inline>
+        </w:drawing>
+      </w:r>
+    </w:p>
+    <w:p>
+      <w:r>
+        <w:rPr>
+          <w:rFonts w:cstheme="minorHAnsi"/>
+        </w:rPr>
+        <w:t>•</w:t>
+      </w:r>
+      <w:r>
+        <w:t xml:space="preserve"> Regla 8:</w:t>
+      </w:r>
+    </w:p>
+    <w:p>
+      <w:r>
+        <w:rPr>
+          <w:noProof/>
+          <w:lang w:eastAsia="es-AR"/>
+        </w:rPr>
+        <w:drawing>
+          <wp:inline distT="0" distB="0" distL="0" distR="0">
+            <wp:extent cx="5603875" cy="1163955"/>
+            <wp:effectExtent l="19050" t="0" r="0" b="0"/>
+            <wp:docPr id="8" name="Imagen 7" descr="C:\Users\Joan\Desktop\SBC Orientador de areas de sistemas\TP-SistemaExperto\OAS\Subgrafos causales\Regla 8.jpg"/>
+            <wp:cNvGraphicFramePr>
+              <a:graphicFrameLocks xmlns:a="http://schemas.openxmlformats.org/drawingml/2006/main" noChangeAspect="1"/>
+            </wp:cNvGraphicFramePr>
+            <a:graphic xmlns:a="http://schemas.openxmlformats.org/drawingml/2006/main">
+              <a:graphicData uri="http://schemas.openxmlformats.org/drawingml/2006/picture">
+                <pic:pic xmlns:pic="http://schemas.openxmlformats.org/drawingml/2006/picture">
+                  <pic:nvPicPr>
+                    <pic:cNvPr id="0" name="Picture 7" descr="C:\Users\Joan\Desktop\SBC Orientador de areas de sistemas\TP-SistemaExperto\OAS\Subgrafos causales\Regla 8.jpg"/>
+                    <pic:cNvPicPr>
+                      <a:picLocks noChangeAspect="1" noChangeArrowheads="1"/>
+                    </pic:cNvPicPr>
+                  </pic:nvPicPr>
+                  <pic:blipFill>
+                    <a:blip r:embed="rId11"/>
+                    <a:srcRect/>
+                    <a:stretch>
+                      <a:fillRect/>
+                    </a:stretch>
+                  </pic:blipFill>
+                  <pic:spPr bwMode="auto">
+                    <a:xfrm>
+                      <a:off x="0" y="0"/>
+                      <a:ext cx="5603875" cy="1163955"/>
+                    </a:xfrm>
+                    <a:prstGeom prst="rect">
+                      <a:avLst/>
+                    </a:prstGeom>
+                    <a:noFill/>
+                    <a:ln w="9525">
+                      <a:noFill/>
+                      <a:miter lim="800000"/>
+                      <a:headEnd/>
+                      <a:tailEnd/>
+                    </a:ln>
+                  </pic:spPr>
+                </pic:pic>
+              </a:graphicData>
+            </a:graphic>
+          </wp:inline>
+        </w:drawing>
+      </w:r>
+    </w:p>
     <w:sectPr>
       <w:pgSz w:w="12240" w:h="15840"/>
       <w:pgMar w:top="1417" w:right="1701" w:bottom="1417" w:left="1701" w:header="708" w:footer="708" w:gutter="0"/>
@@ -15363,6 +14934,46 @@
         <w:right w:w="108" w:type="dxa"/>
       </w:tblCellMar>
     </w:tblPr>
+  </w:style>
+  <w:style w:type="paragraph" w:styleId="Textodeglobo">
+    <w:name w:val="Balloon Text"/>
+    <w:basedOn w:val="Normal"/>
+    <w:link w:val="TextodegloboCar"/>
+    <w:uiPriority w:val="99"/>
+    <w:semiHidden/>
+    <w:unhideWhenUsed/>
+    <w:rsid w:val="000E5E2B"/>
+    <w:pPr>
+      <w:spacing w:after="0" w:line="240" w:lineRule="auto"/>
+    </w:pPr>
+    <w:rPr>
+      <w:rFonts w:ascii="Tahoma" w:hAnsi="Tahoma" w:cs="Tahoma"/>
+      <w:sz w:val="16"/>
+      <w:szCs w:val="16"/>
+    </w:rPr>
+  </w:style>
+  <w:style w:type="character" w:customStyle="1" w:styleId="TextodegloboCar">
+    <w:name w:val="Texto de globo Car"/>
+    <w:basedOn w:val="Fuentedeprrafopredeter"/>
+    <w:link w:val="Textodeglobo"/>
+    <w:uiPriority w:val="99"/>
+    <w:semiHidden/>
+    <w:rsid w:val="000E5E2B"/>
+    <w:rPr>
+      <w:rFonts w:ascii="Tahoma" w:hAnsi="Tahoma" w:cs="Tahoma"/>
+      <w:sz w:val="16"/>
+      <w:szCs w:val="16"/>
+    </w:rPr>
+  </w:style>
+  <w:style w:type="character" w:styleId="Textodelmarcadordeposicin">
+    <w:name w:val="Placeholder Text"/>
+    <w:basedOn w:val="Fuentedeprrafopredeter"/>
+    <w:uiPriority w:val="99"/>
+    <w:semiHidden/>
+    <w:rsid w:val="007702CD"/>
+    <w:rPr>
+      <w:color w:val="808080"/>
+    </w:rPr>
   </w:style>
 </w:styles>
 </file>

</xml_diff>